<commit_message>
week 1 programmeren inhoudsopgave
</commit_message>
<xml_diff>
--- a/programmeren uC/Opdrachten.docx
+++ b/programmeren uC/Opdrachten.docx
@@ -6,10 +6,378 @@
       <w:pPr>
         <w:pStyle w:val="Heading1"/>
       </w:pPr>
+      <w:bookmarkStart w:id="0" w:name="_Toc189744074"/>
       <w:r>
         <w:t>Microcontroller programmeren</w:t>
       </w:r>
-    </w:p>
+      <w:bookmarkEnd w:id="0"/>
+    </w:p>
+    <w:sdt>
+      <w:sdtPr>
+        <w:id w:val="-537431265"/>
+        <w:docPartObj>
+          <w:docPartGallery w:val="Table of Contents"/>
+          <w:docPartUnique/>
+        </w:docPartObj>
+      </w:sdtPr>
+      <w:sdtEndPr>
+        <w:rPr>
+          <w:rFonts w:asciiTheme="minorHAnsi" w:eastAsiaTheme="minorHAnsi" w:hAnsiTheme="minorHAnsi" w:cstheme="minorBidi"/>
+          <w:b/>
+          <w:bCs/>
+          <w:noProof/>
+          <w:color w:val="auto"/>
+          <w:kern w:val="2"/>
+          <w:sz w:val="24"/>
+          <w:szCs w:val="24"/>
+          <w:lang w:val="nl-NL"/>
+          <w14:ligatures w14:val="standardContextual"/>
+        </w:rPr>
+      </w:sdtEndPr>
+      <w:sdtContent>
+        <w:p>
+          <w:pPr>
+            <w:pStyle w:val="TOCHeading"/>
+          </w:pPr>
+          <w:r>
+            <w:t>Inhoud</w:t>
+          </w:r>
+        </w:p>
+        <w:p>
+          <w:pPr>
+            <w:pStyle w:val="TOC1"/>
+            <w:tabs>
+              <w:tab w:val="right" w:leader="dot" w:pos="9062"/>
+            </w:tabs>
+            <w:rPr>
+              <w:rFonts w:eastAsiaTheme="minorEastAsia"/>
+              <w:noProof/>
+              <w:lang w:val="en-US"/>
+            </w:rPr>
+          </w:pPr>
+          <w:r>
+            <w:fldChar w:fldCharType="begin"/>
+          </w:r>
+          <w:r>
+            <w:instrText xml:space="preserve"> TOC \o "1-3" \h \z \u </w:instrText>
+          </w:r>
+          <w:r>
+            <w:fldChar w:fldCharType="separate"/>
+          </w:r>
+          <w:hyperlink w:anchor="_Toc189744074" w:history="1">
+            <w:r>
+              <w:rPr>
+                <w:rStyle w:val="Hyperlink"/>
+                <w:noProof/>
+              </w:rPr>
+              <w:t>Microcontroller programmeren</w:t>
+            </w:r>
+            <w:r>
+              <w:rPr>
+                <w:noProof/>
+                <w:webHidden/>
+              </w:rPr>
+              <w:tab/>
+            </w:r>
+            <w:r>
+              <w:rPr>
+                <w:noProof/>
+                <w:webHidden/>
+              </w:rPr>
+              <w:fldChar w:fldCharType="begin"/>
+            </w:r>
+            <w:r>
+              <w:rPr>
+                <w:noProof/>
+                <w:webHidden/>
+              </w:rPr>
+              <w:instrText xml:space="preserve"> PAGEREF _Toc189744074 \h </w:instrText>
+            </w:r>
+            <w:r>
+              <w:rPr>
+                <w:noProof/>
+                <w:webHidden/>
+              </w:rPr>
+            </w:r>
+            <w:r>
+              <w:rPr>
+                <w:noProof/>
+                <w:webHidden/>
+              </w:rPr>
+              <w:fldChar w:fldCharType="separate"/>
+            </w:r>
+            <w:r>
+              <w:rPr>
+                <w:noProof/>
+                <w:webHidden/>
+              </w:rPr>
+              <w:t>1</w:t>
+            </w:r>
+            <w:r>
+              <w:rPr>
+                <w:noProof/>
+                <w:webHidden/>
+              </w:rPr>
+              <w:fldChar w:fldCharType="end"/>
+            </w:r>
+          </w:hyperlink>
+        </w:p>
+        <w:p>
+          <w:pPr>
+            <w:pStyle w:val="TOC2"/>
+            <w:tabs>
+              <w:tab w:val="right" w:leader="dot" w:pos="9062"/>
+            </w:tabs>
+            <w:rPr>
+              <w:rFonts w:eastAsiaTheme="minorEastAsia"/>
+              <w:noProof/>
+              <w:lang w:val="en-US"/>
+            </w:rPr>
+          </w:pPr>
+          <w:hyperlink w:anchor="_Toc189744075" w:history="1">
+            <w:r>
+              <w:rPr>
+                <w:rStyle w:val="Hyperlink"/>
+                <w:noProof/>
+              </w:rPr>
+              <w:t>1 Microcontrollers en programmeren</w:t>
+            </w:r>
+            <w:r>
+              <w:rPr>
+                <w:noProof/>
+                <w:webHidden/>
+              </w:rPr>
+              <w:tab/>
+            </w:r>
+            <w:r>
+              <w:rPr>
+                <w:noProof/>
+                <w:webHidden/>
+              </w:rPr>
+              <w:fldChar w:fldCharType="begin"/>
+            </w:r>
+            <w:r>
+              <w:rPr>
+                <w:noProof/>
+                <w:webHidden/>
+              </w:rPr>
+              <w:instrText xml:space="preserve"> PAGEREF _Toc189744075 \h </w:instrText>
+            </w:r>
+            <w:r>
+              <w:rPr>
+                <w:noProof/>
+                <w:webHidden/>
+              </w:rPr>
+            </w:r>
+            <w:r>
+              <w:rPr>
+                <w:noProof/>
+                <w:webHidden/>
+              </w:rPr>
+              <w:fldChar w:fldCharType="separate"/>
+            </w:r>
+            <w:r>
+              <w:rPr>
+                <w:noProof/>
+                <w:webHidden/>
+              </w:rPr>
+              <w:t>2</w:t>
+            </w:r>
+            <w:r>
+              <w:rPr>
+                <w:noProof/>
+                <w:webHidden/>
+              </w:rPr>
+              <w:fldChar w:fldCharType="end"/>
+            </w:r>
+          </w:hyperlink>
+        </w:p>
+        <w:p>
+          <w:pPr>
+            <w:pStyle w:val="TOC3"/>
+            <w:tabs>
+              <w:tab w:val="left" w:pos="1200"/>
+              <w:tab w:val="right" w:leader="dot" w:pos="9062"/>
+            </w:tabs>
+            <w:rPr>
+              <w:rFonts w:eastAsiaTheme="minorEastAsia"/>
+              <w:noProof/>
+              <w:lang w:val="en-US"/>
+            </w:rPr>
+          </w:pPr>
+          <w:hyperlink w:anchor="_Toc189744076" w:history="1">
+            <w:r>
+              <w:rPr>
+                <w:rStyle w:val="Hyperlink"/>
+                <w:noProof/>
+              </w:rPr>
+              <w:t>1.1</w:t>
+            </w:r>
+            <w:r>
+              <w:rPr>
+                <w:rFonts w:eastAsiaTheme="minorEastAsia"/>
+                <w:noProof/>
+                <w:lang w:val="en-US"/>
+              </w:rPr>
+              <w:tab/>
+            </w:r>
+            <w:r>
+              <w:rPr>
+                <w:rStyle w:val="Hyperlink"/>
+                <w:noProof/>
+              </w:rPr>
+              <w:t>voorbereiding</w:t>
+            </w:r>
+            <w:r>
+              <w:rPr>
+                <w:noProof/>
+                <w:webHidden/>
+              </w:rPr>
+              <w:tab/>
+            </w:r>
+            <w:r>
+              <w:rPr>
+                <w:noProof/>
+                <w:webHidden/>
+              </w:rPr>
+              <w:fldChar w:fldCharType="begin"/>
+            </w:r>
+            <w:r>
+              <w:rPr>
+                <w:noProof/>
+                <w:webHidden/>
+              </w:rPr>
+              <w:instrText xml:space="preserve"> PAGEREF _Toc189744076 \h </w:instrText>
+            </w:r>
+            <w:r>
+              <w:rPr>
+                <w:noProof/>
+                <w:webHidden/>
+              </w:rPr>
+            </w:r>
+            <w:r>
+              <w:rPr>
+                <w:noProof/>
+                <w:webHidden/>
+              </w:rPr>
+              <w:fldChar w:fldCharType="separate"/>
+            </w:r>
+            <w:r>
+              <w:rPr>
+                <w:noProof/>
+                <w:webHidden/>
+              </w:rPr>
+              <w:t>2</w:t>
+            </w:r>
+            <w:r>
+              <w:rPr>
+                <w:noProof/>
+                <w:webHidden/>
+              </w:rPr>
+              <w:fldChar w:fldCharType="end"/>
+            </w:r>
+          </w:hyperlink>
+        </w:p>
+        <w:p>
+          <w:pPr>
+            <w:pStyle w:val="TOC3"/>
+            <w:tabs>
+              <w:tab w:val="left" w:pos="1200"/>
+              <w:tab w:val="right" w:leader="dot" w:pos="9062"/>
+            </w:tabs>
+            <w:rPr>
+              <w:rFonts w:eastAsiaTheme="minorEastAsia"/>
+              <w:noProof/>
+              <w:lang w:val="en-US"/>
+            </w:rPr>
+          </w:pPr>
+          <w:hyperlink w:anchor="_Toc189744077" w:history="1">
+            <w:r>
+              <w:rPr>
+                <w:rStyle w:val="Hyperlink"/>
+                <w:noProof/>
+                <w:lang w:val="en-US"/>
+              </w:rPr>
+              <w:t>1.2</w:t>
+            </w:r>
+            <w:r>
+              <w:rPr>
+                <w:rFonts w:eastAsiaTheme="minorEastAsia"/>
+                <w:noProof/>
+                <w:lang w:val="en-US"/>
+              </w:rPr>
+              <w:tab/>
+            </w:r>
+            <w:r>
+              <w:rPr>
+                <w:rStyle w:val="Hyperlink"/>
+                <w:noProof/>
+                <w:lang w:val="en-US"/>
+              </w:rPr>
+              <w:t>practicum</w:t>
+            </w:r>
+            <w:r>
+              <w:rPr>
+                <w:noProof/>
+                <w:webHidden/>
+              </w:rPr>
+              <w:tab/>
+            </w:r>
+            <w:r>
+              <w:rPr>
+                <w:noProof/>
+                <w:webHidden/>
+              </w:rPr>
+              <w:fldChar w:fldCharType="begin"/>
+            </w:r>
+            <w:r>
+              <w:rPr>
+                <w:noProof/>
+                <w:webHidden/>
+              </w:rPr>
+              <w:instrText xml:space="preserve"> PAGEREF _Toc189744077 \h </w:instrText>
+            </w:r>
+            <w:r>
+              <w:rPr>
+                <w:noProof/>
+                <w:webHidden/>
+              </w:rPr>
+            </w:r>
+            <w:r>
+              <w:rPr>
+                <w:noProof/>
+                <w:webHidden/>
+              </w:rPr>
+              <w:fldChar w:fldCharType="separate"/>
+            </w:r>
+            <w:r>
+              <w:rPr>
+                <w:noProof/>
+                <w:webHidden/>
+              </w:rPr>
+              <w:t>5</w:t>
+            </w:r>
+            <w:r>
+              <w:rPr>
+                <w:noProof/>
+                <w:webHidden/>
+              </w:rPr>
+              <w:fldChar w:fldCharType="end"/>
+            </w:r>
+          </w:hyperlink>
+        </w:p>
+        <w:p>
+          <w:r>
+            <w:rPr>
+              <w:b/>
+              <w:bCs/>
+              <w:noProof/>
+            </w:rPr>
+            <w:fldChar w:fldCharType="end"/>
+          </w:r>
+        </w:p>
+      </w:sdtContent>
+    </w:sdt>
     <w:p>
       <w:pPr>
         <w:rPr>
@@ -27,10 +395,12 @@
       <w:pPr>
         <w:pStyle w:val="Heading2"/>
       </w:pPr>
+      <w:bookmarkStart w:id="1" w:name="_Toc189744075"/>
       <w:r>
         <w:lastRenderedPageBreak/>
         <w:t>1 Microcontrollers en programmeren</w:t>
       </w:r>
+      <w:bookmarkEnd w:id="1"/>
     </w:p>
     <w:p>
       <w:pPr>
@@ -40,9 +410,11 @@
           <w:numId w:val="1"/>
         </w:numPr>
       </w:pPr>
+      <w:bookmarkStart w:id="2" w:name="_Toc189744076"/>
       <w:r>
         <w:t>voorbereiding</w:t>
       </w:r>
+      <w:bookmarkEnd w:id="2"/>
     </w:p>
     <w:p>
       <w:pPr>
@@ -92,21 +464,11 @@
         <w:t>i/o staat voor input/output. Er</w:t>
       </w:r>
       <w:r>
-        <w:t xml:space="preserve">mee word bedoet </w:t>
-      </w:r>
-      <w:proofErr w:type="spellStart"/>
-      <w:r>
-        <w:t>pins</w:t>
-      </w:r>
-      <w:proofErr w:type="spellEnd"/>
-      <w:r>
-        <w:t xml:space="preserve"> waar je data mee kan ontvangen of sturen. </w:t>
-      </w:r>
-      <w:proofErr w:type="spellStart"/>
+        <w:t xml:space="preserve">mee word bedoet pins waar je data mee kan ontvangen of sturen. </w:t>
+      </w:r>
       <w:r>
         <w:t>Peripherals</w:t>
       </w:r>
-      <w:proofErr w:type="spellEnd"/>
       <w:r>
         <w:t xml:space="preserve"> zijn externe hardware waar data naar gestuurd kan worden of van kan worden ontvangen.</w:t>
       </w:r>
@@ -131,11 +493,9 @@
           <w:numId w:val="2"/>
         </w:numPr>
       </w:pPr>
-      <w:proofErr w:type="spellStart"/>
       <w:r>
         <w:t>ADCn</w:t>
       </w:r>
-      <w:proofErr w:type="spellEnd"/>
       <w:r>
         <w:t>: een chip die analoge naar digitale signalen omzet</w:t>
       </w:r>
@@ -148,13 +508,8 @@
           <w:numId w:val="2"/>
         </w:numPr>
       </w:pPr>
-      <w:proofErr w:type="spellStart"/>
-      <w:r>
-        <w:t>DACn</w:t>
-      </w:r>
-      <w:proofErr w:type="spellEnd"/>
-      <w:r>
-        <w:t>: een chip die digitale naar analoge signalen omzet</w:t>
+      <w:r>
+        <w:t>DACn: een chip die digitale naar analoge signalen omzet</w:t>
       </w:r>
     </w:p>
     <w:p>
@@ -180,13 +535,8 @@
           <w:numId w:val="2"/>
         </w:numPr>
       </w:pPr>
-      <w:proofErr w:type="spellStart"/>
-      <w:r>
-        <w:t>TCAn</w:t>
-      </w:r>
-      <w:proofErr w:type="spellEnd"/>
-      <w:r>
-        <w:t>: timer</w:t>
+      <w:r>
+        <w:t>TCAn: timer</w:t>
       </w:r>
     </w:p>
     <w:p>
@@ -280,15 +630,7 @@
         </w:numPr>
       </w:pPr>
       <w:r>
-        <w:t xml:space="preserve">De led heeft een 1k voorschakelweerstand en zit verbonden aan pb3. Als je de led naar </w:t>
-      </w:r>
-      <w:proofErr w:type="spellStart"/>
-      <w:r>
-        <w:t>ground</w:t>
-      </w:r>
-      <w:proofErr w:type="spellEnd"/>
-      <w:r>
-        <w:t xml:space="preserve"> verbind gaat hij aan</w:t>
+        <w:t>De led heeft een 1k voorschakelweerstand en zit verbonden aan pb3. Als je de led naar ground verbind gaat hij aan</w:t>
       </w:r>
     </w:p>
     <w:p>
@@ -337,7 +679,7 @@
           </mc:Choice>
           <mc:Fallback>
             <w:pict>
-              <v:shapetype w14:anchorId="296B2641" id="_x0000_t75" coordsize="21600,21600" o:spt="75" o:preferrelative="t" path="m@4@5l@4@11@9@11@9@5xe" filled="f" stroked="f">
+              <v:shapetype w14:anchorId="2E94A4DC" id="_x0000_t75" coordsize="21600,21600" o:spt="75" o:preferrelative="t" path="m@4@5l@4@11@9@11@9@5xe" filled="f" stroked="f">
                 <v:stroke joinstyle="miter"/>
                 <v:formulas>
                   <v:f eqn="if lineDrawn pixelLineWidth 0"/>
@@ -401,7 +743,7 @@
           </mc:Choice>
           <mc:Fallback>
             <w:pict>
-              <v:shape w14:anchorId="4AF432CA" id="Ink 21" o:spid="_x0000_s1026" type="#_x0000_t75" style="position:absolute;margin-left:90.65pt;margin-top:-1.15pt;width:2pt;height:12.8pt;z-index:251679744;visibility:visible;mso-wrap-style:square;mso-wrap-distance-left:9pt;mso-wrap-distance-top:0;mso-wrap-distance-right:9pt;mso-wrap-distance-bottom:0;mso-position-horizontal:absolute;mso-position-horizontal-relative:text;mso-position-vertical:absolute;mso-position-vertical-relative:text" o:gfxdata="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">
+              <v:shape w14:anchorId="0A5FCC0A" id="Ink 21" o:spid="_x0000_s1026" type="#_x0000_t75" style="position:absolute;margin-left:90.65pt;margin-top:-1.15pt;width:2pt;height:12.8pt;z-index:251679744;visibility:visible;mso-wrap-style:square;mso-wrap-distance-left:9pt;mso-wrap-distance-top:0;mso-wrap-distance-right:9pt;mso-wrap-distance-bottom:0;mso-position-horizontal:absolute;mso-position-horizontal-relative:text;mso-position-vertical:absolute;mso-position-vertical-relative:text" o:gfxdata="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">
                 <v:imagedata r:id="rId10" o:title=""/>
               </v:shape>
             </w:pict>
@@ -446,7 +788,7 @@
           </mc:Choice>
           <mc:Fallback>
             <w:pict>
-              <v:shape w14:anchorId="085C9544" id="Ink 20" o:spid="_x0000_s1026" type="#_x0000_t75" style="position:absolute;margin-left:91.85pt;margin-top:-6.25pt;width:73.9pt;height:22.15pt;z-index:251678720;visibility:visible;mso-wrap-style:square;mso-wrap-distance-left:9pt;mso-wrap-distance-top:0;mso-wrap-distance-right:9pt;mso-wrap-distance-bottom:0;mso-position-horizontal:absolute;mso-position-horizontal-relative:text;mso-position-vertical:absolute;mso-position-vertical-relative:text" o:gfxdata="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">
+              <v:shape w14:anchorId="7757F2A5" id="Ink 20" o:spid="_x0000_s1026" type="#_x0000_t75" style="position:absolute;margin-left:91.85pt;margin-top:-6.25pt;width:73.9pt;height:22.15pt;z-index:251678720;visibility:visible;mso-wrap-style:square;mso-wrap-distance-left:9pt;mso-wrap-distance-top:0;mso-wrap-distance-right:9pt;mso-wrap-distance-bottom:0;mso-position-horizontal:absolute;mso-position-horizontal-relative:text;mso-position-vertical:absolute;mso-position-vertical-relative:text" o:gfxdata="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">
                 <v:imagedata r:id="rId12" o:title=""/>
               </v:shape>
             </w:pict>
@@ -491,7 +833,7 @@
           </mc:Choice>
           <mc:Fallback>
             <w:pict>
-              <v:shape w14:anchorId="7C985600" id="Ink 14" o:spid="_x0000_s1026" type="#_x0000_t75" style="position:absolute;margin-left:149.45pt;margin-top:-5.5pt;width:7.5pt;height:14.3pt;z-index:251672576;visibility:visible;mso-wrap-style:square;mso-wrap-distance-left:9pt;mso-wrap-distance-top:0;mso-wrap-distance-right:9pt;mso-wrap-distance-bottom:0;mso-position-horizontal:absolute;mso-position-horizontal-relative:text;mso-position-vertical:absolute;mso-position-vertical-relative:text" o:gfxdata="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">
+              <v:shape w14:anchorId="7ED70620" id="Ink 14" o:spid="_x0000_s1026" type="#_x0000_t75" style="position:absolute;margin-left:149.45pt;margin-top:-5.5pt;width:7.5pt;height:14.3pt;z-index:251672576;visibility:visible;mso-wrap-style:square;mso-wrap-distance-left:9pt;mso-wrap-distance-top:0;mso-wrap-distance-right:9pt;mso-wrap-distance-bottom:0;mso-position-horizontal:absolute;mso-position-horizontal-relative:text;mso-position-vertical:absolute;mso-position-vertical-relative:text" o:gfxdata="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">
                 <v:imagedata r:id="rId14" o:title=""/>
               </v:shape>
             </w:pict>
@@ -536,7 +878,7 @@
           </mc:Choice>
           <mc:Fallback>
             <w:pict>
-              <v:shape w14:anchorId="3656D813" id="Ink 13" o:spid="_x0000_s1026" type="#_x0000_t75" style="position:absolute;margin-left:114.6pt;margin-top:8.4pt;width:76.65pt;height:27.9pt;z-index:251671552;visibility:visible;mso-wrap-style:square;mso-wrap-distance-left:9pt;mso-wrap-distance-top:0;mso-wrap-distance-right:9pt;mso-wrap-distance-bottom:0;mso-position-horizontal:absolute;mso-position-horizontal-relative:text;mso-position-vertical:absolute;mso-position-vertical-relative:text" o:gfxdata="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">
+              <v:shape w14:anchorId="0D41F255" id="Ink 13" o:spid="_x0000_s1026" type="#_x0000_t75" style="position:absolute;margin-left:114.6pt;margin-top:8.4pt;width:76.65pt;height:27.9pt;z-index:251671552;visibility:visible;mso-wrap-style:square;mso-wrap-distance-left:9pt;mso-wrap-distance-top:0;mso-wrap-distance-right:9pt;mso-wrap-distance-bottom:0;mso-position-horizontal:absolute;mso-position-horizontal-relative:text;mso-position-vertical:absolute;mso-position-vertical-relative:text" o:gfxdata="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">
                 <v:imagedata r:id="rId16" o:title=""/>
               </v:shape>
             </w:pict>
@@ -581,7 +923,7 @@
           </mc:Choice>
           <mc:Fallback>
             <w:pict>
-              <v:shape w14:anchorId="1F7E648B" id="Ink 2" o:spid="_x0000_s1026" type="#_x0000_t75" style="position:absolute;margin-left:58.85pt;margin-top:15pt;width:54.65pt;height:19.15pt;z-index:251660288;visibility:visible;mso-wrap-style:square;mso-wrap-distance-left:9pt;mso-wrap-distance-top:0;mso-wrap-distance-right:9pt;mso-wrap-distance-bottom:0;mso-position-horizontal:absolute;mso-position-horizontal-relative:text;mso-position-vertical:absolute;mso-position-vertical-relative:text" o:gfxdata="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">
+              <v:shape w14:anchorId="5515A48D" id="Ink 2" o:spid="_x0000_s1026" type="#_x0000_t75" style="position:absolute;margin-left:58.85pt;margin-top:15pt;width:54.65pt;height:19.15pt;z-index:251660288;visibility:visible;mso-wrap-style:square;mso-wrap-distance-left:9pt;mso-wrap-distance-top:0;mso-wrap-distance-right:9pt;mso-wrap-distance-bottom:0;mso-position-horizontal:absolute;mso-position-horizontal-relative:text;mso-position-vertical:absolute;mso-position-vertical-relative:text" o:gfxdata="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">
                 <v:imagedata r:id="rId18" o:title=""/>
               </v:shape>
             </w:pict>
@@ -626,7 +968,7 @@
           </mc:Choice>
           <mc:Fallback>
             <w:pict>
-              <v:shape w14:anchorId="4E9A2473" id="Ink 1" o:spid="_x0000_s1026" type="#_x0000_t75" style="position:absolute;margin-left:58.85pt;margin-top:18.05pt;width:1.6pt;height:25.6pt;z-index:251659264;visibility:visible;mso-wrap-style:square;mso-wrap-distance-left:9pt;mso-wrap-distance-top:0;mso-wrap-distance-right:9pt;mso-wrap-distance-bottom:0;mso-position-horizontal:absolute;mso-position-horizontal-relative:text;mso-position-vertical:absolute;mso-position-vertical-relative:text" o:gfxdata="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">
+              <v:shape w14:anchorId="1478E68D" id="Ink 1" o:spid="_x0000_s1026" type="#_x0000_t75" style="position:absolute;margin-left:58.85pt;margin-top:18.05pt;width:1.6pt;height:25.6pt;z-index:251659264;visibility:visible;mso-wrap-style:square;mso-wrap-distance-left:9pt;mso-wrap-distance-top:0;mso-wrap-distance-right:9pt;mso-wrap-distance-bottom:0;mso-position-horizontal:absolute;mso-position-horizontal-relative:text;mso-position-vertical:absolute;mso-position-vertical-relative:text" o:gfxdata="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">
                 <v:imagedata r:id="rId20" o:title=""/>
               </v:shape>
             </w:pict>
@@ -663,11 +1005,9 @@
       <w:r>
         <w:t xml:space="preserve">0 want dan zit de led verbonden aan </w:t>
       </w:r>
-      <w:proofErr w:type="spellStart"/>
       <w:r>
         <w:t>vcc</w:t>
       </w:r>
-      <w:proofErr w:type="spellEnd"/>
     </w:p>
     <w:p>
       <w:pPr>
@@ -691,13 +1031,8 @@
       </w:pPr>
       <w:r>
         <w:lastRenderedPageBreak/>
-        <w:t xml:space="preserve">Als je m indrukt gaat de i/o lijn naar </w:t>
-      </w:r>
-      <w:proofErr w:type="spellStart"/>
-      <w:r>
-        <w:t>gnd</w:t>
-      </w:r>
-      <w:proofErr w:type="spellEnd"/>
+        <w:t>Als je m indrukt gaat de i/o lijn naar gnd</w:t>
+      </w:r>
     </w:p>
     <w:p>
       <w:pPr>
@@ -708,15 +1043,7 @@
         </w:numPr>
       </w:pPr>
       <w:r>
-        <w:t xml:space="preserve">Een </w:t>
-      </w:r>
-      <w:proofErr w:type="spellStart"/>
-      <w:r>
-        <w:t>restistor</w:t>
-      </w:r>
-      <w:proofErr w:type="spellEnd"/>
-      <w:r>
-        <w:t xml:space="preserve"> om te voorkomen dat de waarde gaat zweven</w:t>
+        <w:t>Een restistor om te voorkomen dat de waarde gaat zweven</w:t>
       </w:r>
     </w:p>
     <w:p>
@@ -765,7 +1092,7 @@
           </mc:Choice>
           <mc:Fallback>
             <w:pict>
-              <v:shape w14:anchorId="2FEB4718" id="Ink 64" o:spid="_x0000_s1026" type="#_x0000_t75" style="position:absolute;margin-left:-18.8pt;margin-top:.9pt;width:291.6pt;height:50.6pt;z-index:251722752;visibility:visible;mso-wrap-style:square;mso-wrap-distance-left:9pt;mso-wrap-distance-top:0;mso-wrap-distance-right:9pt;mso-wrap-distance-bottom:0;mso-position-horizontal:absolute;mso-position-horizontal-relative:text;mso-position-vertical:absolute;mso-position-vertical-relative:text" o:gfxdata="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">
+              <v:shape w14:anchorId="596B2760" id="Ink 64" o:spid="_x0000_s1026" type="#_x0000_t75" style="position:absolute;margin-left:-18.8pt;margin-top:.9pt;width:291.6pt;height:50.6pt;z-index:251722752;visibility:visible;mso-wrap-style:square;mso-wrap-distance-left:9pt;mso-wrap-distance-top:0;mso-wrap-distance-right:9pt;mso-wrap-distance-bottom:0;mso-position-horizontal:absolute;mso-position-horizontal-relative:text;mso-position-vertical:absolute;mso-position-vertical-relative:text" o:gfxdata="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">
                 <v:imagedata r:id="rId22" o:title=""/>
               </v:shape>
             </w:pict>
@@ -800,13 +1127,8 @@
         <w:t>0 want de i/o pin word verbonde</w:t>
       </w:r>
       <w:r>
-        <w:t xml:space="preserve">n aan </w:t>
-      </w:r>
-      <w:proofErr w:type="spellStart"/>
-      <w:r>
-        <w:t>gnd</w:t>
-      </w:r>
-      <w:proofErr w:type="spellEnd"/>
+        <w:t>n aan gnd</w:t>
+      </w:r>
     </w:p>
     <w:p>
       <w:pPr>
@@ -817,15 +1139,7 @@
         </w:numPr>
       </w:pPr>
       <w:r>
-        <w:t>Dat als je een knop indrukt dat hij eerst een aantal keer heel snel heen en weer gaat tussen aan en uit omdat het contact “</w:t>
-      </w:r>
-      <w:proofErr w:type="spellStart"/>
-      <w:r>
-        <w:t>stuiterd</w:t>
-      </w:r>
-      <w:proofErr w:type="spellEnd"/>
-      <w:r>
-        <w:t>”</w:t>
+        <w:t>Dat als je een knop indrukt dat hij eerst een aantal keer heel snel heen en weer gaat tussen aan en uit omdat het contact “stuiterd”</w:t>
       </w:r>
     </w:p>
     <w:p>
@@ -915,13 +1229,8 @@
           <w:numId w:val="2"/>
         </w:numPr>
       </w:pPr>
-      <w:proofErr w:type="spellStart"/>
-      <w:r>
-        <w:t>Oled</w:t>
-      </w:r>
-      <w:proofErr w:type="spellEnd"/>
-      <w:r>
-        <w:t xml:space="preserve"> display aansluiting</w:t>
+      <w:r>
+        <w:t>Oled display aansluiting</w:t>
       </w:r>
     </w:p>
     <w:p>
@@ -968,13 +1277,8 @@
           <w:numId w:val="2"/>
         </w:numPr>
       </w:pPr>
-      <w:proofErr w:type="spellStart"/>
-      <w:r>
-        <w:t>Sd</w:t>
-      </w:r>
-      <w:proofErr w:type="spellEnd"/>
-      <w:r>
-        <w:t xml:space="preserve"> kaart reader</w:t>
+      <w:r>
+        <w:t>Sd kaart reader</w:t>
       </w:r>
     </w:p>
     <w:p>
@@ -1328,11 +1632,9 @@
               <w:pStyle w:val="ListParagraph"/>
               <w:ind w:left="0"/>
             </w:pPr>
-            <w:proofErr w:type="spellStart"/>
             <w:r>
               <w:t>Gnd</w:t>
             </w:r>
-            <w:proofErr w:type="spellEnd"/>
           </w:p>
         </w:tc>
       </w:tr>
@@ -1483,11 +1785,9 @@
               <w:pStyle w:val="ListParagraph"/>
               <w:ind w:left="0"/>
             </w:pPr>
-            <w:proofErr w:type="spellStart"/>
             <w:r>
               <w:t>vcc</w:t>
             </w:r>
-            <w:proofErr w:type="spellEnd"/>
           </w:p>
         </w:tc>
       </w:tr>
@@ -1755,11 +2055,9 @@
               <w:pStyle w:val="ListParagraph"/>
               <w:ind w:left="0"/>
             </w:pPr>
-            <w:proofErr w:type="spellStart"/>
             <w:r>
               <w:t>Gnd</w:t>
             </w:r>
-            <w:proofErr w:type="spellEnd"/>
           </w:p>
         </w:tc>
       </w:tr>
@@ -1945,13 +2243,8 @@
               <w:ind w:left="0"/>
             </w:pPr>
             <w:r>
-              <w:t xml:space="preserve">Pin </w:t>
-            </w:r>
-            <w:proofErr w:type="spellStart"/>
-            <w:r>
-              <w:t>smu</w:t>
-            </w:r>
-            <w:proofErr w:type="spellEnd"/>
+              <w:t>Pin smu</w:t>
+            </w:r>
           </w:p>
         </w:tc>
         <w:tc>
@@ -1964,13 +2257,8 @@
               <w:ind w:left="0"/>
             </w:pPr>
             <w:r>
-              <w:t xml:space="preserve">Pin </w:t>
-            </w:r>
-            <w:proofErr w:type="spellStart"/>
-            <w:r>
-              <w:t>curiosity</w:t>
-            </w:r>
-            <w:proofErr w:type="spellEnd"/>
+              <w:t>Pin curiosity</w:t>
+            </w:r>
           </w:p>
         </w:tc>
       </w:tr>
@@ -1999,15 +2287,7 @@
               <w:ind w:left="0"/>
             </w:pPr>
             <w:r>
-              <w:t xml:space="preserve">Indicatie led </w:t>
-            </w:r>
-            <w:proofErr w:type="spellStart"/>
-            <w:r>
-              <w:t>sd</w:t>
-            </w:r>
-            <w:proofErr w:type="spellEnd"/>
-            <w:r>
-              <w:t xml:space="preserve"> reader</w:t>
+              <w:t>Indicatie led sd reader</w:t>
             </w:r>
           </w:p>
         </w:tc>
@@ -2123,15 +2403,7 @@
               <w:ind w:left="0"/>
             </w:pPr>
             <w:r>
-              <w:t xml:space="preserve">Software </w:t>
-            </w:r>
-            <w:proofErr w:type="spellStart"/>
-            <w:r>
-              <w:t>defineerbare</w:t>
-            </w:r>
-            <w:proofErr w:type="spellEnd"/>
-            <w:r>
-              <w:t xml:space="preserve"> switch</w:t>
+              <w:t>Software defineerbare switch</w:t>
             </w:r>
           </w:p>
         </w:tc>
@@ -2189,15 +2461,7 @@
               <w:ind w:left="0"/>
             </w:pPr>
             <w:r>
-              <w:t xml:space="preserve">Software </w:t>
-            </w:r>
-            <w:proofErr w:type="spellStart"/>
-            <w:r>
-              <w:t>defineerbare</w:t>
-            </w:r>
-            <w:proofErr w:type="spellEnd"/>
-            <w:r>
-              <w:t xml:space="preserve"> switch</w:t>
+              <w:t>Software defineerbare switch</w:t>
             </w:r>
           </w:p>
         </w:tc>
@@ -2255,15 +2519,7 @@
               <w:ind w:left="0"/>
             </w:pPr>
             <w:r>
-              <w:t xml:space="preserve">Software </w:t>
-            </w:r>
-            <w:proofErr w:type="spellStart"/>
-            <w:r>
-              <w:t>defineerbare</w:t>
-            </w:r>
-            <w:proofErr w:type="spellEnd"/>
-            <w:r>
-              <w:t xml:space="preserve"> switch</w:t>
+              <w:t>Software defineerbare switch</w:t>
             </w:r>
           </w:p>
         </w:tc>
@@ -2383,68 +2639,28 @@
         <w:rPr>
           <w:lang w:val="en-US"/>
         </w:rPr>
-        <w:t>_</w:t>
-      </w:r>
-      <w:proofErr w:type="spellStart"/>
-      <w:r>
+        <w:t>_delay_ms(tijd in ms);</w:t>
+      </w:r>
+    </w:p>
+    <w:p>
+      <w:pPr>
+        <w:pStyle w:val="Heading3"/>
+        <w:numPr>
+          <w:ilvl w:val="1"/>
+          <w:numId w:val="1"/>
+        </w:numPr>
         <w:rPr>
           <w:lang w:val="en-US"/>
         </w:rPr>
-        <w:t>delay_ms</w:t>
-      </w:r>
-      <w:proofErr w:type="spellEnd"/>
-      <w:r>
-        <w:rPr>
-          <w:lang w:val="en-US"/>
-        </w:rPr>
-        <w:t>(</w:t>
-      </w:r>
-      <w:proofErr w:type="spellStart"/>
-      <w:r>
-        <w:rPr>
-          <w:lang w:val="en-US"/>
-        </w:rPr>
-        <w:t>tijd</w:t>
-      </w:r>
-      <w:proofErr w:type="spellEnd"/>
-      <w:r>
-        <w:rPr>
-          <w:lang w:val="en-US"/>
-        </w:rPr>
-        <w:t xml:space="preserve"> in </w:t>
-      </w:r>
-      <w:proofErr w:type="spellStart"/>
-      <w:r>
-        <w:rPr>
-          <w:lang w:val="en-US"/>
-        </w:rPr>
-        <w:t>ms</w:t>
-      </w:r>
-      <w:proofErr w:type="spellEnd"/>
-      <w:r>
-        <w:rPr>
-          <w:lang w:val="en-US"/>
-        </w:rPr>
-        <w:t>);</w:t>
-      </w:r>
-    </w:p>
-    <w:p>
-      <w:pPr>
-        <w:pStyle w:val="Heading3"/>
-        <w:numPr>
-          <w:ilvl w:val="1"/>
-          <w:numId w:val="1"/>
-        </w:numPr>
-        <w:rPr>
-          <w:lang w:val="en-US"/>
-        </w:rPr>
-      </w:pPr>
+      </w:pPr>
+      <w:bookmarkStart w:id="3" w:name="_Toc189744077"/>
       <w:r>
         <w:rPr>
           <w:lang w:val="en-US"/>
         </w:rPr>
         <w:t>practicum</w:t>
       </w:r>
+      <w:bookmarkEnd w:id="3"/>
       <w:r>
         <w:rPr>
           <w:lang w:val="en-US"/>
@@ -2485,30 +2701,8 @@
         <w:rPr>
           <w:lang w:val="en-US"/>
         </w:rPr>
-        <w:t xml:space="preserve">Er </w:t>
-      </w:r>
-      <w:proofErr w:type="spellStart"/>
-      <w:r>
-        <w:rPr>
-          <w:lang w:val="en-US"/>
-        </w:rPr>
-        <w:t>moet</w:t>
-      </w:r>
-      <w:proofErr w:type="spellEnd"/>
-      <w:r>
-        <w:rPr>
-          <w:lang w:val="en-US"/>
-        </w:rPr>
-        <w:t xml:space="preserve"> “</w:t>
-      </w:r>
-      <w:proofErr w:type="spellStart"/>
-      <w:r>
-        <w:rPr>
-          <w:lang w:val="en-US"/>
-        </w:rPr>
-        <w:t>while”staan</w:t>
-      </w:r>
-      <w:proofErr w:type="spellEnd"/>
+        <w:t>Er moet “while”staan</w:t>
+      </w:r>
     </w:p>
     <w:p>
       <w:pPr>
@@ -2553,19 +2747,9 @@
           <w:numId w:val="2"/>
         </w:numPr>
       </w:pPr>
-      <w:proofErr w:type="spellStart"/>
-      <w:r>
-        <w:t>Dirset</w:t>
-      </w:r>
-      <w:proofErr w:type="spellEnd"/>
-      <w:r>
-        <w:t xml:space="preserve"> en </w:t>
-      </w:r>
-      <w:proofErr w:type="spellStart"/>
-      <w:r>
-        <w:t>outset</w:t>
-      </w:r>
-      <w:proofErr w:type="spellEnd"/>
+      <w:r>
+        <w:t>Dirset en outset</w:t>
+      </w:r>
     </w:p>
     <w:p>
       <w:pPr>
@@ -2620,14 +2804,12 @@
           <w:lang w:val="en-US"/>
         </w:rPr>
       </w:pPr>
-      <w:proofErr w:type="spellStart"/>
       <w:r>
         <w:rPr>
           <w:lang w:val="en-US"/>
         </w:rPr>
         <w:t>Outclr</w:t>
       </w:r>
-      <w:proofErr w:type="spellEnd"/>
     </w:p>
     <w:p>
       <w:pPr>
@@ -2644,21 +2826,7 @@
         <w:rPr>
           <w:lang w:val="en-US"/>
         </w:rPr>
-        <w:t xml:space="preserve">Met </w:t>
-      </w:r>
-      <w:proofErr w:type="spellStart"/>
-      <w:r>
-        <w:rPr>
-          <w:lang w:val="en-US"/>
-        </w:rPr>
-        <w:t>een</w:t>
-      </w:r>
-      <w:proofErr w:type="spellEnd"/>
-      <w:r>
-        <w:rPr>
-          <w:lang w:val="en-US"/>
-        </w:rPr>
-        <w:t xml:space="preserve"> delay</w:t>
+        <w:t>Met een delay</w:t>
       </w:r>
     </w:p>
     <w:p>
@@ -3852,6 +4020,75 @@
       </w:tblBorders>
     </w:tblPr>
   </w:style>
+  <w:style w:type="paragraph" w:styleId="TOCHeading">
+    <w:name w:val="TOC Heading"/>
+    <w:basedOn w:val="Heading1"/>
+    <w:next w:val="Normal"/>
+    <w:uiPriority w:val="39"/>
+    <w:unhideWhenUsed/>
+    <w:qFormat/>
+    <w:rsid w:val="007B7E35"/>
+    <w:pPr>
+      <w:spacing w:before="240" w:after="0" w:line="259" w:lineRule="auto"/>
+      <w:outlineLvl w:val="9"/>
+    </w:pPr>
+    <w:rPr>
+      <w:kern w:val="0"/>
+      <w:sz w:val="32"/>
+      <w:szCs w:val="32"/>
+      <w:lang w:val="en-US"/>
+      <w14:ligatures w14:val="none"/>
+    </w:rPr>
+  </w:style>
+  <w:style w:type="paragraph" w:styleId="TOC1">
+    <w:name w:val="toc 1"/>
+    <w:basedOn w:val="Normal"/>
+    <w:next w:val="Normal"/>
+    <w:autoRedefine/>
+    <w:uiPriority w:val="39"/>
+    <w:unhideWhenUsed/>
+    <w:rsid w:val="007B7E35"/>
+    <w:pPr>
+      <w:spacing w:after="100"/>
+    </w:pPr>
+  </w:style>
+  <w:style w:type="paragraph" w:styleId="TOC2">
+    <w:name w:val="toc 2"/>
+    <w:basedOn w:val="Normal"/>
+    <w:next w:val="Normal"/>
+    <w:autoRedefine/>
+    <w:uiPriority w:val="39"/>
+    <w:unhideWhenUsed/>
+    <w:rsid w:val="007B7E35"/>
+    <w:pPr>
+      <w:spacing w:after="100"/>
+      <w:ind w:left="240"/>
+    </w:pPr>
+  </w:style>
+  <w:style w:type="paragraph" w:styleId="TOC3">
+    <w:name w:val="toc 3"/>
+    <w:basedOn w:val="Normal"/>
+    <w:next w:val="Normal"/>
+    <w:autoRedefine/>
+    <w:uiPriority w:val="39"/>
+    <w:unhideWhenUsed/>
+    <w:rsid w:val="007B7E35"/>
+    <w:pPr>
+      <w:spacing w:after="100"/>
+      <w:ind w:left="480"/>
+    </w:pPr>
+  </w:style>
+  <w:style w:type="character" w:styleId="Hyperlink">
+    <w:name w:val="Hyperlink"/>
+    <w:basedOn w:val="DefaultParagraphFont"/>
+    <w:uiPriority w:val="99"/>
+    <w:unhideWhenUsed/>
+    <w:rsid w:val="007B7E35"/>
+    <w:rPr>
+      <w:color w:val="467886" w:themeColor="hyperlink"/>
+      <w:u w:val="single"/>
+    </w:rPr>
+  </w:style>
 </w:styles>
 </file>
 

</xml_diff>

<commit_message>
week 3 uC voorbereiding
</commit_message>
<xml_diff>
--- a/programmeren uC/Opdrachten.docx
+++ b/programmeren uC/Opdrachten.docx
@@ -4,9 +4,9 @@
   <w:body>
     <w:p>
       <w:pPr>
-        <w:pStyle w:val="Heading1"/>
-      </w:pPr>
-      <w:bookmarkStart w:id="0" w:name="_Toc190008726"/>
+        <w:pStyle w:val="Kop1"/>
+      </w:pPr>
+      <w:bookmarkStart w:id="0" w:name="_Toc191487409"/>
       <w:r>
         <w:t>Microcontroller programmeren</w:t>
       </w:r>
@@ -39,15 +39,17 @@
       <w:sdtContent>
         <w:p>
           <w:pPr>
-            <w:pStyle w:val="TOCHeading"/>
+            <w:pStyle w:val="Kopvaninhoudsopgave"/>
           </w:pPr>
+          <w:proofErr w:type="spellStart"/>
           <w:r>
             <w:t>Inhoud</w:t>
           </w:r>
+          <w:proofErr w:type="spellEnd"/>
         </w:p>
         <w:p>
           <w:pPr>
-            <w:pStyle w:val="TOC1"/>
+            <w:pStyle w:val="Inhopg1"/>
             <w:tabs>
               <w:tab w:val="right" w:leader="dot" w:pos="9062"/>
             </w:tabs>
@@ -66,7 +68,7 @@
           <w:r>
             <w:fldChar w:fldCharType="separate"/>
           </w:r>
-          <w:hyperlink w:anchor="_Toc190008726" w:history="1">
+          <w:hyperlink w:anchor="_Toc191487409" w:history="1">
             <w:r>
               <w:rPr>
                 <w:rStyle w:val="Hyperlink"/>
@@ -93,7 +95,7 @@
                 <w:noProof/>
                 <w:webHidden/>
               </w:rPr>
-              <w:instrText xml:space="preserve"> PAGEREF _Toc190008726 \h </w:instrText>
+              <w:instrText xml:space="preserve"> PAGEREF _Toc191487409 \h </w:instrText>
             </w:r>
             <w:r>
               <w:rPr>
@@ -126,7 +128,7 @@
         </w:p>
         <w:p>
           <w:pPr>
-            <w:pStyle w:val="TOC2"/>
+            <w:pStyle w:val="Inhopg2"/>
             <w:tabs>
               <w:tab w:val="right" w:leader="dot" w:pos="9062"/>
             </w:tabs>
@@ -136,7 +138,7 @@
               <w:lang w:eastAsia="nl-NL"/>
             </w:rPr>
           </w:pPr>
-          <w:hyperlink w:anchor="_Toc190008727" w:history="1">
+          <w:hyperlink w:anchor="_Toc191487410" w:history="1">
             <w:r>
               <w:rPr>
                 <w:rStyle w:val="Hyperlink"/>
@@ -163,7 +165,7 @@
                 <w:noProof/>
                 <w:webHidden/>
               </w:rPr>
-              <w:instrText xml:space="preserve"> PAGEREF _Toc190008727 \h </w:instrText>
+              <w:instrText xml:space="preserve"> PAGEREF _Toc191487410 \h </w:instrText>
             </w:r>
             <w:r>
               <w:rPr>
@@ -196,7 +198,7 @@
         </w:p>
         <w:p>
           <w:pPr>
-            <w:pStyle w:val="TOC3"/>
+            <w:pStyle w:val="Inhopg3"/>
             <w:tabs>
               <w:tab w:val="left" w:pos="1200"/>
               <w:tab w:val="right" w:leader="dot" w:pos="9062"/>
@@ -207,7 +209,7 @@
               <w:lang w:eastAsia="nl-NL"/>
             </w:rPr>
           </w:pPr>
-          <w:hyperlink w:anchor="_Toc190008728" w:history="1">
+          <w:hyperlink w:anchor="_Toc191487411" w:history="1">
             <w:r>
               <w:rPr>
                 <w:rStyle w:val="Hyperlink"/>
@@ -249,7 +251,7 @@
                 <w:noProof/>
                 <w:webHidden/>
               </w:rPr>
-              <w:instrText xml:space="preserve"> PAGEREF _Toc190008728 \h </w:instrText>
+              <w:instrText xml:space="preserve"> PAGEREF _Toc191487411 \h </w:instrText>
             </w:r>
             <w:r>
               <w:rPr>
@@ -282,7 +284,7 @@
         </w:p>
         <w:p>
           <w:pPr>
-            <w:pStyle w:val="TOC3"/>
+            <w:pStyle w:val="Inhopg3"/>
             <w:tabs>
               <w:tab w:val="left" w:pos="1200"/>
               <w:tab w:val="right" w:leader="dot" w:pos="9062"/>
@@ -293,7 +295,7 @@
               <w:lang w:eastAsia="nl-NL"/>
             </w:rPr>
           </w:pPr>
-          <w:hyperlink w:anchor="_Toc190008729" w:history="1">
+          <w:hyperlink w:anchor="_Toc191487412" w:history="1">
             <w:r>
               <w:rPr>
                 <w:rStyle w:val="Hyperlink"/>
@@ -337,7 +339,7 @@
                 <w:noProof/>
                 <w:webHidden/>
               </w:rPr>
-              <w:instrText xml:space="preserve"> PAGEREF _Toc190008729 \h </w:instrText>
+              <w:instrText xml:space="preserve"> PAGEREF _Toc191487412 \h </w:instrText>
             </w:r>
             <w:r>
               <w:rPr>
@@ -370,7 +372,7 @@
         </w:p>
         <w:p>
           <w:pPr>
-            <w:pStyle w:val="TOC2"/>
+            <w:pStyle w:val="Inhopg2"/>
             <w:tabs>
               <w:tab w:val="left" w:pos="720"/>
               <w:tab w:val="right" w:leader="dot" w:pos="9062"/>
@@ -381,7 +383,7 @@
               <w:lang w:eastAsia="nl-NL"/>
             </w:rPr>
           </w:pPr>
-          <w:hyperlink w:anchor="_Toc190008730" w:history="1">
+          <w:hyperlink w:anchor="_Toc191487413" w:history="1">
             <w:r>
               <w:rPr>
                 <w:rStyle w:val="Hyperlink"/>
@@ -423,7 +425,7 @@
                 <w:noProof/>
                 <w:webHidden/>
               </w:rPr>
-              <w:instrText xml:space="preserve"> PAGEREF _Toc190008730 \h </w:instrText>
+              <w:instrText xml:space="preserve"> PAGEREF _Toc191487413 \h </w:instrText>
             </w:r>
             <w:r>
               <w:rPr>
@@ -456,7 +458,7 @@
         </w:p>
         <w:p>
           <w:pPr>
-            <w:pStyle w:val="TOC3"/>
+            <w:pStyle w:val="Inhopg3"/>
             <w:tabs>
               <w:tab w:val="left" w:pos="1200"/>
               <w:tab w:val="right" w:leader="dot" w:pos="9062"/>
@@ -467,7 +469,7 @@
               <w:lang w:eastAsia="nl-NL"/>
             </w:rPr>
           </w:pPr>
-          <w:hyperlink w:anchor="_Toc190008731" w:history="1">
+          <w:hyperlink w:anchor="_Toc191487414" w:history="1">
             <w:r>
               <w:rPr>
                 <w:rStyle w:val="Hyperlink"/>
@@ -509,7 +511,7 @@
                 <w:noProof/>
                 <w:webHidden/>
               </w:rPr>
-              <w:instrText xml:space="preserve"> PAGEREF _Toc190008731 \h </w:instrText>
+              <w:instrText xml:space="preserve"> PAGEREF _Toc191487414 \h </w:instrText>
             </w:r>
             <w:r>
               <w:rPr>
@@ -542,7 +544,7 @@
         </w:p>
         <w:p>
           <w:pPr>
-            <w:pStyle w:val="TOC3"/>
+            <w:pStyle w:val="Inhopg3"/>
             <w:tabs>
               <w:tab w:val="left" w:pos="1200"/>
               <w:tab w:val="right" w:leader="dot" w:pos="9062"/>
@@ -553,7 +555,7 @@
               <w:lang w:eastAsia="nl-NL"/>
             </w:rPr>
           </w:pPr>
-          <w:hyperlink w:anchor="_Toc190008732" w:history="1">
+          <w:hyperlink w:anchor="_Toc191487415" w:history="1">
             <w:r>
               <w:rPr>
                 <w:rStyle w:val="Hyperlink"/>
@@ -595,7 +597,7 @@
                 <w:noProof/>
                 <w:webHidden/>
               </w:rPr>
-              <w:instrText xml:space="preserve"> PAGEREF _Toc190008732 \h </w:instrText>
+              <w:instrText xml:space="preserve"> PAGEREF _Toc191487415 \h </w:instrText>
             </w:r>
             <w:r>
               <w:rPr>
@@ -616,6 +618,218 @@
                 <w:webHidden/>
               </w:rPr>
               <w:t>6</w:t>
+            </w:r>
+            <w:r>
+              <w:rPr>
+                <w:noProof/>
+                <w:webHidden/>
+              </w:rPr>
+              <w:fldChar w:fldCharType="end"/>
+            </w:r>
+          </w:hyperlink>
+        </w:p>
+        <w:p>
+          <w:pPr>
+            <w:pStyle w:val="Inhopg2"/>
+            <w:tabs>
+              <w:tab w:val="right" w:leader="dot" w:pos="9062"/>
+            </w:tabs>
+            <w:rPr>
+              <w:rFonts w:eastAsiaTheme="minorEastAsia"/>
+              <w:noProof/>
+              <w:lang w:eastAsia="nl-NL"/>
+            </w:rPr>
+          </w:pPr>
+          <w:hyperlink w:anchor="_Toc191487416" w:history="1">
+            <w:r>
+              <w:rPr>
+                <w:rStyle w:val="Hyperlink"/>
+                <w:noProof/>
+                <w:lang w:val="en-US"/>
+              </w:rPr>
+              <w:t>3 Interrupts</w:t>
+            </w:r>
+            <w:r>
+              <w:rPr>
+                <w:noProof/>
+                <w:webHidden/>
+              </w:rPr>
+              <w:tab/>
+            </w:r>
+            <w:r>
+              <w:rPr>
+                <w:noProof/>
+                <w:webHidden/>
+              </w:rPr>
+              <w:fldChar w:fldCharType="begin"/>
+            </w:r>
+            <w:r>
+              <w:rPr>
+                <w:noProof/>
+                <w:webHidden/>
+              </w:rPr>
+              <w:instrText xml:space="preserve"> PAGEREF _Toc191487416 \h </w:instrText>
+            </w:r>
+            <w:r>
+              <w:rPr>
+                <w:noProof/>
+                <w:webHidden/>
+              </w:rPr>
+            </w:r>
+            <w:r>
+              <w:rPr>
+                <w:noProof/>
+                <w:webHidden/>
+              </w:rPr>
+              <w:fldChar w:fldCharType="separate"/>
+            </w:r>
+            <w:r>
+              <w:rPr>
+                <w:noProof/>
+                <w:webHidden/>
+              </w:rPr>
+              <w:t>9</w:t>
+            </w:r>
+            <w:r>
+              <w:rPr>
+                <w:noProof/>
+                <w:webHidden/>
+              </w:rPr>
+              <w:fldChar w:fldCharType="end"/>
+            </w:r>
+          </w:hyperlink>
+        </w:p>
+        <w:p>
+          <w:pPr>
+            <w:pStyle w:val="Inhopg3"/>
+            <w:tabs>
+              <w:tab w:val="right" w:leader="dot" w:pos="9062"/>
+            </w:tabs>
+            <w:rPr>
+              <w:rFonts w:eastAsiaTheme="minorEastAsia"/>
+              <w:noProof/>
+              <w:lang w:eastAsia="nl-NL"/>
+            </w:rPr>
+          </w:pPr>
+          <w:hyperlink w:anchor="_Toc191487417" w:history="1">
+            <w:r>
+              <w:rPr>
+                <w:rStyle w:val="Hyperlink"/>
+                <w:noProof/>
+                <w:lang w:val="en-US"/>
+              </w:rPr>
+              <w:t>3.1 Voorbereiding</w:t>
+            </w:r>
+            <w:r>
+              <w:rPr>
+                <w:noProof/>
+                <w:webHidden/>
+              </w:rPr>
+              <w:tab/>
+            </w:r>
+            <w:r>
+              <w:rPr>
+                <w:noProof/>
+                <w:webHidden/>
+              </w:rPr>
+              <w:fldChar w:fldCharType="begin"/>
+            </w:r>
+            <w:r>
+              <w:rPr>
+                <w:noProof/>
+                <w:webHidden/>
+              </w:rPr>
+              <w:instrText xml:space="preserve"> PAGEREF _Toc191487417 \h </w:instrText>
+            </w:r>
+            <w:r>
+              <w:rPr>
+                <w:noProof/>
+                <w:webHidden/>
+              </w:rPr>
+            </w:r>
+            <w:r>
+              <w:rPr>
+                <w:noProof/>
+                <w:webHidden/>
+              </w:rPr>
+              <w:fldChar w:fldCharType="separate"/>
+            </w:r>
+            <w:r>
+              <w:rPr>
+                <w:noProof/>
+                <w:webHidden/>
+              </w:rPr>
+              <w:t>9</w:t>
+            </w:r>
+            <w:r>
+              <w:rPr>
+                <w:noProof/>
+                <w:webHidden/>
+              </w:rPr>
+              <w:fldChar w:fldCharType="end"/>
+            </w:r>
+          </w:hyperlink>
+        </w:p>
+        <w:p>
+          <w:pPr>
+            <w:pStyle w:val="Inhopg3"/>
+            <w:tabs>
+              <w:tab w:val="right" w:leader="dot" w:pos="9062"/>
+            </w:tabs>
+            <w:rPr>
+              <w:rFonts w:eastAsiaTheme="minorEastAsia"/>
+              <w:noProof/>
+              <w:lang w:eastAsia="nl-NL"/>
+            </w:rPr>
+          </w:pPr>
+          <w:hyperlink w:anchor="_Toc191487418" w:history="1">
+            <w:r>
+              <w:rPr>
+                <w:rStyle w:val="Hyperlink"/>
+                <w:noProof/>
+              </w:rPr>
+              <w:t>3.2 Practicum</w:t>
+            </w:r>
+            <w:r>
+              <w:rPr>
+                <w:noProof/>
+                <w:webHidden/>
+              </w:rPr>
+              <w:tab/>
+            </w:r>
+            <w:r>
+              <w:rPr>
+                <w:noProof/>
+                <w:webHidden/>
+              </w:rPr>
+              <w:fldChar w:fldCharType="begin"/>
+            </w:r>
+            <w:r>
+              <w:rPr>
+                <w:noProof/>
+                <w:webHidden/>
+              </w:rPr>
+              <w:instrText xml:space="preserve"> PAGEREF _Toc191487418 \h </w:instrText>
+            </w:r>
+            <w:r>
+              <w:rPr>
+                <w:noProof/>
+                <w:webHidden/>
+              </w:rPr>
+            </w:r>
+            <w:r>
+              <w:rPr>
+                <w:noProof/>
+                <w:webHidden/>
+              </w:rPr>
+              <w:fldChar w:fldCharType="separate"/>
+            </w:r>
+            <w:r>
+              <w:rPr>
+                <w:noProof/>
+                <w:webHidden/>
+              </w:rPr>
+              <w:t>10</w:t>
             </w:r>
             <w:r>
               <w:rPr>
@@ -653,9 +867,9 @@
     </w:p>
     <w:p>
       <w:pPr>
-        <w:pStyle w:val="Heading2"/>
-      </w:pPr>
-      <w:bookmarkStart w:id="1" w:name="_Toc190008727"/>
+        <w:pStyle w:val="Kop2"/>
+      </w:pPr>
+      <w:bookmarkStart w:id="1" w:name="_Toc191487410"/>
       <w:r>
         <w:lastRenderedPageBreak/>
         <w:t>1 Microcontrollers en programmeren</w:t>
@@ -664,13 +878,13 @@
     </w:p>
     <w:p>
       <w:pPr>
-        <w:pStyle w:val="Heading3"/>
+        <w:pStyle w:val="Kop3"/>
         <w:numPr>
           <w:ilvl w:val="1"/>
           <w:numId w:val="1"/>
         </w:numPr>
       </w:pPr>
-      <w:bookmarkStart w:id="2" w:name="_Toc190008728"/>
+      <w:bookmarkStart w:id="2" w:name="_Toc191487411"/>
       <w:r>
         <w:t>voorbereiding</w:t>
       </w:r>
@@ -678,7 +892,7 @@
     </w:p>
     <w:p>
       <w:pPr>
-        <w:pStyle w:val="ListParagraph"/>
+        <w:pStyle w:val="Lijstalinea"/>
         <w:numPr>
           <w:ilvl w:val="0"/>
           <w:numId w:val="2"/>
@@ -690,7 +904,7 @@
     </w:p>
     <w:p>
       <w:pPr>
-        <w:pStyle w:val="ListParagraph"/>
+        <w:pStyle w:val="Lijstalinea"/>
         <w:numPr>
           <w:ilvl w:val="0"/>
           <w:numId w:val="2"/>
@@ -702,7 +916,7 @@
     </w:p>
     <w:p>
       <w:pPr>
-        <w:pStyle w:val="ListParagraph"/>
+        <w:pStyle w:val="Lijstalinea"/>
         <w:numPr>
           <w:ilvl w:val="0"/>
           <w:numId w:val="2"/>
@@ -714,7 +928,7 @@
     </w:p>
     <w:p>
       <w:pPr>
-        <w:pStyle w:val="ListParagraph"/>
+        <w:pStyle w:val="Lijstalinea"/>
         <w:numPr>
           <w:ilvl w:val="0"/>
           <w:numId w:val="2"/>
@@ -724,18 +938,28 @@
         <w:t>i/o staat voor input/output. Er</w:t>
       </w:r>
       <w:r>
-        <w:t xml:space="preserve">mee word bedoet pins waar je data mee kan ontvangen of sturen. </w:t>
-      </w:r>
+        <w:t xml:space="preserve">mee word bedoet </w:t>
+      </w:r>
+      <w:proofErr w:type="spellStart"/>
+      <w:r>
+        <w:t>pins</w:t>
+      </w:r>
+      <w:proofErr w:type="spellEnd"/>
+      <w:r>
+        <w:t xml:space="preserve"> waar je data mee kan ontvangen of sturen. </w:t>
+      </w:r>
+      <w:proofErr w:type="spellStart"/>
       <w:r>
         <w:t>Peripherals</w:t>
       </w:r>
+      <w:proofErr w:type="spellEnd"/>
       <w:r>
         <w:t xml:space="preserve"> zijn externe hardware waar data naar gestuurd kan worden of van kan worden ontvangen.</w:t>
       </w:r>
     </w:p>
     <w:p>
       <w:pPr>
-        <w:pStyle w:val="ListParagraph"/>
+        <w:pStyle w:val="Lijstalinea"/>
         <w:numPr>
           <w:ilvl w:val="0"/>
           <w:numId w:val="2"/>
@@ -747,34 +971,41 @@
     </w:p>
     <w:p>
       <w:pPr>
-        <w:pStyle w:val="ListParagraph"/>
+        <w:pStyle w:val="Lijstalinea"/>
         <w:numPr>
           <w:ilvl w:val="1"/>
           <w:numId w:val="2"/>
         </w:numPr>
       </w:pPr>
+      <w:proofErr w:type="spellStart"/>
       <w:r>
         <w:t>ADCn</w:t>
       </w:r>
+      <w:proofErr w:type="spellEnd"/>
       <w:r>
         <w:t>: een chip die analoge naar digitale signalen omzet</w:t>
       </w:r>
     </w:p>
     <w:p>
       <w:pPr>
-        <w:pStyle w:val="ListParagraph"/>
+        <w:pStyle w:val="Lijstalinea"/>
         <w:numPr>
           <w:ilvl w:val="1"/>
           <w:numId w:val="2"/>
         </w:numPr>
       </w:pPr>
-      <w:r>
-        <w:t>DACn: een chip die digitale naar analoge signalen omzet</w:t>
-      </w:r>
-    </w:p>
-    <w:p>
-      <w:pPr>
-        <w:pStyle w:val="ListParagraph"/>
+      <w:proofErr w:type="spellStart"/>
+      <w:r>
+        <w:t>DACn</w:t>
+      </w:r>
+      <w:proofErr w:type="spellEnd"/>
+      <w:r>
+        <w:t>: een chip die digitale naar analoge signalen omzet</w:t>
+      </w:r>
+    </w:p>
+    <w:p>
+      <w:pPr>
+        <w:pStyle w:val="Lijstalinea"/>
         <w:numPr>
           <w:ilvl w:val="1"/>
           <w:numId w:val="2"/>
@@ -789,19 +1020,24 @@
     </w:p>
     <w:p>
       <w:pPr>
-        <w:pStyle w:val="ListParagraph"/>
+        <w:pStyle w:val="Lijstalinea"/>
         <w:numPr>
           <w:ilvl w:val="1"/>
           <w:numId w:val="2"/>
         </w:numPr>
       </w:pPr>
-      <w:r>
-        <w:t>TCAn: timer</w:t>
-      </w:r>
-    </w:p>
-    <w:p>
-      <w:pPr>
-        <w:pStyle w:val="ListParagraph"/>
+      <w:proofErr w:type="spellStart"/>
+      <w:r>
+        <w:t>TCAn</w:t>
+      </w:r>
+      <w:proofErr w:type="spellEnd"/>
+      <w:r>
+        <w:t>: timer</w:t>
+      </w:r>
+    </w:p>
+    <w:p>
+      <w:pPr>
+        <w:pStyle w:val="Lijstalinea"/>
         <w:numPr>
           <w:ilvl w:val="0"/>
           <w:numId w:val="2"/>
@@ -813,7 +1049,7 @@
     </w:p>
     <w:p>
       <w:pPr>
-        <w:pStyle w:val="ListParagraph"/>
+        <w:pStyle w:val="Lijstalinea"/>
         <w:numPr>
           <w:ilvl w:val="0"/>
           <w:numId w:val="2"/>
@@ -862,7 +1098,7 @@
     </w:p>
     <w:p>
       <w:pPr>
-        <w:pStyle w:val="ListParagraph"/>
+        <w:pStyle w:val="Lijstalinea"/>
         <w:numPr>
           <w:ilvl w:val="0"/>
           <w:numId w:val="2"/>
@@ -874,7 +1110,7 @@
     </w:p>
     <w:p>
       <w:pPr>
-        <w:pStyle w:val="ListParagraph"/>
+        <w:pStyle w:val="Lijstalinea"/>
         <w:numPr>
           <w:ilvl w:val="0"/>
           <w:numId w:val="2"/>
@@ -886,19 +1122,27 @@
     </w:p>
     <w:p>
       <w:pPr>
-        <w:pStyle w:val="ListParagraph"/>
-        <w:numPr>
-          <w:ilvl w:val="0"/>
-          <w:numId w:val="2"/>
-        </w:numPr>
-      </w:pPr>
-      <w:r>
-        <w:t>De led heeft een 1k voorschakelweerstand en zit verbonden aan pb3. Als je de led naar ground verbind gaat hij aan</w:t>
-      </w:r>
-    </w:p>
-    <w:p>
-      <w:pPr>
-        <w:pStyle w:val="ListParagraph"/>
+        <w:pStyle w:val="Lijstalinea"/>
+        <w:numPr>
+          <w:ilvl w:val="0"/>
+          <w:numId w:val="2"/>
+        </w:numPr>
+      </w:pPr>
+      <w:r>
+        <w:t xml:space="preserve">De led heeft een 1k voorschakelweerstand en zit verbonden aan pb3. Als je de led naar </w:t>
+      </w:r>
+      <w:proofErr w:type="spellStart"/>
+      <w:r>
+        <w:t>ground</w:t>
+      </w:r>
+      <w:proofErr w:type="spellEnd"/>
+      <w:r>
+        <w:t xml:space="preserve"> verbind gaat hij aan</w:t>
+      </w:r>
+    </w:p>
+    <w:p>
+      <w:pPr>
+        <w:pStyle w:val="Lijstalinea"/>
         <w:numPr>
           <w:ilvl w:val="0"/>
           <w:numId w:val="2"/>
@@ -1259,7 +1503,7 @@
     </w:p>
     <w:p>
       <w:pPr>
-        <w:pStyle w:val="ListParagraph"/>
+        <w:pStyle w:val="Lijstalinea"/>
         <w:numPr>
           <w:ilvl w:val="0"/>
           <w:numId w:val="2"/>
@@ -1268,13 +1512,15 @@
       <w:r>
         <w:t xml:space="preserve">0 want dan zit de led verbonden aan </w:t>
       </w:r>
+      <w:proofErr w:type="spellStart"/>
       <w:r>
         <w:t>vcc</w:t>
       </w:r>
-    </w:p>
-    <w:p>
-      <w:pPr>
-        <w:pStyle w:val="ListParagraph"/>
+      <w:proofErr w:type="spellEnd"/>
+    </w:p>
+    <w:p>
+      <w:pPr>
+        <w:pStyle w:val="Lijstalinea"/>
         <w:numPr>
           <w:ilvl w:val="0"/>
           <w:numId w:val="2"/>
@@ -1286,7 +1532,7 @@
     </w:p>
     <w:p>
       <w:pPr>
-        <w:pStyle w:val="ListParagraph"/>
+        <w:pStyle w:val="Lijstalinea"/>
         <w:numPr>
           <w:ilvl w:val="0"/>
           <w:numId w:val="2"/>
@@ -1294,24 +1540,37 @@
       </w:pPr>
       <w:r>
         <w:lastRenderedPageBreak/>
-        <w:t>Als je m indrukt gaat de i/o lijn naar gnd</w:t>
-      </w:r>
-    </w:p>
-    <w:p>
-      <w:pPr>
-        <w:pStyle w:val="ListParagraph"/>
-        <w:numPr>
-          <w:ilvl w:val="0"/>
-          <w:numId w:val="2"/>
-        </w:numPr>
-      </w:pPr>
-      <w:r>
-        <w:t>Een restistor om te voorkomen dat de waarde gaat zweven</w:t>
-      </w:r>
-    </w:p>
-    <w:p>
-      <w:pPr>
-        <w:pStyle w:val="ListParagraph"/>
+        <w:t xml:space="preserve">Als je m indrukt gaat de i/o lijn naar </w:t>
+      </w:r>
+      <w:proofErr w:type="spellStart"/>
+      <w:r>
+        <w:t>gnd</w:t>
+      </w:r>
+      <w:proofErr w:type="spellEnd"/>
+    </w:p>
+    <w:p>
+      <w:pPr>
+        <w:pStyle w:val="Lijstalinea"/>
+        <w:numPr>
+          <w:ilvl w:val="0"/>
+          <w:numId w:val="2"/>
+        </w:numPr>
+      </w:pPr>
+      <w:r>
+        <w:t xml:space="preserve">Een </w:t>
+      </w:r>
+      <w:proofErr w:type="spellStart"/>
+      <w:r>
+        <w:t>restistor</w:t>
+      </w:r>
+      <w:proofErr w:type="spellEnd"/>
+      <w:r>
+        <w:t xml:space="preserve"> om te voorkomen dat de waarde gaat zweven</w:t>
+      </w:r>
+    </w:p>
+    <w:p>
+      <w:pPr>
+        <w:pStyle w:val="Lijstalinea"/>
         <w:numPr>
           <w:ilvl w:val="0"/>
           <w:numId w:val="2"/>
@@ -1380,7 +1639,7 @@
     </w:p>
     <w:p>
       <w:pPr>
-        <w:pStyle w:val="ListParagraph"/>
+        <w:pStyle w:val="Lijstalinea"/>
         <w:numPr>
           <w:ilvl w:val="0"/>
           <w:numId w:val="2"/>
@@ -1390,24 +1649,37 @@
         <w:t>0 want de i/o pin word verbonde</w:t>
       </w:r>
       <w:r>
-        <w:t>n aan gnd</w:t>
-      </w:r>
-    </w:p>
-    <w:p>
-      <w:pPr>
-        <w:pStyle w:val="ListParagraph"/>
-        <w:numPr>
-          <w:ilvl w:val="0"/>
-          <w:numId w:val="2"/>
-        </w:numPr>
-      </w:pPr>
-      <w:r>
-        <w:t>Dat als je een knop indrukt dat hij eerst een aantal keer heel snel heen en weer gaat tussen aan en uit omdat het contact “stuiterd”</w:t>
-      </w:r>
-    </w:p>
-    <w:p>
-      <w:pPr>
-        <w:pStyle w:val="ListParagraph"/>
+        <w:t xml:space="preserve">n aan </w:t>
+      </w:r>
+      <w:proofErr w:type="spellStart"/>
+      <w:r>
+        <w:t>gnd</w:t>
+      </w:r>
+      <w:proofErr w:type="spellEnd"/>
+    </w:p>
+    <w:p>
+      <w:pPr>
+        <w:pStyle w:val="Lijstalinea"/>
+        <w:numPr>
+          <w:ilvl w:val="0"/>
+          <w:numId w:val="2"/>
+        </w:numPr>
+      </w:pPr>
+      <w:r>
+        <w:t>Dat als je een knop indrukt dat hij eerst een aantal keer heel snel heen en weer gaat tussen aan en uit omdat het contact “</w:t>
+      </w:r>
+      <w:proofErr w:type="spellStart"/>
+      <w:r>
+        <w:t>stuiterd</w:t>
+      </w:r>
+      <w:proofErr w:type="spellEnd"/>
+      <w:r>
+        <w:t>”</w:t>
+      </w:r>
+    </w:p>
+    <w:p>
+      <w:pPr>
+        <w:pStyle w:val="Lijstalinea"/>
         <w:numPr>
           <w:ilvl w:val="0"/>
           <w:numId w:val="2"/>
@@ -1419,7 +1691,7 @@
     </w:p>
     <w:p>
       <w:pPr>
-        <w:pStyle w:val="ListParagraph"/>
+        <w:pStyle w:val="Lijstalinea"/>
         <w:numPr>
           <w:ilvl w:val="0"/>
           <w:numId w:val="2"/>
@@ -1468,16 +1740,16 @@
     </w:p>
     <w:p>
       <w:pPr>
-        <w:pStyle w:val="ListParagraph"/>
-        <w:numPr>
-          <w:ilvl w:val="0"/>
-          <w:numId w:val="2"/>
-        </w:numPr>
-      </w:pPr>
-    </w:p>
-    <w:p>
-      <w:pPr>
-        <w:pStyle w:val="ListParagraph"/>
+        <w:pStyle w:val="Lijstalinea"/>
+        <w:numPr>
+          <w:ilvl w:val="0"/>
+          <w:numId w:val="2"/>
+        </w:numPr>
+      </w:pPr>
+    </w:p>
+    <w:p>
+      <w:pPr>
+        <w:pStyle w:val="Lijstalinea"/>
         <w:numPr>
           <w:ilvl w:val="1"/>
           <w:numId w:val="2"/>
@@ -1489,19 +1761,24 @@
     </w:p>
     <w:p>
       <w:pPr>
-        <w:pStyle w:val="ListParagraph"/>
+        <w:pStyle w:val="Lijstalinea"/>
         <w:numPr>
           <w:ilvl w:val="1"/>
           <w:numId w:val="2"/>
         </w:numPr>
       </w:pPr>
-      <w:r>
-        <w:t>Oled display aansluiting</w:t>
-      </w:r>
-    </w:p>
-    <w:p>
-      <w:pPr>
-        <w:pStyle w:val="ListParagraph"/>
+      <w:proofErr w:type="spellStart"/>
+      <w:r>
+        <w:t>Oled</w:t>
+      </w:r>
+      <w:proofErr w:type="spellEnd"/>
+      <w:r>
+        <w:t xml:space="preserve"> display aansluiting</w:t>
+      </w:r>
+    </w:p>
+    <w:p>
+      <w:pPr>
+        <w:pStyle w:val="Lijstalinea"/>
         <w:numPr>
           <w:ilvl w:val="1"/>
           <w:numId w:val="2"/>
@@ -1513,7 +1790,7 @@
     </w:p>
     <w:p>
       <w:pPr>
-        <w:pStyle w:val="ListParagraph"/>
+        <w:pStyle w:val="Lijstalinea"/>
         <w:numPr>
           <w:ilvl w:val="1"/>
           <w:numId w:val="2"/>
@@ -1525,7 +1802,7 @@
     </w:p>
     <w:p>
       <w:pPr>
-        <w:pStyle w:val="ListParagraph"/>
+        <w:pStyle w:val="Lijstalinea"/>
         <w:numPr>
           <w:ilvl w:val="1"/>
           <w:numId w:val="2"/>
@@ -1537,19 +1814,24 @@
     </w:p>
     <w:p>
       <w:pPr>
-        <w:pStyle w:val="ListParagraph"/>
+        <w:pStyle w:val="Lijstalinea"/>
         <w:numPr>
           <w:ilvl w:val="1"/>
           <w:numId w:val="2"/>
         </w:numPr>
       </w:pPr>
-      <w:r>
-        <w:t>Sd kaart reader</w:t>
-      </w:r>
-    </w:p>
-    <w:p>
-      <w:pPr>
-        <w:pStyle w:val="ListParagraph"/>
+      <w:proofErr w:type="spellStart"/>
+      <w:r>
+        <w:t>Sd</w:t>
+      </w:r>
+      <w:proofErr w:type="spellEnd"/>
+      <w:r>
+        <w:t xml:space="preserve"> kaart reader</w:t>
+      </w:r>
+    </w:p>
+    <w:p>
+      <w:pPr>
+        <w:pStyle w:val="Lijstalinea"/>
         <w:numPr>
           <w:ilvl w:val="1"/>
           <w:numId w:val="2"/>
@@ -1561,7 +1843,7 @@
     </w:p>
     <w:p>
       <w:pPr>
-        <w:pStyle w:val="ListParagraph"/>
+        <w:pStyle w:val="Lijstalinea"/>
         <w:numPr>
           <w:ilvl w:val="1"/>
           <w:numId w:val="2"/>
@@ -1583,7 +1865,7 @@
     </w:p>
     <w:p>
       <w:pPr>
-        <w:pStyle w:val="ListParagraph"/>
+        <w:pStyle w:val="Lijstalinea"/>
         <w:numPr>
           <w:ilvl w:val="0"/>
           <w:numId w:val="2"/>
@@ -1592,7 +1874,7 @@
     </w:p>
     <w:tbl>
       <w:tblPr>
-        <w:tblStyle w:val="TableGrid"/>
+        <w:tblStyle w:val="Tabelraster"/>
         <w:tblW w:w="0" w:type="auto"/>
         <w:tblInd w:w="720" w:type="dxa"/>
         <w:tblLook w:val="04A0" w:firstRow="1" w:lastRow="0" w:firstColumn="1" w:lastColumn="0" w:noHBand="0" w:noVBand="1"/>
@@ -1608,7 +1890,7 @@
           </w:tcPr>
           <w:p>
             <w:pPr>
-              <w:pStyle w:val="ListParagraph"/>
+              <w:pStyle w:val="Lijstalinea"/>
               <w:ind w:left="0"/>
             </w:pPr>
             <w:r>
@@ -1625,7 +1907,7 @@
           </w:tcPr>
           <w:p>
             <w:pPr>
-              <w:pStyle w:val="ListParagraph"/>
+              <w:pStyle w:val="Lijstalinea"/>
               <w:ind w:left="0"/>
             </w:pPr>
             <w:r>
@@ -1641,7 +1923,7 @@
           </w:tcPr>
           <w:p>
             <w:pPr>
-              <w:pStyle w:val="ListParagraph"/>
+              <w:pStyle w:val="Lijstalinea"/>
               <w:ind w:left="0"/>
             </w:pPr>
             <w:r>
@@ -1655,7 +1937,7 @@
           </w:tcPr>
           <w:p>
             <w:pPr>
-              <w:pStyle w:val="ListParagraph"/>
+              <w:pStyle w:val="Lijstalinea"/>
               <w:ind w:left="0"/>
             </w:pPr>
             <w:r>
@@ -1671,7 +1953,7 @@
           </w:tcPr>
           <w:p>
             <w:pPr>
-              <w:pStyle w:val="ListParagraph"/>
+              <w:pStyle w:val="Lijstalinea"/>
               <w:ind w:left="0"/>
             </w:pPr>
             <w:r>
@@ -1685,7 +1967,7 @@
           </w:tcPr>
           <w:p>
             <w:pPr>
-              <w:pStyle w:val="ListParagraph"/>
+              <w:pStyle w:val="Lijstalinea"/>
               <w:ind w:left="0"/>
             </w:pPr>
             <w:r>
@@ -1701,7 +1983,7 @@
           </w:tcPr>
           <w:p>
             <w:pPr>
-              <w:pStyle w:val="ListParagraph"/>
+              <w:pStyle w:val="Lijstalinea"/>
               <w:ind w:left="0"/>
             </w:pPr>
             <w:r>
@@ -1715,7 +1997,7 @@
           </w:tcPr>
           <w:p>
             <w:pPr>
-              <w:pStyle w:val="ListParagraph"/>
+              <w:pStyle w:val="Lijstalinea"/>
               <w:ind w:left="0"/>
             </w:pPr>
             <w:r>
@@ -1731,7 +2013,7 @@
           </w:tcPr>
           <w:p>
             <w:pPr>
-              <w:pStyle w:val="ListParagraph"/>
+              <w:pStyle w:val="Lijstalinea"/>
               <w:ind w:left="0"/>
             </w:pPr>
             <w:r>
@@ -1745,7 +2027,7 @@
           </w:tcPr>
           <w:p>
             <w:pPr>
-              <w:pStyle w:val="ListParagraph"/>
+              <w:pStyle w:val="Lijstalinea"/>
               <w:ind w:left="0"/>
             </w:pPr>
             <w:r>
@@ -1761,7 +2043,7 @@
           </w:tcPr>
           <w:p>
             <w:pPr>
-              <w:pStyle w:val="ListParagraph"/>
+              <w:pStyle w:val="Lijstalinea"/>
               <w:ind w:left="0"/>
             </w:pPr>
             <w:r>
@@ -1775,7 +2057,7 @@
           </w:tcPr>
           <w:p>
             <w:pPr>
-              <w:pStyle w:val="ListParagraph"/>
+              <w:pStyle w:val="Lijstalinea"/>
               <w:ind w:left="0"/>
             </w:pPr>
             <w:r>
@@ -1791,7 +2073,7 @@
           </w:tcPr>
           <w:p>
             <w:pPr>
-              <w:pStyle w:val="ListParagraph"/>
+              <w:pStyle w:val="Lijstalinea"/>
               <w:ind w:left="0"/>
             </w:pPr>
             <w:r>
@@ -1805,7 +2087,7 @@
           </w:tcPr>
           <w:p>
             <w:pPr>
-              <w:pStyle w:val="ListParagraph"/>
+              <w:pStyle w:val="Lijstalinea"/>
               <w:ind w:left="0"/>
             </w:pPr>
             <w:r>
@@ -1821,7 +2103,7 @@
           </w:tcPr>
           <w:p>
             <w:pPr>
-              <w:pStyle w:val="ListParagraph"/>
+              <w:pStyle w:val="Lijstalinea"/>
               <w:ind w:left="0"/>
             </w:pPr>
             <w:r>
@@ -1835,7 +2117,7 @@
           </w:tcPr>
           <w:p>
             <w:pPr>
-              <w:pStyle w:val="ListParagraph"/>
+              <w:pStyle w:val="Lijstalinea"/>
               <w:ind w:left="0"/>
             </w:pPr>
             <w:r>
@@ -1851,7 +2133,7 @@
           </w:tcPr>
           <w:p>
             <w:pPr>
-              <w:pStyle w:val="ListParagraph"/>
+              <w:pStyle w:val="Lijstalinea"/>
               <w:ind w:left="0"/>
             </w:pPr>
             <w:r>
@@ -1865,7 +2147,7 @@
           </w:tcPr>
           <w:p>
             <w:pPr>
-              <w:pStyle w:val="ListParagraph"/>
+              <w:pStyle w:val="Lijstalinea"/>
               <w:ind w:left="0"/>
             </w:pPr>
             <w:r>
@@ -1881,7 +2163,7 @@
           </w:tcPr>
           <w:p>
             <w:pPr>
-              <w:pStyle w:val="ListParagraph"/>
+              <w:pStyle w:val="Lijstalinea"/>
               <w:ind w:left="0"/>
             </w:pPr>
             <w:r>
@@ -1895,12 +2177,14 @@
           </w:tcPr>
           <w:p>
             <w:pPr>
-              <w:pStyle w:val="ListParagraph"/>
-              <w:ind w:left="0"/>
-            </w:pPr>
+              <w:pStyle w:val="Lijstalinea"/>
+              <w:ind w:left="0"/>
+            </w:pPr>
+            <w:proofErr w:type="spellStart"/>
             <w:r>
               <w:t>Gnd</w:t>
             </w:r>
+            <w:proofErr w:type="spellEnd"/>
           </w:p>
         </w:tc>
       </w:tr>
@@ -1911,7 +2195,7 @@
           </w:tcPr>
           <w:p>
             <w:pPr>
-              <w:pStyle w:val="ListParagraph"/>
+              <w:pStyle w:val="Lijstalinea"/>
               <w:ind w:left="0"/>
             </w:pPr>
             <w:r>
@@ -1925,7 +2209,7 @@
           </w:tcPr>
           <w:p>
             <w:pPr>
-              <w:pStyle w:val="ListParagraph"/>
+              <w:pStyle w:val="Lijstalinea"/>
               <w:ind w:left="0"/>
             </w:pPr>
             <w:r>
@@ -1941,7 +2225,7 @@
           </w:tcPr>
           <w:p>
             <w:pPr>
-              <w:pStyle w:val="ListParagraph"/>
+              <w:pStyle w:val="Lijstalinea"/>
               <w:ind w:left="0"/>
             </w:pPr>
             <w:r>
@@ -1955,7 +2239,7 @@
           </w:tcPr>
           <w:p>
             <w:pPr>
-              <w:pStyle w:val="ListParagraph"/>
+              <w:pStyle w:val="Lijstalinea"/>
               <w:ind w:left="0"/>
             </w:pPr>
             <w:r>
@@ -1971,7 +2255,7 @@
           </w:tcPr>
           <w:p>
             <w:pPr>
-              <w:pStyle w:val="ListParagraph"/>
+              <w:pStyle w:val="Lijstalinea"/>
               <w:ind w:left="0"/>
             </w:pPr>
             <w:r>
@@ -1985,7 +2269,7 @@
           </w:tcPr>
           <w:p>
             <w:pPr>
-              <w:pStyle w:val="ListParagraph"/>
+              <w:pStyle w:val="Lijstalinea"/>
               <w:ind w:left="0"/>
             </w:pPr>
             <w:r>
@@ -2001,7 +2285,7 @@
           </w:tcPr>
           <w:p>
             <w:pPr>
-              <w:pStyle w:val="ListParagraph"/>
+              <w:pStyle w:val="Lijstalinea"/>
               <w:ind w:left="0"/>
             </w:pPr>
             <w:r>
@@ -2015,7 +2299,7 @@
           </w:tcPr>
           <w:p>
             <w:pPr>
-              <w:pStyle w:val="ListParagraph"/>
+              <w:pStyle w:val="Lijstalinea"/>
               <w:ind w:left="0"/>
             </w:pPr>
             <w:r>
@@ -2031,7 +2315,7 @@
           </w:tcPr>
           <w:p>
             <w:pPr>
-              <w:pStyle w:val="ListParagraph"/>
+              <w:pStyle w:val="Lijstalinea"/>
               <w:ind w:left="0"/>
             </w:pPr>
             <w:r>
@@ -2048,12 +2332,14 @@
           </w:tcPr>
           <w:p>
             <w:pPr>
-              <w:pStyle w:val="ListParagraph"/>
-              <w:ind w:left="0"/>
-            </w:pPr>
+              <w:pStyle w:val="Lijstalinea"/>
+              <w:ind w:left="0"/>
+            </w:pPr>
+            <w:proofErr w:type="spellStart"/>
             <w:r>
               <w:t>vcc</w:t>
             </w:r>
+            <w:proofErr w:type="spellEnd"/>
           </w:p>
         </w:tc>
       </w:tr>
@@ -2064,7 +2350,7 @@
           </w:tcPr>
           <w:p>
             <w:pPr>
-              <w:pStyle w:val="ListParagraph"/>
+              <w:pStyle w:val="Lijstalinea"/>
               <w:ind w:left="0"/>
             </w:pPr>
             <w:r>
@@ -2078,7 +2364,7 @@
           </w:tcPr>
           <w:p>
             <w:pPr>
-              <w:pStyle w:val="ListParagraph"/>
+              <w:pStyle w:val="Lijstalinea"/>
               <w:ind w:left="0"/>
             </w:pPr>
             <w:r>
@@ -2094,7 +2380,7 @@
           </w:tcPr>
           <w:p>
             <w:pPr>
-              <w:pStyle w:val="ListParagraph"/>
+              <w:pStyle w:val="Lijstalinea"/>
               <w:ind w:left="0"/>
             </w:pPr>
             <w:r>
@@ -2108,7 +2394,7 @@
           </w:tcPr>
           <w:p>
             <w:pPr>
-              <w:pStyle w:val="ListParagraph"/>
+              <w:pStyle w:val="Lijstalinea"/>
               <w:ind w:left="0"/>
             </w:pPr>
             <w:r>
@@ -2124,7 +2410,7 @@
           </w:tcPr>
           <w:p>
             <w:pPr>
-              <w:pStyle w:val="ListParagraph"/>
+              <w:pStyle w:val="Lijstalinea"/>
               <w:ind w:left="0"/>
             </w:pPr>
             <w:r>
@@ -2138,7 +2424,7 @@
           </w:tcPr>
           <w:p>
             <w:pPr>
-              <w:pStyle w:val="ListParagraph"/>
+              <w:pStyle w:val="Lijstalinea"/>
               <w:ind w:left="0"/>
             </w:pPr>
             <w:r>
@@ -2154,7 +2440,7 @@
           </w:tcPr>
           <w:p>
             <w:pPr>
-              <w:pStyle w:val="ListParagraph"/>
+              <w:pStyle w:val="Lijstalinea"/>
               <w:ind w:left="0"/>
             </w:pPr>
             <w:r>
@@ -2168,7 +2454,7 @@
           </w:tcPr>
           <w:p>
             <w:pPr>
-              <w:pStyle w:val="ListParagraph"/>
+              <w:pStyle w:val="Lijstalinea"/>
               <w:ind w:left="0"/>
             </w:pPr>
             <w:r>
@@ -2184,7 +2470,7 @@
           </w:tcPr>
           <w:p>
             <w:pPr>
-              <w:pStyle w:val="ListParagraph"/>
+              <w:pStyle w:val="Lijstalinea"/>
               <w:ind w:left="0"/>
             </w:pPr>
             <w:r>
@@ -2198,7 +2484,7 @@
           </w:tcPr>
           <w:p>
             <w:pPr>
-              <w:pStyle w:val="ListParagraph"/>
+              <w:pStyle w:val="Lijstalinea"/>
               <w:ind w:left="0"/>
             </w:pPr>
             <w:r>
@@ -2214,7 +2500,7 @@
           </w:tcPr>
           <w:p>
             <w:pPr>
-              <w:pStyle w:val="ListParagraph"/>
+              <w:pStyle w:val="Lijstalinea"/>
               <w:ind w:left="0"/>
             </w:pPr>
             <w:r>
@@ -2228,7 +2514,7 @@
           </w:tcPr>
           <w:p>
             <w:pPr>
-              <w:pStyle w:val="ListParagraph"/>
+              <w:pStyle w:val="Lijstalinea"/>
               <w:ind w:left="0"/>
             </w:pPr>
             <w:r>
@@ -2244,7 +2530,7 @@
           </w:tcPr>
           <w:p>
             <w:pPr>
-              <w:pStyle w:val="ListParagraph"/>
+              <w:pStyle w:val="Lijstalinea"/>
               <w:ind w:left="0"/>
             </w:pPr>
             <w:r>
@@ -2258,7 +2544,7 @@
           </w:tcPr>
           <w:p>
             <w:pPr>
-              <w:pStyle w:val="ListParagraph"/>
+              <w:pStyle w:val="Lijstalinea"/>
               <w:ind w:left="0"/>
             </w:pPr>
             <w:r>
@@ -2274,7 +2560,7 @@
           </w:tcPr>
           <w:p>
             <w:pPr>
-              <w:pStyle w:val="ListParagraph"/>
+              <w:pStyle w:val="Lijstalinea"/>
               <w:ind w:left="0"/>
             </w:pPr>
             <w:r>
@@ -2288,7 +2574,7 @@
           </w:tcPr>
           <w:p>
             <w:pPr>
-              <w:pStyle w:val="ListParagraph"/>
+              <w:pStyle w:val="Lijstalinea"/>
               <w:ind w:left="0"/>
             </w:pPr>
             <w:r>
@@ -2304,7 +2590,7 @@
           </w:tcPr>
           <w:p>
             <w:pPr>
-              <w:pStyle w:val="ListParagraph"/>
+              <w:pStyle w:val="Lijstalinea"/>
               <w:ind w:left="0"/>
             </w:pPr>
             <w:r>
@@ -2318,12 +2604,14 @@
           </w:tcPr>
           <w:p>
             <w:pPr>
-              <w:pStyle w:val="ListParagraph"/>
-              <w:ind w:left="0"/>
-            </w:pPr>
+              <w:pStyle w:val="Lijstalinea"/>
+              <w:ind w:left="0"/>
+            </w:pPr>
+            <w:proofErr w:type="spellStart"/>
             <w:r>
               <w:t>Gnd</w:t>
             </w:r>
+            <w:proofErr w:type="spellEnd"/>
           </w:p>
         </w:tc>
       </w:tr>
@@ -2334,7 +2622,7 @@
           </w:tcPr>
           <w:p>
             <w:pPr>
-              <w:pStyle w:val="ListParagraph"/>
+              <w:pStyle w:val="Lijstalinea"/>
               <w:ind w:left="0"/>
             </w:pPr>
             <w:r>
@@ -2348,7 +2636,7 @@
           </w:tcPr>
           <w:p>
             <w:pPr>
-              <w:pStyle w:val="ListParagraph"/>
+              <w:pStyle w:val="Lijstalinea"/>
               <w:ind w:left="0"/>
             </w:pPr>
             <w:r>
@@ -2364,7 +2652,7 @@
           </w:tcPr>
           <w:p>
             <w:pPr>
-              <w:pStyle w:val="ListParagraph"/>
+              <w:pStyle w:val="Lijstalinea"/>
               <w:ind w:left="0"/>
             </w:pPr>
             <w:r>
@@ -2378,7 +2666,7 @@
           </w:tcPr>
           <w:p>
             <w:pPr>
-              <w:pStyle w:val="ListParagraph"/>
+              <w:pStyle w:val="Lijstalinea"/>
               <w:ind w:left="0"/>
             </w:pPr>
             <w:r>
@@ -2394,7 +2682,7 @@
           </w:tcPr>
           <w:p>
             <w:pPr>
-              <w:pStyle w:val="ListParagraph"/>
+              <w:pStyle w:val="Lijstalinea"/>
               <w:ind w:left="0"/>
             </w:pPr>
             <w:r>
@@ -2408,7 +2696,7 @@
           </w:tcPr>
           <w:p>
             <w:pPr>
-              <w:pStyle w:val="ListParagraph"/>
+              <w:pStyle w:val="Lijstalinea"/>
               <w:ind w:left="0"/>
             </w:pPr>
             <w:r>
@@ -2424,7 +2712,7 @@
           </w:tcPr>
           <w:p>
             <w:pPr>
-              <w:pStyle w:val="ListParagraph"/>
+              <w:pStyle w:val="Lijstalinea"/>
               <w:ind w:left="0"/>
             </w:pPr>
             <w:r>
@@ -2438,7 +2726,7 @@
           </w:tcPr>
           <w:p>
             <w:pPr>
-              <w:pStyle w:val="ListParagraph"/>
+              <w:pStyle w:val="Lijstalinea"/>
               <w:ind w:left="0"/>
             </w:pPr>
             <w:r>
@@ -2450,7 +2738,7 @@
     </w:tbl>
     <w:p>
       <w:pPr>
-        <w:pStyle w:val="ListParagraph"/>
+        <w:pStyle w:val="Lijstalinea"/>
         <w:numPr>
           <w:ilvl w:val="0"/>
           <w:numId w:val="2"/>
@@ -2459,7 +2747,7 @@
     </w:p>
     <w:tbl>
       <w:tblPr>
-        <w:tblStyle w:val="TableGrid"/>
+        <w:tblStyle w:val="Tabelraster"/>
         <w:tblW w:w="0" w:type="auto"/>
         <w:tblInd w:w="720" w:type="dxa"/>
         <w:tblLook w:val="04A0" w:firstRow="1" w:lastRow="0" w:firstColumn="1" w:lastColumn="0" w:noHBand="0" w:noVBand="1"/>
@@ -2477,7 +2765,7 @@
           </w:tcPr>
           <w:p>
             <w:pPr>
-              <w:pStyle w:val="ListParagraph"/>
+              <w:pStyle w:val="Lijstalinea"/>
               <w:ind w:left="0"/>
             </w:pPr>
             <w:r>
@@ -2491,7 +2779,7 @@
           </w:tcPr>
           <w:p>
             <w:pPr>
-              <w:pStyle w:val="ListParagraph"/>
+              <w:pStyle w:val="Lijstalinea"/>
               <w:ind w:left="0"/>
             </w:pPr>
             <w:r>
@@ -2505,12 +2793,17 @@
           </w:tcPr>
           <w:p>
             <w:pPr>
-              <w:pStyle w:val="ListParagraph"/>
-              <w:ind w:left="0"/>
-            </w:pPr>
-            <w:r>
-              <w:t>Pin smu</w:t>
-            </w:r>
+              <w:pStyle w:val="Lijstalinea"/>
+              <w:ind w:left="0"/>
+            </w:pPr>
+            <w:r>
+              <w:t xml:space="preserve">Pin </w:t>
+            </w:r>
+            <w:proofErr w:type="spellStart"/>
+            <w:r>
+              <w:t>smu</w:t>
+            </w:r>
+            <w:proofErr w:type="spellEnd"/>
           </w:p>
         </w:tc>
         <w:tc>
@@ -2519,12 +2812,17 @@
           </w:tcPr>
           <w:p>
             <w:pPr>
-              <w:pStyle w:val="ListParagraph"/>
-              <w:ind w:left="0"/>
-            </w:pPr>
-            <w:r>
-              <w:t>Pin curiosity</w:t>
-            </w:r>
+              <w:pStyle w:val="Lijstalinea"/>
+              <w:ind w:left="0"/>
+            </w:pPr>
+            <w:r>
+              <w:t xml:space="preserve">Pin </w:t>
+            </w:r>
+            <w:proofErr w:type="spellStart"/>
+            <w:r>
+              <w:t>curiosity</w:t>
+            </w:r>
+            <w:proofErr w:type="spellEnd"/>
           </w:p>
         </w:tc>
       </w:tr>
@@ -2535,7 +2833,7 @@
           </w:tcPr>
           <w:p>
             <w:pPr>
-              <w:pStyle w:val="ListParagraph"/>
+              <w:pStyle w:val="Lijstalinea"/>
               <w:ind w:left="0"/>
             </w:pPr>
             <w:r>
@@ -2549,11 +2847,19 @@
           </w:tcPr>
           <w:p>
             <w:pPr>
-              <w:pStyle w:val="ListParagraph"/>
-              <w:ind w:left="0"/>
-            </w:pPr>
-            <w:r>
-              <w:t>Indicatie led sd reader</w:t>
+              <w:pStyle w:val="Lijstalinea"/>
+              <w:ind w:left="0"/>
+            </w:pPr>
+            <w:r>
+              <w:t xml:space="preserve">Indicatie led </w:t>
+            </w:r>
+            <w:proofErr w:type="spellStart"/>
+            <w:r>
+              <w:t>sd</w:t>
+            </w:r>
+            <w:proofErr w:type="spellEnd"/>
+            <w:r>
+              <w:t xml:space="preserve"> reader</w:t>
             </w:r>
           </w:p>
         </w:tc>
@@ -2563,7 +2869,7 @@
           </w:tcPr>
           <w:p>
             <w:pPr>
-              <w:pStyle w:val="ListParagraph"/>
+              <w:pStyle w:val="Lijstalinea"/>
               <w:ind w:left="0"/>
             </w:pPr>
             <w:r>
@@ -2577,7 +2883,7 @@
           </w:tcPr>
           <w:p>
             <w:pPr>
-              <w:pStyle w:val="ListParagraph"/>
+              <w:pStyle w:val="Lijstalinea"/>
               <w:ind w:left="0"/>
             </w:pPr>
             <w:r>
@@ -2593,7 +2899,7 @@
           </w:tcPr>
           <w:p>
             <w:pPr>
-              <w:pStyle w:val="ListParagraph"/>
+              <w:pStyle w:val="Lijstalinea"/>
               <w:ind w:left="0"/>
             </w:pPr>
             <w:r>
@@ -2607,7 +2913,7 @@
           </w:tcPr>
           <w:p>
             <w:pPr>
-              <w:pStyle w:val="ListParagraph"/>
+              <w:pStyle w:val="Lijstalinea"/>
               <w:ind w:left="0"/>
             </w:pPr>
             <w:r>
@@ -2621,7 +2927,7 @@
           </w:tcPr>
           <w:p>
             <w:pPr>
-              <w:pStyle w:val="ListParagraph"/>
+              <w:pStyle w:val="Lijstalinea"/>
               <w:ind w:left="0"/>
             </w:pPr>
             <w:r>
@@ -2635,7 +2941,7 @@
           </w:tcPr>
           <w:p>
             <w:pPr>
-              <w:pStyle w:val="ListParagraph"/>
+              <w:pStyle w:val="Lijstalinea"/>
               <w:ind w:left="0"/>
             </w:pPr>
             <w:r>
@@ -2651,7 +2957,7 @@
           </w:tcPr>
           <w:p>
             <w:pPr>
-              <w:pStyle w:val="ListParagraph"/>
+              <w:pStyle w:val="Lijstalinea"/>
               <w:ind w:left="0"/>
             </w:pPr>
             <w:r>
@@ -2665,11 +2971,19 @@
           </w:tcPr>
           <w:p>
             <w:pPr>
-              <w:pStyle w:val="ListParagraph"/>
-              <w:ind w:left="0"/>
-            </w:pPr>
-            <w:r>
-              <w:t>Software defineerbare switch</w:t>
+              <w:pStyle w:val="Lijstalinea"/>
+              <w:ind w:left="0"/>
+            </w:pPr>
+            <w:r>
+              <w:t xml:space="preserve">Software </w:t>
+            </w:r>
+            <w:proofErr w:type="spellStart"/>
+            <w:r>
+              <w:t>defineerbare</w:t>
+            </w:r>
+            <w:proofErr w:type="spellEnd"/>
+            <w:r>
+              <w:t xml:space="preserve"> switch</w:t>
             </w:r>
           </w:p>
         </w:tc>
@@ -2679,7 +2993,7 @@
           </w:tcPr>
           <w:p>
             <w:pPr>
-              <w:pStyle w:val="ListParagraph"/>
+              <w:pStyle w:val="Lijstalinea"/>
               <w:ind w:left="0"/>
             </w:pPr>
             <w:r>
@@ -2693,7 +3007,7 @@
           </w:tcPr>
           <w:p>
             <w:pPr>
-              <w:pStyle w:val="ListParagraph"/>
+              <w:pStyle w:val="Lijstalinea"/>
               <w:ind w:left="0"/>
             </w:pPr>
             <w:r>
@@ -2709,7 +3023,7 @@
           </w:tcPr>
           <w:p>
             <w:pPr>
-              <w:pStyle w:val="ListParagraph"/>
+              <w:pStyle w:val="Lijstalinea"/>
               <w:ind w:left="0"/>
             </w:pPr>
             <w:r>
@@ -2723,11 +3037,19 @@
           </w:tcPr>
           <w:p>
             <w:pPr>
-              <w:pStyle w:val="ListParagraph"/>
-              <w:ind w:left="0"/>
-            </w:pPr>
-            <w:r>
-              <w:t>Software defineerbare switch</w:t>
+              <w:pStyle w:val="Lijstalinea"/>
+              <w:ind w:left="0"/>
+            </w:pPr>
+            <w:r>
+              <w:t xml:space="preserve">Software </w:t>
+            </w:r>
+            <w:proofErr w:type="spellStart"/>
+            <w:r>
+              <w:t>defineerbare</w:t>
+            </w:r>
+            <w:proofErr w:type="spellEnd"/>
+            <w:r>
+              <w:t xml:space="preserve"> switch</w:t>
             </w:r>
           </w:p>
         </w:tc>
@@ -2737,7 +3059,7 @@
           </w:tcPr>
           <w:p>
             <w:pPr>
-              <w:pStyle w:val="ListParagraph"/>
+              <w:pStyle w:val="Lijstalinea"/>
               <w:ind w:left="0"/>
             </w:pPr>
             <w:r>
@@ -2751,7 +3073,7 @@
           </w:tcPr>
           <w:p>
             <w:pPr>
-              <w:pStyle w:val="ListParagraph"/>
+              <w:pStyle w:val="Lijstalinea"/>
               <w:ind w:left="0"/>
             </w:pPr>
             <w:r>
@@ -2767,7 +3089,7 @@
           </w:tcPr>
           <w:p>
             <w:pPr>
-              <w:pStyle w:val="ListParagraph"/>
+              <w:pStyle w:val="Lijstalinea"/>
               <w:ind w:left="0"/>
             </w:pPr>
             <w:r>
@@ -2781,11 +3103,19 @@
           </w:tcPr>
           <w:p>
             <w:pPr>
-              <w:pStyle w:val="ListParagraph"/>
-              <w:ind w:left="0"/>
-            </w:pPr>
-            <w:r>
-              <w:t>Software defineerbare switch</w:t>
+              <w:pStyle w:val="Lijstalinea"/>
+              <w:ind w:left="0"/>
+            </w:pPr>
+            <w:r>
+              <w:t xml:space="preserve">Software </w:t>
+            </w:r>
+            <w:proofErr w:type="spellStart"/>
+            <w:r>
+              <w:t>defineerbare</w:t>
+            </w:r>
+            <w:proofErr w:type="spellEnd"/>
+            <w:r>
+              <w:t xml:space="preserve"> switch</w:t>
             </w:r>
           </w:p>
         </w:tc>
@@ -2795,7 +3125,7 @@
           </w:tcPr>
           <w:p>
             <w:pPr>
-              <w:pStyle w:val="ListParagraph"/>
+              <w:pStyle w:val="Lijstalinea"/>
               <w:ind w:left="0"/>
             </w:pPr>
             <w:r>
@@ -2809,7 +3139,7 @@
           </w:tcPr>
           <w:p>
             <w:pPr>
-              <w:pStyle w:val="ListParagraph"/>
+              <w:pStyle w:val="Lijstalinea"/>
               <w:ind w:left="0"/>
             </w:pPr>
             <w:r>
@@ -2825,7 +3155,7 @@
           </w:tcPr>
           <w:p>
             <w:pPr>
-              <w:pStyle w:val="ListParagraph"/>
+              <w:pStyle w:val="Lijstalinea"/>
               <w:ind w:left="0"/>
             </w:pPr>
             <w:r>
@@ -2840,7 +3170,7 @@
           </w:tcPr>
           <w:p>
             <w:pPr>
-              <w:pStyle w:val="ListParagraph"/>
+              <w:pStyle w:val="Lijstalinea"/>
               <w:ind w:left="0"/>
             </w:pPr>
             <w:r>
@@ -2854,7 +3184,7 @@
           </w:tcPr>
           <w:p>
             <w:pPr>
-              <w:pStyle w:val="ListParagraph"/>
+              <w:pStyle w:val="Lijstalinea"/>
               <w:ind w:left="0"/>
             </w:pPr>
             <w:r>
@@ -2868,7 +3198,7 @@
           </w:tcPr>
           <w:p>
             <w:pPr>
-              <w:pStyle w:val="ListParagraph"/>
+              <w:pStyle w:val="Lijstalinea"/>
               <w:ind w:left="0"/>
             </w:pPr>
             <w:r>
@@ -2880,7 +3210,7 @@
     </w:tbl>
     <w:p>
       <w:pPr>
-        <w:pStyle w:val="ListParagraph"/>
+        <w:pStyle w:val="Lijstalinea"/>
         <w:numPr>
           <w:ilvl w:val="0"/>
           <w:numId w:val="2"/>
@@ -2892,25 +3222,67 @@
     </w:p>
     <w:p>
       <w:pPr>
-        <w:pStyle w:val="ListParagraph"/>
-        <w:numPr>
-          <w:ilvl w:val="0"/>
-          <w:numId w:val="2"/>
-        </w:numPr>
-        <w:rPr>
-          <w:lang w:val="en-US"/>
-        </w:rPr>
-      </w:pPr>
-      <w:r>
-        <w:rPr>
-          <w:lang w:val="en-US"/>
-        </w:rPr>
-        <w:t>_delay_ms(tijd in ms);</w:t>
-      </w:r>
-    </w:p>
-    <w:p>
-      <w:pPr>
-        <w:pStyle w:val="Heading3"/>
+        <w:pStyle w:val="Lijstalinea"/>
+        <w:numPr>
+          <w:ilvl w:val="0"/>
+          <w:numId w:val="2"/>
+        </w:numPr>
+        <w:rPr>
+          <w:lang w:val="en-US"/>
+        </w:rPr>
+      </w:pPr>
+      <w:r>
+        <w:rPr>
+          <w:lang w:val="en-US"/>
+        </w:rPr>
+        <w:t>_</w:t>
+      </w:r>
+      <w:proofErr w:type="spellStart"/>
+      <w:r>
+        <w:rPr>
+          <w:lang w:val="en-US"/>
+        </w:rPr>
+        <w:t>delay_ms</w:t>
+      </w:r>
+      <w:proofErr w:type="spellEnd"/>
+      <w:r>
+        <w:rPr>
+          <w:lang w:val="en-US"/>
+        </w:rPr>
+        <w:t>(</w:t>
+      </w:r>
+      <w:proofErr w:type="spellStart"/>
+      <w:r>
+        <w:rPr>
+          <w:lang w:val="en-US"/>
+        </w:rPr>
+        <w:t>tijd</w:t>
+      </w:r>
+      <w:proofErr w:type="spellEnd"/>
+      <w:r>
+        <w:rPr>
+          <w:lang w:val="en-US"/>
+        </w:rPr>
+        <w:t xml:space="preserve"> in </w:t>
+      </w:r>
+      <w:proofErr w:type="spellStart"/>
+      <w:r>
+        <w:rPr>
+          <w:lang w:val="en-US"/>
+        </w:rPr>
+        <w:t>ms</w:t>
+      </w:r>
+      <w:proofErr w:type="spellEnd"/>
+      <w:r>
+        <w:rPr>
+          <w:lang w:val="en-US"/>
+        </w:rPr>
+        <w:t>);</w:t>
+      </w:r>
+    </w:p>
+    <w:p>
+      <w:pPr>
+        <w:pStyle w:val="Kop3"/>
         <w:numPr>
           <w:ilvl w:val="1"/>
           <w:numId w:val="1"/>
@@ -2919,7 +3291,7 @@
           <w:lang w:val="en-US"/>
         </w:rPr>
       </w:pPr>
-      <w:bookmarkStart w:id="3" w:name="_Toc190008729"/>
+      <w:bookmarkStart w:id="3" w:name="_Toc191487412"/>
       <w:r>
         <w:rPr>
           <w:lang w:val="en-US"/>
@@ -2936,7 +3308,7 @@
     </w:p>
     <w:p>
       <w:pPr>
-        <w:pStyle w:val="ListParagraph"/>
+        <w:pStyle w:val="Lijstalinea"/>
         <w:numPr>
           <w:ilvl w:val="0"/>
           <w:numId w:val="2"/>
@@ -2954,32 +3326,62 @@
     </w:p>
     <w:p>
       <w:pPr>
-        <w:pStyle w:val="ListParagraph"/>
-        <w:numPr>
-          <w:ilvl w:val="0"/>
-          <w:numId w:val="2"/>
-        </w:numPr>
-        <w:rPr>
-          <w:lang w:val="en-US"/>
-        </w:rPr>
-      </w:pPr>
-      <w:r>
-        <w:rPr>
-          <w:lang w:val="en-US"/>
-        </w:rPr>
-        <w:t>Er moet “while”staan</w:t>
-      </w:r>
-    </w:p>
-    <w:p>
-      <w:pPr>
-        <w:pStyle w:val="ListParagraph"/>
-        <w:numPr>
-          <w:ilvl w:val="0"/>
-          <w:numId w:val="2"/>
-        </w:numPr>
-      </w:pPr>
-      <w:r>
-        <w:t>Met dir an je aangeven o</w:t>
+        <w:pStyle w:val="Lijstalinea"/>
+        <w:numPr>
+          <w:ilvl w:val="0"/>
+          <w:numId w:val="2"/>
+        </w:numPr>
+        <w:rPr>
+          <w:lang w:val="en-US"/>
+        </w:rPr>
+      </w:pPr>
+      <w:r>
+        <w:rPr>
+          <w:lang w:val="en-US"/>
+        </w:rPr>
+        <w:t xml:space="preserve">Er </w:t>
+      </w:r>
+      <w:proofErr w:type="spellStart"/>
+      <w:r>
+        <w:rPr>
+          <w:lang w:val="en-US"/>
+        </w:rPr>
+        <w:t>moet</w:t>
+      </w:r>
+      <w:proofErr w:type="spellEnd"/>
+      <w:r>
+        <w:rPr>
+          <w:lang w:val="en-US"/>
+        </w:rPr>
+        <w:t xml:space="preserve"> “</w:t>
+      </w:r>
+      <w:proofErr w:type="spellStart"/>
+      <w:r>
+        <w:rPr>
+          <w:lang w:val="en-US"/>
+        </w:rPr>
+        <w:t>while”staan</w:t>
+      </w:r>
+      <w:proofErr w:type="spellEnd"/>
+    </w:p>
+    <w:p>
+      <w:pPr>
+        <w:pStyle w:val="Lijstalinea"/>
+        <w:numPr>
+          <w:ilvl w:val="0"/>
+          <w:numId w:val="2"/>
+        </w:numPr>
+      </w:pPr>
+      <w:r>
+        <w:t xml:space="preserve">Met dir </w:t>
+      </w:r>
+      <w:proofErr w:type="spellStart"/>
+      <w:r>
+        <w:t>an</w:t>
+      </w:r>
+      <w:proofErr w:type="spellEnd"/>
+      <w:r>
+        <w:t xml:space="preserve"> je aangeven o</w:t>
       </w:r>
       <w:r>
         <w:t>f een pin input of output is</w:t>
@@ -2991,7 +3393,7 @@
     </w:p>
     <w:p>
       <w:pPr>
-        <w:pStyle w:val="ListParagraph"/>
+        <w:pStyle w:val="Lijstalinea"/>
         <w:numPr>
           <w:ilvl w:val="0"/>
           <w:numId w:val="2"/>
@@ -3007,19 +3409,29 @@
     </w:p>
     <w:p>
       <w:pPr>
-        <w:pStyle w:val="ListParagraph"/>
-        <w:numPr>
-          <w:ilvl w:val="0"/>
-          <w:numId w:val="2"/>
-        </w:numPr>
-      </w:pPr>
-      <w:r>
-        <w:t>Dirset en outset</w:t>
-      </w:r>
-    </w:p>
-    <w:p>
-      <w:pPr>
-        <w:pStyle w:val="ListParagraph"/>
+        <w:pStyle w:val="Lijstalinea"/>
+        <w:numPr>
+          <w:ilvl w:val="0"/>
+          <w:numId w:val="2"/>
+        </w:numPr>
+      </w:pPr>
+      <w:proofErr w:type="spellStart"/>
+      <w:r>
+        <w:t>Dirset</w:t>
+      </w:r>
+      <w:proofErr w:type="spellEnd"/>
+      <w:r>
+        <w:t xml:space="preserve"> en </w:t>
+      </w:r>
+      <w:proofErr w:type="spellStart"/>
+      <w:r>
+        <w:t>outset</w:t>
+      </w:r>
+      <w:proofErr w:type="spellEnd"/>
+    </w:p>
+    <w:p>
+      <w:pPr>
+        <w:pStyle w:val="Lijstalinea"/>
         <w:numPr>
           <w:ilvl w:val="0"/>
           <w:numId w:val="2"/>
@@ -3049,55 +3461,71 @@
     </w:p>
     <w:p>
       <w:pPr>
-        <w:pStyle w:val="ListParagraph"/>
-        <w:numPr>
-          <w:ilvl w:val="0"/>
-          <w:numId w:val="2"/>
-        </w:numPr>
-        <w:rPr>
-          <w:lang w:val="en-US"/>
-        </w:rPr>
-      </w:pPr>
-    </w:p>
-    <w:p>
-      <w:pPr>
-        <w:pStyle w:val="ListParagraph"/>
-        <w:numPr>
-          <w:ilvl w:val="0"/>
-          <w:numId w:val="2"/>
-        </w:numPr>
-        <w:rPr>
-          <w:lang w:val="en-US"/>
-        </w:rPr>
-      </w:pPr>
+        <w:pStyle w:val="Lijstalinea"/>
+        <w:numPr>
+          <w:ilvl w:val="0"/>
+          <w:numId w:val="2"/>
+        </w:numPr>
+        <w:rPr>
+          <w:lang w:val="en-US"/>
+        </w:rPr>
+      </w:pPr>
+    </w:p>
+    <w:p>
+      <w:pPr>
+        <w:pStyle w:val="Lijstalinea"/>
+        <w:numPr>
+          <w:ilvl w:val="0"/>
+          <w:numId w:val="2"/>
+        </w:numPr>
+        <w:rPr>
+          <w:lang w:val="en-US"/>
+        </w:rPr>
+      </w:pPr>
+      <w:proofErr w:type="spellStart"/>
       <w:r>
         <w:rPr>
           <w:lang w:val="en-US"/>
         </w:rPr>
         <w:t>Outclr</w:t>
       </w:r>
-    </w:p>
-    <w:p>
-      <w:pPr>
-        <w:pStyle w:val="ListParagraph"/>
-        <w:numPr>
-          <w:ilvl w:val="0"/>
-          <w:numId w:val="2"/>
-        </w:numPr>
-        <w:rPr>
-          <w:lang w:val="en-US"/>
-        </w:rPr>
-      </w:pPr>
-      <w:r>
-        <w:rPr>
-          <w:lang w:val="en-US"/>
-        </w:rPr>
-        <w:t>Met een delay</w:t>
-      </w:r>
-    </w:p>
-    <w:p>
-      <w:pPr>
-        <w:pStyle w:val="ListParagraph"/>
+      <w:proofErr w:type="spellEnd"/>
+    </w:p>
+    <w:p>
+      <w:pPr>
+        <w:pStyle w:val="Lijstalinea"/>
+        <w:numPr>
+          <w:ilvl w:val="0"/>
+          <w:numId w:val="2"/>
+        </w:numPr>
+        <w:rPr>
+          <w:lang w:val="en-US"/>
+        </w:rPr>
+      </w:pPr>
+      <w:r>
+        <w:rPr>
+          <w:lang w:val="en-US"/>
+        </w:rPr>
+        <w:t xml:space="preserve">Met </w:t>
+      </w:r>
+      <w:proofErr w:type="spellStart"/>
+      <w:r>
+        <w:rPr>
+          <w:lang w:val="en-US"/>
+        </w:rPr>
+        <w:t>een</w:t>
+      </w:r>
+      <w:proofErr w:type="spellEnd"/>
+      <w:r>
+        <w:rPr>
+          <w:lang w:val="en-US"/>
+        </w:rPr>
+        <w:t xml:space="preserve"> delay</w:t>
+      </w:r>
+    </w:p>
+    <w:p>
+      <w:pPr>
+        <w:pStyle w:val="Lijstalinea"/>
         <w:numPr>
           <w:ilvl w:val="0"/>
           <w:numId w:val="2"/>
@@ -3115,7 +3543,7 @@
     </w:p>
     <w:p>
       <w:pPr>
-        <w:pStyle w:val="ListParagraph"/>
+        <w:pStyle w:val="Lijstalinea"/>
         <w:numPr>
           <w:ilvl w:val="0"/>
           <w:numId w:val="2"/>
@@ -3133,7 +3561,7 @@
     </w:p>
     <w:p>
       <w:pPr>
-        <w:pStyle w:val="ListParagraph"/>
+        <w:pStyle w:val="Lijstalinea"/>
         <w:numPr>
           <w:ilvl w:val="0"/>
           <w:numId w:val="2"/>
@@ -3164,13 +3592,13 @@
     </w:p>
     <w:p>
       <w:pPr>
-        <w:pStyle w:val="Heading2"/>
+        <w:pStyle w:val="Kop2"/>
         <w:numPr>
           <w:ilvl w:val="0"/>
           <w:numId w:val="1"/>
         </w:numPr>
       </w:pPr>
-      <w:bookmarkStart w:id="4" w:name="_Toc190008730"/>
+      <w:bookmarkStart w:id="4" w:name="_Toc191487413"/>
       <w:r>
         <w:lastRenderedPageBreak/>
         <w:t>GPIO</w:t>
@@ -3179,13 +3607,13 @@
     </w:p>
     <w:p>
       <w:pPr>
-        <w:pStyle w:val="Heading3"/>
+        <w:pStyle w:val="Kop3"/>
         <w:numPr>
           <w:ilvl w:val="1"/>
           <w:numId w:val="1"/>
         </w:numPr>
       </w:pPr>
-      <w:bookmarkStart w:id="5" w:name="_Toc190008731"/>
+      <w:bookmarkStart w:id="5" w:name="_Toc191487414"/>
       <w:r>
         <w:t>voorbereiding</w:t>
       </w:r>
@@ -3193,7 +3621,7 @@
     </w:p>
     <w:p>
       <w:pPr>
-        <w:pStyle w:val="ListParagraph"/>
+        <w:pStyle w:val="Lijstalinea"/>
         <w:numPr>
           <w:ilvl w:val="0"/>
           <w:numId w:val="2"/>
@@ -3205,7 +3633,7 @@
     </w:p>
     <w:p>
       <w:pPr>
-        <w:pStyle w:val="ListParagraph"/>
+        <w:pStyle w:val="Lijstalinea"/>
         <w:numPr>
           <w:ilvl w:val="1"/>
           <w:numId w:val="2"/>
@@ -3217,55 +3645,87 @@
     </w:p>
     <w:p>
       <w:pPr>
-        <w:pStyle w:val="ListParagraph"/>
+        <w:pStyle w:val="Lijstalinea"/>
         <w:numPr>
           <w:ilvl w:val="1"/>
           <w:numId w:val="2"/>
         </w:numPr>
       </w:pPr>
       <w:r>
-        <w:t>~ NOT operator. Draait een bit / bitreeks om.</w:t>
-      </w:r>
-    </w:p>
-    <w:p>
-      <w:pPr>
-        <w:pStyle w:val="ListParagraph"/>
+        <w:t xml:space="preserve">~ NOT operator. Draait een bit / </w:t>
+      </w:r>
+      <w:proofErr w:type="spellStart"/>
+      <w:r>
+        <w:t>bitreeks</w:t>
+      </w:r>
+      <w:proofErr w:type="spellEnd"/>
+      <w:r>
+        <w:t xml:space="preserve"> om.</w:t>
+      </w:r>
+    </w:p>
+    <w:p>
+      <w:pPr>
+        <w:pStyle w:val="Lijstalinea"/>
         <w:numPr>
           <w:ilvl w:val="1"/>
           <w:numId w:val="2"/>
         </w:numPr>
       </w:pPr>
       <w:r>
-        <w:t>| OR operator. Als van 2 bitreeksen 1 van de 2 bits 1 is word het resultaat 1</w:t>
-      </w:r>
-    </w:p>
-    <w:p>
-      <w:pPr>
-        <w:pStyle w:val="ListParagraph"/>
+        <w:t xml:space="preserve">| OR operator. Als van 2 </w:t>
+      </w:r>
+      <w:proofErr w:type="spellStart"/>
+      <w:r>
+        <w:t>bitreeksen</w:t>
+      </w:r>
+      <w:proofErr w:type="spellEnd"/>
+      <w:r>
+        <w:t xml:space="preserve"> 1 van de 2 bits 1 is word het resultaat 1</w:t>
+      </w:r>
+    </w:p>
+    <w:p>
+      <w:pPr>
+        <w:pStyle w:val="Lijstalinea"/>
         <w:numPr>
           <w:ilvl w:val="1"/>
           <w:numId w:val="2"/>
         </w:numPr>
       </w:pPr>
       <w:r>
-        <w:t>&amp; AND operator. Alleen als van beide bitreeksen de bit 1 is word het resultaat 1</w:t>
-      </w:r>
-    </w:p>
-    <w:p>
-      <w:pPr>
-        <w:pStyle w:val="ListParagraph"/>
+        <w:t xml:space="preserve">&amp; AND operator. Alleen als van beide </w:t>
+      </w:r>
+      <w:proofErr w:type="spellStart"/>
+      <w:r>
+        <w:t>bitreeksen</w:t>
+      </w:r>
+      <w:proofErr w:type="spellEnd"/>
+      <w:r>
+        <w:t xml:space="preserve"> de bit 1 is word het resultaat 1</w:t>
+      </w:r>
+    </w:p>
+    <w:p>
+      <w:pPr>
+        <w:pStyle w:val="Lijstalinea"/>
         <w:numPr>
           <w:ilvl w:val="1"/>
           <w:numId w:val="2"/>
         </w:numPr>
       </w:pPr>
       <w:r>
-        <w:t>^ XOR operator. Alleen als 1 van de 2 bits uit een bitreeks 1 is word het resultaat 1</w:t>
-      </w:r>
-    </w:p>
-    <w:p>
-      <w:pPr>
-        <w:pStyle w:val="ListParagraph"/>
+        <w:t xml:space="preserve">^ XOR operator. Alleen als 1 van de 2 bits uit een </w:t>
+      </w:r>
+      <w:proofErr w:type="spellStart"/>
+      <w:r>
+        <w:t>bitreeks</w:t>
+      </w:r>
+      <w:proofErr w:type="spellEnd"/>
+      <w:r>
+        <w:t xml:space="preserve"> 1 is word het resultaat 1</w:t>
+      </w:r>
+    </w:p>
+    <w:p>
+      <w:pPr>
+        <w:pStyle w:val="Lijstalinea"/>
         <w:numPr>
           <w:ilvl w:val="0"/>
           <w:numId w:val="2"/>
@@ -3277,7 +3737,7 @@
     </w:p>
     <w:p>
       <w:pPr>
-        <w:pStyle w:val="ListParagraph"/>
+        <w:pStyle w:val="Lijstalinea"/>
         <w:numPr>
           <w:ilvl w:val="0"/>
           <w:numId w:val="2"/>
@@ -3289,7 +3749,7 @@
     </w:p>
     <w:p>
       <w:pPr>
-        <w:pStyle w:val="ListParagraph"/>
+        <w:pStyle w:val="Lijstalinea"/>
         <w:numPr>
           <w:ilvl w:val="0"/>
           <w:numId w:val="2"/>
@@ -3301,7 +3761,7 @@
     </w:p>
     <w:p>
       <w:pPr>
-        <w:pStyle w:val="ListParagraph"/>
+        <w:pStyle w:val="Lijstalinea"/>
         <w:numPr>
           <w:ilvl w:val="0"/>
           <w:numId w:val="2"/>
@@ -3313,7 +3773,7 @@
     </w:p>
     <w:p>
       <w:pPr>
-        <w:pStyle w:val="ListParagraph"/>
+        <w:pStyle w:val="Lijstalinea"/>
         <w:numPr>
           <w:ilvl w:val="0"/>
           <w:numId w:val="2"/>
@@ -3325,7 +3785,7 @@
     </w:p>
     <w:p>
       <w:pPr>
-        <w:pStyle w:val="ListParagraph"/>
+        <w:pStyle w:val="Lijstalinea"/>
         <w:numPr>
           <w:ilvl w:val="0"/>
           <w:numId w:val="2"/>
@@ -3337,7 +3797,7 @@
     </w:p>
     <w:p>
       <w:pPr>
-        <w:pStyle w:val="ListParagraph"/>
+        <w:pStyle w:val="Lijstalinea"/>
         <w:numPr>
           <w:ilvl w:val="0"/>
           <w:numId w:val="2"/>
@@ -3349,7 +3809,7 @@
     </w:p>
     <w:p>
       <w:pPr>
-        <w:pStyle w:val="ListParagraph"/>
+        <w:pStyle w:val="Lijstalinea"/>
         <w:numPr>
           <w:ilvl w:val="0"/>
           <w:numId w:val="2"/>
@@ -3361,7 +3821,7 @@
     </w:p>
     <w:p>
       <w:pPr>
-        <w:pStyle w:val="ListParagraph"/>
+        <w:pStyle w:val="Lijstalinea"/>
         <w:numPr>
           <w:ilvl w:val="0"/>
           <w:numId w:val="2"/>
@@ -3379,7 +3839,7 @@
     </w:p>
     <w:p>
       <w:pPr>
-        <w:pStyle w:val="ListParagraph"/>
+        <w:pStyle w:val="Lijstalinea"/>
         <w:numPr>
           <w:ilvl w:val="0"/>
           <w:numId w:val="2"/>
@@ -3397,7 +3857,7 @@
     </w:p>
     <w:p>
       <w:pPr>
-        <w:pStyle w:val="ListParagraph"/>
+        <w:pStyle w:val="Lijstalinea"/>
         <w:numPr>
           <w:ilvl w:val="0"/>
           <w:numId w:val="2"/>
@@ -3409,7 +3869,7 @@
     </w:p>
     <w:p>
       <w:pPr>
-        <w:pStyle w:val="ListParagraph"/>
+        <w:pStyle w:val="Lijstalinea"/>
         <w:numPr>
           <w:ilvl w:val="0"/>
           <w:numId w:val="2"/>
@@ -3421,7 +3881,7 @@
     </w:p>
     <w:p>
       <w:pPr>
-        <w:pStyle w:val="ListParagraph"/>
+        <w:pStyle w:val="Lijstalinea"/>
         <w:numPr>
           <w:ilvl w:val="0"/>
           <w:numId w:val="2"/>
@@ -3433,7 +3893,7 @@
     </w:p>
     <w:p>
       <w:pPr>
-        <w:pStyle w:val="ListParagraph"/>
+        <w:pStyle w:val="Lijstalinea"/>
         <w:numPr>
           <w:ilvl w:val="0"/>
           <w:numId w:val="2"/>
@@ -3445,13 +3905,13 @@
     </w:p>
     <w:p>
       <w:pPr>
-        <w:pStyle w:val="Heading3"/>
+        <w:pStyle w:val="Kop3"/>
         <w:numPr>
           <w:ilvl w:val="1"/>
           <w:numId w:val="1"/>
         </w:numPr>
       </w:pPr>
-      <w:bookmarkStart w:id="6" w:name="_Toc190008732"/>
+      <w:bookmarkStart w:id="6" w:name="_Toc191487415"/>
       <w:r>
         <w:t>Practicum</w:t>
       </w:r>
@@ -3459,7 +3919,7 @@
     </w:p>
     <w:p>
       <w:pPr>
-        <w:pStyle w:val="ListParagraph"/>
+        <w:pStyle w:val="Lijstalinea"/>
         <w:numPr>
           <w:ilvl w:val="0"/>
           <w:numId w:val="2"/>
@@ -3495,7 +3955,7 @@
     </w:p>
     <w:p>
       <w:pPr>
-        <w:pStyle w:val="ListParagraph"/>
+        <w:pStyle w:val="Lijstalinea"/>
         <w:numPr>
           <w:ilvl w:val="0"/>
           <w:numId w:val="2"/>
@@ -3519,7 +3979,7 @@
     </w:p>
     <w:p>
       <w:pPr>
-        <w:pStyle w:val="ListParagraph"/>
+        <w:pStyle w:val="Lijstalinea"/>
         <w:numPr>
           <w:ilvl w:val="0"/>
           <w:numId w:val="2"/>
@@ -3531,7 +3991,7 @@
     </w:p>
     <w:p>
       <w:pPr>
-        <w:pStyle w:val="ListParagraph"/>
+        <w:pStyle w:val="Lijstalinea"/>
         <w:numPr>
           <w:ilvl w:val="0"/>
           <w:numId w:val="2"/>
@@ -3555,14 +4015,46 @@
     </w:p>
     <w:p>
       <w:pPr>
-        <w:pStyle w:val="ListParagraph"/>
-        <w:numPr>
-          <w:ilvl w:val="0"/>
-          <w:numId w:val="2"/>
-        </w:numPr>
-      </w:pPr>
-      <w:r>
-        <w:t>PORTB.IN is de hele bitreeks van de inputwaarden van de port b. PIN3_bm is een bitmask van pin3 dus als de bit in de bitreeks 1 is, en de juiste bit (de enige hoge bit in de bit mask) hoog is, is de input 1</w:t>
+        <w:pStyle w:val="Lijstalinea"/>
+        <w:numPr>
+          <w:ilvl w:val="0"/>
+          <w:numId w:val="2"/>
+        </w:numPr>
+      </w:pPr>
+      <w:r>
+        <w:t xml:space="preserve">PORTB.IN is de hele </w:t>
+      </w:r>
+      <w:proofErr w:type="spellStart"/>
+      <w:r>
+        <w:t>bitreeks</w:t>
+      </w:r>
+      <w:proofErr w:type="spellEnd"/>
+      <w:r>
+        <w:t xml:space="preserve"> van de inputwaarden van de port b. PIN3_bm is een </w:t>
+      </w:r>
+      <w:proofErr w:type="spellStart"/>
+      <w:r>
+        <w:t>bitmask</w:t>
+      </w:r>
+      <w:proofErr w:type="spellEnd"/>
+      <w:r>
+        <w:t xml:space="preserve"> van pin3 dus als de bit in de </w:t>
+      </w:r>
+      <w:proofErr w:type="spellStart"/>
+      <w:r>
+        <w:t>bitreeks</w:t>
+      </w:r>
+      <w:proofErr w:type="spellEnd"/>
+      <w:r>
+        <w:t xml:space="preserve"> 1 is, en de juiste bit (de enige hoge bit in de bit </w:t>
+      </w:r>
+      <w:proofErr w:type="spellStart"/>
+      <w:r>
+        <w:t>mask</w:t>
+      </w:r>
+      <w:proofErr w:type="spellEnd"/>
+      <w:r>
+        <w:t>) hoog is, is de input 1</w:t>
       </w:r>
       <w:r>
         <w:br/>
@@ -3588,7 +4080,7 @@
     </w:p>
     <w:p>
       <w:pPr>
-        <w:pStyle w:val="ListParagraph"/>
+        <w:pStyle w:val="Lijstalinea"/>
         <w:numPr>
           <w:ilvl w:val="0"/>
           <w:numId w:val="2"/>
@@ -3604,31 +4096,43 @@
       <w:r>
         <w:br/>
       </w:r>
-      <w:r>
-        <w:t>while (1) {</w:t>
+      <w:proofErr w:type="spellStart"/>
+      <w:r>
+        <w:t>while</w:t>
+      </w:r>
+      <w:proofErr w:type="spellEnd"/>
+      <w:r>
+        <w:t xml:space="preserve"> (1) {</w:t>
       </w:r>
       <w:r>
         <w:br/>
       </w:r>
-      <w:r>
-        <w:t>if(PORTB.IN &amp; PIN2_bm)</w:t>
+      <w:proofErr w:type="spellStart"/>
+      <w:r>
+        <w:t>if</w:t>
+      </w:r>
+      <w:proofErr w:type="spellEnd"/>
+      <w:r>
+        <w:t>(PORTB.IN &amp; PIN2_bm)</w:t>
       </w:r>
       <w:r>
         <w:br/>
-      </w:r>
-      <w:r>
         <w:t xml:space="preserve">            PORTB.OUTSET = PIN3_bm;</w:t>
       </w:r>
       <w:r>
         <w:br/>
-      </w:r>
-      <w:r>
-        <w:t xml:space="preserve">       } else {</w:t>
+        <w:t xml:space="preserve">       } </w:t>
+      </w:r>
+      <w:proofErr w:type="spellStart"/>
+      <w:r>
+        <w:t>else</w:t>
+      </w:r>
+      <w:proofErr w:type="spellEnd"/>
+      <w:r>
+        <w:t xml:space="preserve"> {</w:t>
       </w:r>
       <w:r>
         <w:br/>
-      </w:r>
-      <w:r>
         <w:t xml:space="preserve">            </w:t>
       </w:r>
       <w:r>
@@ -3636,20 +4140,16 @@
       </w:r>
       <w:r>
         <w:br/>
-      </w:r>
-      <w:r>
         <w:t xml:space="preserve">        }</w:t>
       </w:r>
       <w:r>
         <w:br/>
-      </w:r>
-      <w:r>
         <w:t>}</w:t>
       </w:r>
     </w:p>
     <w:p>
       <w:pPr>
-        <w:pStyle w:val="ListParagraph"/>
+        <w:pStyle w:val="Lijstalinea"/>
         <w:numPr>
           <w:ilvl w:val="0"/>
           <w:numId w:val="2"/>
@@ -3661,7 +4161,7 @@
     </w:p>
     <w:p>
       <w:pPr>
-        <w:pStyle w:val="ListParagraph"/>
+        <w:pStyle w:val="Lijstalinea"/>
         <w:numPr>
           <w:ilvl w:val="0"/>
           <w:numId w:val="2"/>
@@ -3673,14 +4173,22 @@
     </w:p>
     <w:p>
       <w:pPr>
-        <w:pStyle w:val="ListParagraph"/>
-        <w:numPr>
-          <w:ilvl w:val="0"/>
-          <w:numId w:val="2"/>
-        </w:numPr>
-      </w:pPr>
-      <w:r>
-        <w:t>Zet een pull up resistor aan</w:t>
+        <w:pStyle w:val="Lijstalinea"/>
+        <w:numPr>
+          <w:ilvl w:val="0"/>
+          <w:numId w:val="2"/>
+        </w:numPr>
+      </w:pPr>
+      <w:r>
+        <w:t xml:space="preserve">Zet een pull up </w:t>
+      </w:r>
+      <w:proofErr w:type="spellStart"/>
+      <w:r>
+        <w:t>resistor</w:t>
+      </w:r>
+      <w:proofErr w:type="spellEnd"/>
+      <w:r>
+        <w:t xml:space="preserve"> aan</w:t>
       </w:r>
       <w:r>
         <w:t xml:space="preserve"> of uit per pin</w:t>
@@ -3688,7 +4196,7 @@
     </w:p>
     <w:p>
       <w:pPr>
-        <w:pStyle w:val="ListParagraph"/>
+        <w:pStyle w:val="Lijstalinea"/>
         <w:numPr>
           <w:ilvl w:val="0"/>
           <w:numId w:val="2"/>
@@ -3709,52 +4217,110 @@
         </w:rPr>
         <w:t xml:space="preserve">, </w:t>
       </w:r>
-      <w:r>
-        <w:rPr>
-          <w:lang w:val="en-US"/>
-        </w:rPr>
-        <w:t>PORT_PULLUPEN_bm;</w:t>
-      </w:r>
-    </w:p>
-    <w:p>
-      <w:pPr>
-        <w:pStyle w:val="ListParagraph"/>
-        <w:numPr>
-          <w:ilvl w:val="0"/>
-          <w:numId w:val="2"/>
-        </w:numPr>
-        <w:rPr>
-          <w:lang w:val="en-US"/>
-        </w:rPr>
-      </w:pPr>
-      <w:r>
-        <w:rPr>
-          <w:lang w:val="en-US"/>
-        </w:rPr>
-        <w:t>PORTB.PIN2CTRL = PORT_PULLUPEN_bm;</w:t>
-      </w:r>
-    </w:p>
-    <w:p>
-      <w:pPr>
-        <w:pStyle w:val="ListParagraph"/>
-        <w:numPr>
-          <w:ilvl w:val="0"/>
-          <w:numId w:val="2"/>
-        </w:numPr>
-        <w:rPr>
-          <w:lang w:val="en-US"/>
-        </w:rPr>
-      </w:pPr>
-      <w:r>
-        <w:rPr>
-          <w:lang w:val="en-US"/>
-        </w:rPr>
-        <w:t>Nu werkt het wel goed</w:t>
-      </w:r>
-    </w:p>
-    <w:p>
-      <w:pPr>
-        <w:pStyle w:val="ListParagraph"/>
+      <w:proofErr w:type="spellStart"/>
+      <w:r>
+        <w:rPr>
+          <w:lang w:val="en-US"/>
+        </w:rPr>
+        <w:t>PORT_PULLUPEN_bm</w:t>
+      </w:r>
+      <w:proofErr w:type="spellEnd"/>
+      <w:r>
+        <w:rPr>
+          <w:lang w:val="en-US"/>
+        </w:rPr>
+        <w:t>;</w:t>
+      </w:r>
+    </w:p>
+    <w:p>
+      <w:pPr>
+        <w:pStyle w:val="Lijstalinea"/>
+        <w:numPr>
+          <w:ilvl w:val="0"/>
+          <w:numId w:val="2"/>
+        </w:numPr>
+        <w:rPr>
+          <w:lang w:val="en-US"/>
+        </w:rPr>
+      </w:pPr>
+      <w:r>
+        <w:rPr>
+          <w:lang w:val="en-US"/>
+        </w:rPr>
+        <w:t xml:space="preserve">PORTB.PIN2CTRL = </w:t>
+      </w:r>
+      <w:proofErr w:type="spellStart"/>
+      <w:r>
+        <w:rPr>
+          <w:lang w:val="en-US"/>
+        </w:rPr>
+        <w:t>PORT_PULLUPEN_bm</w:t>
+      </w:r>
+      <w:proofErr w:type="spellEnd"/>
+      <w:r>
+        <w:rPr>
+          <w:lang w:val="en-US"/>
+        </w:rPr>
+        <w:t>;</w:t>
+      </w:r>
+    </w:p>
+    <w:p>
+      <w:pPr>
+        <w:pStyle w:val="Lijstalinea"/>
+        <w:numPr>
+          <w:ilvl w:val="0"/>
+          <w:numId w:val="2"/>
+        </w:numPr>
+        <w:rPr>
+          <w:lang w:val="en-US"/>
+        </w:rPr>
+      </w:pPr>
+      <w:r>
+        <w:rPr>
+          <w:lang w:val="en-US"/>
+        </w:rPr>
+        <w:t xml:space="preserve">Nu </w:t>
+      </w:r>
+      <w:proofErr w:type="spellStart"/>
+      <w:r>
+        <w:rPr>
+          <w:lang w:val="en-US"/>
+        </w:rPr>
+        <w:t>werkt</w:t>
+      </w:r>
+      <w:proofErr w:type="spellEnd"/>
+      <w:r>
+        <w:rPr>
+          <w:lang w:val="en-US"/>
+        </w:rPr>
+        <w:t xml:space="preserve"> het </w:t>
+      </w:r>
+      <w:proofErr w:type="spellStart"/>
+      <w:r>
+        <w:rPr>
+          <w:lang w:val="en-US"/>
+        </w:rPr>
+        <w:t>wel</w:t>
+      </w:r>
+      <w:proofErr w:type="spellEnd"/>
+      <w:r>
+        <w:rPr>
+          <w:lang w:val="en-US"/>
+        </w:rPr>
+        <w:t xml:space="preserve"> </w:t>
+      </w:r>
+      <w:proofErr w:type="spellStart"/>
+      <w:r>
+        <w:rPr>
+          <w:lang w:val="en-US"/>
+        </w:rPr>
+        <w:t>goed</w:t>
+      </w:r>
+      <w:proofErr w:type="spellEnd"/>
+    </w:p>
+    <w:p>
+      <w:pPr>
+        <w:pStyle w:val="Lijstalinea"/>
         <w:numPr>
           <w:ilvl w:val="0"/>
           <w:numId w:val="2"/>
@@ -3764,12 +4330,28 @@
         <w:t>Dan wacht je op de i</w:t>
       </w:r>
       <w:r>
-        <w:t>nput van een extern apparaat inplaats van dat je een trigger (interrupt) krijgt</w:t>
-      </w:r>
-    </w:p>
-    <w:p>
-      <w:pPr>
-        <w:pStyle w:val="ListParagraph"/>
+        <w:t xml:space="preserve">nput van een extern apparaat </w:t>
+      </w:r>
+      <w:proofErr w:type="spellStart"/>
+      <w:r>
+        <w:t>inplaats</w:t>
+      </w:r>
+      <w:proofErr w:type="spellEnd"/>
+      <w:r>
+        <w:t xml:space="preserve"> van dat je een trigger (</w:t>
+      </w:r>
+      <w:proofErr w:type="spellStart"/>
+      <w:r>
+        <w:t>interrupt</w:t>
+      </w:r>
+      <w:proofErr w:type="spellEnd"/>
+      <w:r>
+        <w:t>) krijgt</w:t>
+      </w:r>
+    </w:p>
+    <w:p>
+      <w:pPr>
+        <w:pStyle w:val="Lijstalinea"/>
         <w:numPr>
           <w:ilvl w:val="0"/>
           <w:numId w:val="2"/>
@@ -3781,19 +4363,24 @@
     </w:p>
     <w:p>
       <w:pPr>
-        <w:pStyle w:val="ListParagraph"/>
-        <w:numPr>
-          <w:ilvl w:val="0"/>
-          <w:numId w:val="2"/>
-        </w:numPr>
-      </w:pPr>
-      <w:r>
-        <w:t>Met een interrupt</w:t>
-      </w:r>
-    </w:p>
-    <w:p>
-      <w:pPr>
-        <w:pStyle w:val="ListParagraph"/>
+        <w:pStyle w:val="Lijstalinea"/>
+        <w:numPr>
+          <w:ilvl w:val="0"/>
+          <w:numId w:val="2"/>
+        </w:numPr>
+      </w:pPr>
+      <w:r>
+        <w:t xml:space="preserve">Met een </w:t>
+      </w:r>
+      <w:proofErr w:type="spellStart"/>
+      <w:r>
+        <w:t>interrupt</w:t>
+      </w:r>
+      <w:proofErr w:type="spellEnd"/>
+    </w:p>
+    <w:p>
+      <w:pPr>
+        <w:pStyle w:val="Lijstalinea"/>
         <w:numPr>
           <w:ilvl w:val="0"/>
           <w:numId w:val="2"/>
@@ -3805,7 +4392,7 @@
     </w:p>
     <w:p>
       <w:pPr>
-        <w:pStyle w:val="ListParagraph"/>
+        <w:pStyle w:val="Lijstalinea"/>
         <w:numPr>
           <w:ilvl w:val="0"/>
           <w:numId w:val="2"/>
@@ -3817,7 +4404,7 @@
     </w:p>
     <w:p>
       <w:pPr>
-        <w:pStyle w:val="ListParagraph"/>
+        <w:pStyle w:val="Lijstalinea"/>
         <w:numPr>
           <w:ilvl w:val="0"/>
           <w:numId w:val="2"/>
@@ -3829,7 +4416,7 @@
     </w:p>
     <w:p>
       <w:pPr>
-        <w:pStyle w:val="ListParagraph"/>
+        <w:pStyle w:val="Lijstalinea"/>
         <w:numPr>
           <w:ilvl w:val="0"/>
           <w:numId w:val="2"/>
@@ -3841,7 +4428,7 @@
     </w:p>
     <w:p>
       <w:pPr>
-        <w:pStyle w:val="ListParagraph"/>
+        <w:pStyle w:val="Lijstalinea"/>
         <w:numPr>
           <w:ilvl w:val="0"/>
           <w:numId w:val="2"/>
@@ -3853,7 +4440,7 @@
     </w:p>
     <w:p>
       <w:pPr>
-        <w:pStyle w:val="ListParagraph"/>
+        <w:pStyle w:val="Lijstalinea"/>
         <w:numPr>
           <w:ilvl w:val="0"/>
           <w:numId w:val="2"/>
@@ -3865,7 +4452,7 @@
     </w:p>
     <w:p>
       <w:pPr>
-        <w:pStyle w:val="ListParagraph"/>
+        <w:pStyle w:val="Lijstalinea"/>
         <w:numPr>
           <w:ilvl w:val="0"/>
           <w:numId w:val="2"/>
@@ -3877,7 +4464,7 @@
     </w:p>
     <w:p>
       <w:pPr>
-        <w:pStyle w:val="ListParagraph"/>
+        <w:pStyle w:val="Lijstalinea"/>
         <w:numPr>
           <w:ilvl w:val="0"/>
           <w:numId w:val="2"/>
@@ -3889,7 +4476,7 @@
     </w:p>
     <w:p>
       <w:pPr>
-        <w:pStyle w:val="ListParagraph"/>
+        <w:pStyle w:val="Lijstalinea"/>
         <w:numPr>
           <w:ilvl w:val="0"/>
           <w:numId w:val="2"/>
@@ -3901,7 +4488,7 @@
     </w:p>
     <w:p>
       <w:pPr>
-        <w:pStyle w:val="ListParagraph"/>
+        <w:pStyle w:val="Lijstalinea"/>
         <w:numPr>
           <w:ilvl w:val="0"/>
           <w:numId w:val="2"/>
@@ -3913,7 +4500,7 @@
     </w:p>
     <w:p>
       <w:pPr>
-        <w:pStyle w:val="ListParagraph"/>
+        <w:pStyle w:val="Lijstalinea"/>
         <w:numPr>
           <w:ilvl w:val="0"/>
           <w:numId w:val="2"/>
@@ -3925,7 +4512,7 @@
     </w:p>
     <w:p>
       <w:pPr>
-        <w:pStyle w:val="ListParagraph"/>
+        <w:pStyle w:val="Lijstalinea"/>
         <w:numPr>
           <w:ilvl w:val="0"/>
           <w:numId w:val="2"/>
@@ -3937,7 +4524,7 @@
     </w:p>
     <w:p>
       <w:pPr>
-        <w:pStyle w:val="ListParagraph"/>
+        <w:pStyle w:val="Lijstalinea"/>
         <w:numPr>
           <w:ilvl w:val="0"/>
           <w:numId w:val="2"/>
@@ -3949,7 +4536,7 @@
     </w:p>
     <w:p>
       <w:pPr>
-        <w:pStyle w:val="ListParagraph"/>
+        <w:pStyle w:val="Lijstalinea"/>
         <w:numPr>
           <w:ilvl w:val="0"/>
           <w:numId w:val="2"/>
@@ -3961,7 +4548,7 @@
     </w:p>
     <w:p>
       <w:pPr>
-        <w:pStyle w:val="ListParagraph"/>
+        <w:pStyle w:val="Lijstalinea"/>
         <w:numPr>
           <w:ilvl w:val="0"/>
           <w:numId w:val="2"/>
@@ -3973,7 +4560,7 @@
     </w:p>
     <w:p>
       <w:pPr>
-        <w:pStyle w:val="ListParagraph"/>
+        <w:pStyle w:val="Lijstalinea"/>
         <w:numPr>
           <w:ilvl w:val="0"/>
           <w:numId w:val="2"/>
@@ -3985,7 +4572,7 @@
     </w:p>
     <w:p>
       <w:pPr>
-        <w:pStyle w:val="ListParagraph"/>
+        <w:pStyle w:val="Lijstalinea"/>
         <w:numPr>
           <w:ilvl w:val="0"/>
           <w:numId w:val="2"/>
@@ -3997,7 +4584,7 @@
     </w:p>
     <w:p>
       <w:pPr>
-        <w:pStyle w:val="ListParagraph"/>
+        <w:pStyle w:val="Lijstalinea"/>
         <w:numPr>
           <w:ilvl w:val="0"/>
           <w:numId w:val="2"/>
@@ -4009,7 +4596,7 @@
     </w:p>
     <w:p>
       <w:pPr>
-        <w:pStyle w:val="ListParagraph"/>
+        <w:pStyle w:val="Lijstalinea"/>
         <w:numPr>
           <w:ilvl w:val="0"/>
           <w:numId w:val="2"/>
@@ -4021,7 +4608,7 @@
     </w:p>
     <w:p>
       <w:pPr>
-        <w:pStyle w:val="ListParagraph"/>
+        <w:pStyle w:val="Lijstalinea"/>
         <w:numPr>
           <w:ilvl w:val="0"/>
           <w:numId w:val="2"/>
@@ -4033,19 +4620,35 @@
     </w:p>
     <w:p>
       <w:pPr>
-        <w:pStyle w:val="ListParagraph"/>
-        <w:numPr>
-          <w:ilvl w:val="0"/>
-          <w:numId w:val="2"/>
-        </w:numPr>
-      </w:pPr>
-      <w:r>
-        <w:t>int main(void)</w:t>
-      </w:r>
-    </w:p>
-    <w:p>
-      <w:pPr>
-        <w:pStyle w:val="ListParagraph"/>
+        <w:pStyle w:val="Lijstalinea"/>
+        <w:numPr>
+          <w:ilvl w:val="0"/>
+          <w:numId w:val="2"/>
+        </w:numPr>
+      </w:pPr>
+      <w:r>
+        <w:t xml:space="preserve">int </w:t>
+      </w:r>
+      <w:proofErr w:type="spellStart"/>
+      <w:r>
+        <w:t>main</w:t>
+      </w:r>
+      <w:proofErr w:type="spellEnd"/>
+      <w:r>
+        <w:t>(</w:t>
+      </w:r>
+      <w:proofErr w:type="spellStart"/>
+      <w:r>
+        <w:t>void</w:t>
+      </w:r>
+      <w:proofErr w:type="spellEnd"/>
+      <w:r>
+        <w:t>)</w:t>
+      </w:r>
+    </w:p>
+    <w:p>
+      <w:pPr>
+        <w:pStyle w:val="Lijstalinea"/>
       </w:pPr>
       <w:r>
         <w:t>{</w:t>
@@ -4053,37 +4656,61 @@
     </w:p>
     <w:p>
       <w:pPr>
-        <w:pStyle w:val="ListParagraph"/>
+        <w:pStyle w:val="Lijstalinea"/>
       </w:pPr>
       <w:r>
         <w:lastRenderedPageBreak/>
-        <w:t xml:space="preserve">    SYSTEM_Initialize();</w:t>
-      </w:r>
-    </w:p>
-    <w:p>
-      <w:pPr>
-        <w:pStyle w:val="ListParagraph"/>
-      </w:pPr>
-    </w:p>
-    <w:p>
-      <w:pPr>
-        <w:pStyle w:val="ListParagraph"/>
-      </w:pPr>
-      <w:r>
-        <w:t xml:space="preserve">    while (1) {</w:t>
-      </w:r>
-    </w:p>
-    <w:p>
-      <w:pPr>
-        <w:pStyle w:val="ListParagraph"/>
-      </w:pPr>
-      <w:r>
-        <w:t xml:space="preserve">        if(SW0_GetValue()){</w:t>
-      </w:r>
-    </w:p>
-    <w:p>
-      <w:pPr>
-        <w:pStyle w:val="ListParagraph"/>
+        <w:t xml:space="preserve">    </w:t>
+      </w:r>
+      <w:proofErr w:type="spellStart"/>
+      <w:r>
+        <w:t>SYSTEM_Initialize</w:t>
+      </w:r>
+      <w:proofErr w:type="spellEnd"/>
+      <w:r>
+        <w:t>();</w:t>
+      </w:r>
+    </w:p>
+    <w:p>
+      <w:pPr>
+        <w:pStyle w:val="Lijstalinea"/>
+      </w:pPr>
+    </w:p>
+    <w:p>
+      <w:pPr>
+        <w:pStyle w:val="Lijstalinea"/>
+      </w:pPr>
+      <w:r>
+        <w:t xml:space="preserve">    </w:t>
+      </w:r>
+      <w:proofErr w:type="spellStart"/>
+      <w:r>
+        <w:t>while</w:t>
+      </w:r>
+      <w:proofErr w:type="spellEnd"/>
+      <w:r>
+        <w:t xml:space="preserve"> (1) {</w:t>
+      </w:r>
+    </w:p>
+    <w:p>
+      <w:pPr>
+        <w:pStyle w:val="Lijstalinea"/>
+      </w:pPr>
+      <w:r>
+        <w:t xml:space="preserve">        </w:t>
+      </w:r>
+      <w:proofErr w:type="spellStart"/>
+      <w:r>
+        <w:t>if</w:t>
+      </w:r>
+      <w:proofErr w:type="spellEnd"/>
+      <w:r>
+        <w:t>(SW0_GetValue()){</w:t>
+      </w:r>
+    </w:p>
+    <w:p>
+      <w:pPr>
+        <w:pStyle w:val="Lijstalinea"/>
       </w:pPr>
       <w:r>
         <w:t xml:space="preserve">            LED0_SetHigh();</w:t>
@@ -4091,15 +4718,23 @@
     </w:p>
     <w:p>
       <w:pPr>
-        <w:pStyle w:val="ListParagraph"/>
-      </w:pPr>
-      <w:r>
-        <w:t xml:space="preserve">        } else {</w:t>
-      </w:r>
-    </w:p>
-    <w:p>
-      <w:pPr>
-        <w:pStyle w:val="ListParagraph"/>
+        <w:pStyle w:val="Lijstalinea"/>
+      </w:pPr>
+      <w:r>
+        <w:t xml:space="preserve">        } </w:t>
+      </w:r>
+      <w:proofErr w:type="spellStart"/>
+      <w:r>
+        <w:t>else</w:t>
+      </w:r>
+      <w:proofErr w:type="spellEnd"/>
+      <w:r>
+        <w:t xml:space="preserve"> {</w:t>
+      </w:r>
+    </w:p>
+    <w:p>
+      <w:pPr>
+        <w:pStyle w:val="Lijstalinea"/>
       </w:pPr>
       <w:r>
         <w:t xml:space="preserve">            LED0_SetLow();</w:t>
@@ -4107,7 +4742,7 @@
     </w:p>
     <w:p>
       <w:pPr>
-        <w:pStyle w:val="ListParagraph"/>
+        <w:pStyle w:val="Lijstalinea"/>
       </w:pPr>
       <w:r>
         <w:t xml:space="preserve">        }</w:t>
@@ -4115,7 +4750,7 @@
     </w:p>
     <w:p>
       <w:pPr>
-        <w:pStyle w:val="ListParagraph"/>
+        <w:pStyle w:val="Lijstalinea"/>
       </w:pPr>
       <w:r>
         <w:t xml:space="preserve">    }   </w:t>
@@ -4123,7 +4758,7 @@
     </w:p>
     <w:p>
       <w:pPr>
-        <w:pStyle w:val="ListParagraph"/>
+        <w:pStyle w:val="Lijstalinea"/>
       </w:pPr>
       <w:r>
         <w:t>}</w:t>
@@ -4131,7 +4766,7 @@
     </w:p>
     <w:p>
       <w:pPr>
-        <w:pStyle w:val="ListParagraph"/>
+        <w:pStyle w:val="Lijstalinea"/>
         <w:numPr>
           <w:ilvl w:val="0"/>
           <w:numId w:val="2"/>
@@ -4143,7 +4778,7 @@
     </w:p>
     <w:p>
       <w:pPr>
-        <w:pStyle w:val="ListParagraph"/>
+        <w:pStyle w:val="Lijstalinea"/>
         <w:numPr>
           <w:ilvl w:val="0"/>
           <w:numId w:val="2"/>
@@ -4158,6 +4793,842 @@
         </w:rPr>
         <w:t>if(SW0_GetValue()) { LED0_SetHigh(); } else { LED0_SetLow(); };</w:t>
       </w:r>
+    </w:p>
+    <w:p>
+      <w:pPr>
+        <w:rPr>
+          <w:lang w:val="en-US"/>
+        </w:rPr>
+      </w:pPr>
+      <w:r>
+        <w:rPr>
+          <w:lang w:val="en-US"/>
+        </w:rPr>
+        <w:br w:type="page"/>
+      </w:r>
+    </w:p>
+    <w:p>
+      <w:pPr>
+        <w:pStyle w:val="Kop2"/>
+        <w:rPr>
+          <w:lang w:val="en-US"/>
+        </w:rPr>
+      </w:pPr>
+      <w:bookmarkStart w:id="7" w:name="_Toc191487416"/>
+      <w:r>
+        <w:rPr>
+          <w:lang w:val="en-US"/>
+        </w:rPr>
+        <w:lastRenderedPageBreak/>
+        <w:t>3 Interrupts</w:t>
+      </w:r>
+      <w:bookmarkEnd w:id="7"/>
+    </w:p>
+    <w:p>
+      <w:pPr>
+        <w:pStyle w:val="Kop3"/>
+        <w:rPr>
+          <w:lang w:val="en-US"/>
+        </w:rPr>
+      </w:pPr>
+      <w:bookmarkStart w:id="8" w:name="_Toc191487417"/>
+      <w:r>
+        <w:rPr>
+          <w:lang w:val="en-US"/>
+        </w:rPr>
+        <w:t xml:space="preserve">3.1 </w:t>
+      </w:r>
+      <w:proofErr w:type="spellStart"/>
+      <w:r>
+        <w:rPr>
+          <w:lang w:val="en-US"/>
+        </w:rPr>
+        <w:t>Voorbereiding</w:t>
+      </w:r>
+      <w:bookmarkEnd w:id="8"/>
+      <w:proofErr w:type="spellEnd"/>
+    </w:p>
+    <w:p>
+      <w:pPr>
+        <w:pStyle w:val="Lijstalinea"/>
+        <w:numPr>
+          <w:ilvl w:val="0"/>
+          <w:numId w:val="2"/>
+        </w:numPr>
+        <w:rPr>
+          <w:lang w:val="en-US"/>
+        </w:rPr>
+      </w:pPr>
+      <w:r>
+        <w:rPr>
+          <w:lang w:val="en-US"/>
+        </w:rPr>
+        <w:t xml:space="preserve">constant </w:t>
+      </w:r>
+      <w:proofErr w:type="spellStart"/>
+      <w:r>
+        <w:rPr>
+          <w:lang w:val="en-US"/>
+        </w:rPr>
+        <w:t>bij</w:t>
+      </w:r>
+      <w:proofErr w:type="spellEnd"/>
+      <w:r>
+        <w:rPr>
+          <w:lang w:val="en-US"/>
+        </w:rPr>
+        <w:t xml:space="preserve"> de </w:t>
+      </w:r>
+      <w:proofErr w:type="spellStart"/>
+      <w:r>
+        <w:rPr>
+          <w:lang w:val="en-US"/>
+        </w:rPr>
+        <w:t>deur</w:t>
+      </w:r>
+      <w:proofErr w:type="spellEnd"/>
+      <w:r>
+        <w:rPr>
+          <w:lang w:val="en-US"/>
+        </w:rPr>
+        <w:t xml:space="preserve"> </w:t>
+      </w:r>
+      <w:proofErr w:type="spellStart"/>
+      <w:r>
+        <w:rPr>
+          <w:lang w:val="en-US"/>
+        </w:rPr>
+        <w:t>kijken</w:t>
+      </w:r>
+      <w:proofErr w:type="spellEnd"/>
+    </w:p>
+    <w:p>
+      <w:pPr>
+        <w:pStyle w:val="Lijstalinea"/>
+        <w:numPr>
+          <w:ilvl w:val="0"/>
+          <w:numId w:val="2"/>
+        </w:numPr>
+      </w:pPr>
+      <w:r>
+        <w:t>1: je staat constant bij de d</w:t>
+      </w:r>
+      <w:r>
+        <w:t>eur dus je kan niks anders</w:t>
+      </w:r>
+      <w:r>
+        <w:br/>
+        <w:t>2: Het kost enorm veel moeite</w:t>
+      </w:r>
+    </w:p>
+    <w:p>
+      <w:pPr>
+        <w:pStyle w:val="Lijstalinea"/>
+        <w:numPr>
+          <w:ilvl w:val="0"/>
+          <w:numId w:val="2"/>
+        </w:numPr>
+      </w:pPr>
+      <w:r>
+        <w:t>Je hoeft niet constant bij de deur te staan aangezien je een seintje krijgt als je pakketje er is. Hierdoor kan je iets anders / niks doen om uit te rusten.</w:t>
+      </w:r>
+    </w:p>
+    <w:p>
+      <w:pPr>
+        <w:pStyle w:val="Lijstalinea"/>
+        <w:numPr>
+          <w:ilvl w:val="0"/>
+          <w:numId w:val="2"/>
+        </w:numPr>
+      </w:pPr>
+      <w:r>
+        <w:t xml:space="preserve">Polling = geen deurbel, </w:t>
+      </w:r>
+      <w:proofErr w:type="spellStart"/>
+      <w:r>
+        <w:t>interrups</w:t>
+      </w:r>
+      <w:proofErr w:type="spellEnd"/>
+      <w:r>
+        <w:t xml:space="preserve"> = wel deurbel</w:t>
+      </w:r>
+    </w:p>
+    <w:p>
+      <w:pPr>
+        <w:pStyle w:val="Lijstalinea"/>
+        <w:numPr>
+          <w:ilvl w:val="0"/>
+          <w:numId w:val="2"/>
+        </w:numPr>
+      </w:pPr>
+      <w:r>
+        <w:t xml:space="preserve">Er is een externe </w:t>
+      </w:r>
+      <w:proofErr w:type="spellStart"/>
+      <w:r>
+        <w:t>pheripheral</w:t>
+      </w:r>
+      <w:proofErr w:type="spellEnd"/>
+      <w:r>
+        <w:t xml:space="preserve"> die een seintje stuurt als een bepaalde trigger afgaat</w:t>
+      </w:r>
+    </w:p>
+    <w:p>
+      <w:pPr>
+        <w:pStyle w:val="Lijstalinea"/>
+        <w:numPr>
+          <w:ilvl w:val="0"/>
+          <w:numId w:val="2"/>
+        </w:numPr>
+      </w:pPr>
+      <w:r>
+        <w:t xml:space="preserve"> </w:t>
+      </w:r>
+    </w:p>
+    <w:p>
+      <w:pPr>
+        <w:pStyle w:val="Lijstalinea"/>
+        <w:numPr>
+          <w:ilvl w:val="0"/>
+          <w:numId w:val="2"/>
+        </w:numPr>
+        <w:rPr>
+          <w:lang w:val="en-US"/>
+        </w:rPr>
+      </w:pPr>
+      <w:r>
+        <w:rPr>
+          <w:lang w:val="en-US"/>
+        </w:rPr>
+        <w:t xml:space="preserve">GPIO, timer, </w:t>
+      </w:r>
+      <w:proofErr w:type="spellStart"/>
+      <w:r>
+        <w:rPr>
+          <w:lang w:val="en-US"/>
+        </w:rPr>
+        <w:t>rtc</w:t>
+      </w:r>
+      <w:proofErr w:type="spellEnd"/>
+      <w:r>
+        <w:rPr>
+          <w:lang w:val="en-US"/>
+        </w:rPr>
+        <w:t>, event system,</w:t>
+      </w:r>
+      <w:r>
+        <w:rPr>
+          <w:lang w:val="en-US"/>
+        </w:rPr>
+        <w:t xml:space="preserve"> </w:t>
+      </w:r>
+      <w:proofErr w:type="spellStart"/>
+      <w:r>
+        <w:rPr>
+          <w:lang w:val="en-US"/>
+        </w:rPr>
+        <w:t>adc</w:t>
+      </w:r>
+      <w:proofErr w:type="spellEnd"/>
+      <w:r>
+        <w:rPr>
+          <w:lang w:val="en-US"/>
+        </w:rPr>
+        <w:t xml:space="preserve">, </w:t>
+      </w:r>
+      <w:proofErr w:type="spellStart"/>
+      <w:r>
+        <w:rPr>
+          <w:lang w:val="en-US"/>
+        </w:rPr>
+        <w:t>dac</w:t>
+      </w:r>
+      <w:proofErr w:type="spellEnd"/>
+      <w:r>
+        <w:rPr>
+          <w:lang w:val="en-US"/>
+        </w:rPr>
+        <w:t xml:space="preserve">, </w:t>
+      </w:r>
+      <w:proofErr w:type="spellStart"/>
+      <w:r>
+        <w:rPr>
+          <w:lang w:val="en-US"/>
+        </w:rPr>
+        <w:t>uart</w:t>
+      </w:r>
+      <w:proofErr w:type="spellEnd"/>
+      <w:r>
+        <w:rPr>
+          <w:lang w:val="en-US"/>
+        </w:rPr>
+        <w:t xml:space="preserve">, </w:t>
+      </w:r>
+      <w:proofErr w:type="spellStart"/>
+      <w:r>
+        <w:rPr>
+          <w:lang w:val="en-US"/>
+        </w:rPr>
+        <w:t>spi</w:t>
+      </w:r>
+      <w:proofErr w:type="spellEnd"/>
+      <w:r>
+        <w:rPr>
+          <w:lang w:val="en-US"/>
+        </w:rPr>
+        <w:t>, i2c</w:t>
+      </w:r>
+    </w:p>
+    <w:p>
+      <w:pPr>
+        <w:pStyle w:val="Lijstalinea"/>
+        <w:numPr>
+          <w:ilvl w:val="0"/>
+          <w:numId w:val="2"/>
+        </w:numPr>
+        <w:rPr>
+          <w:lang w:val="en-US"/>
+        </w:rPr>
+      </w:pPr>
+      <w:r>
+        <w:rPr>
+          <w:lang w:val="en-US"/>
+        </w:rPr>
+        <w:t xml:space="preserve">PORTB.PIN2CTRL = </w:t>
+      </w:r>
+      <w:proofErr w:type="spellStart"/>
+      <w:r>
+        <w:rPr>
+          <w:lang w:val="en-US"/>
+        </w:rPr>
+        <w:t>PORT_PULLUPEN_bm</w:t>
+      </w:r>
+      <w:proofErr w:type="spellEnd"/>
+      <w:r>
+        <w:rPr>
+          <w:lang w:val="en-US"/>
+        </w:rPr>
+        <w:t>;</w:t>
+      </w:r>
+      <w:r>
+        <w:rPr>
+          <w:lang w:val="en-US"/>
+        </w:rPr>
+        <w:br/>
+      </w:r>
+      <w:r>
+        <w:rPr>
+          <w:lang w:val="en-US"/>
+        </w:rPr>
+        <w:t xml:space="preserve">PORTB.PIN2CTRL |= </w:t>
+      </w:r>
+      <w:proofErr w:type="spellStart"/>
+      <w:r>
+        <w:rPr>
+          <w:lang w:val="en-US"/>
+        </w:rPr>
+        <w:t>PORT_ISC_FALLING_gc</w:t>
+      </w:r>
+      <w:proofErr w:type="spellEnd"/>
+      <w:r>
+        <w:rPr>
+          <w:lang w:val="en-US"/>
+        </w:rPr>
+        <w:t>;</w:t>
+      </w:r>
+    </w:p>
+    <w:p>
+      <w:pPr>
+        <w:pStyle w:val="Lijstalinea"/>
+        <w:numPr>
+          <w:ilvl w:val="0"/>
+          <w:numId w:val="2"/>
+        </w:numPr>
+        <w:rPr>
+          <w:lang w:val="en-US"/>
+        </w:rPr>
+      </w:pPr>
+      <w:r>
+        <w:t xml:space="preserve"> </w:t>
+      </w:r>
+      <w:r>
+        <w:rPr>
+          <w:lang w:val="en-US"/>
+        </w:rPr>
+        <w:t>ISR(</w:t>
+      </w:r>
+      <w:proofErr w:type="spellStart"/>
+      <w:r>
+        <w:rPr>
+          <w:lang w:val="en-US"/>
+        </w:rPr>
+        <w:t>PORTB_PORT_vect</w:t>
+      </w:r>
+      <w:proofErr w:type="spellEnd"/>
+      <w:r>
+        <w:rPr>
+          <w:lang w:val="en-US"/>
+        </w:rPr>
+        <w:t>) {</w:t>
+      </w:r>
+    </w:p>
+    <w:p>
+      <w:pPr>
+        <w:pStyle w:val="Lijstalinea"/>
+        <w:rPr>
+          <w:lang w:val="en-US"/>
+        </w:rPr>
+      </w:pPr>
+      <w:r>
+        <w:rPr>
+          <w:lang w:val="en-US"/>
+        </w:rPr>
+        <w:t xml:space="preserve">    if (PORTB.INTFLAGS &amp; (1 &lt;&lt; PIN2_bp)) {</w:t>
+      </w:r>
+    </w:p>
+    <w:p>
+      <w:pPr>
+        <w:pStyle w:val="Lijstalinea"/>
+      </w:pPr>
+      <w:r>
+        <w:rPr>
+          <w:lang w:val="en-US"/>
+        </w:rPr>
+        <w:t xml:space="preserve">        </w:t>
+      </w:r>
+      <w:r>
+        <w:t>PORTB.INTFLAGS = (1 &lt;&lt; PIN2_bp);</w:t>
+      </w:r>
+      <w:r>
+        <w:br/>
+        <w:t xml:space="preserve">        // HIER WORD CODE UITGEV</w:t>
+      </w:r>
+      <w:r>
+        <w:t>OERD</w:t>
+      </w:r>
+      <w:r>
+        <w:br/>
+        <w:t xml:space="preserve">        PORTB.OUTTGL = (1 &lt;&lt; PIN3_bp); </w:t>
+      </w:r>
+    </w:p>
+    <w:p>
+      <w:pPr>
+        <w:pStyle w:val="Lijstalinea"/>
+      </w:pPr>
+      <w:r>
+        <w:t xml:space="preserve">    }</w:t>
+      </w:r>
+    </w:p>
+    <w:p>
+      <w:pPr>
+        <w:pStyle w:val="Lijstalinea"/>
+      </w:pPr>
+      <w:r>
+        <w:t>}</w:t>
+      </w:r>
+    </w:p>
+    <w:p>
+      <w:pPr>
+        <w:pStyle w:val="Lijstalinea"/>
+        <w:numPr>
+          <w:ilvl w:val="0"/>
+          <w:numId w:val="2"/>
+        </w:numPr>
+      </w:pPr>
+      <w:r>
+        <w:t xml:space="preserve">Een </w:t>
+      </w:r>
+      <w:proofErr w:type="spellStart"/>
+      <w:r>
+        <w:t>nested</w:t>
+      </w:r>
+      <w:proofErr w:type="spellEnd"/>
+      <w:r>
+        <w:t xml:space="preserve"> </w:t>
+      </w:r>
+      <w:proofErr w:type="spellStart"/>
+      <w:r>
+        <w:t>interrupt</w:t>
+      </w:r>
+      <w:proofErr w:type="spellEnd"/>
+      <w:r>
+        <w:t xml:space="preserve"> is een </w:t>
+      </w:r>
+      <w:proofErr w:type="spellStart"/>
+      <w:r>
+        <w:t>interrupt</w:t>
+      </w:r>
+      <w:proofErr w:type="spellEnd"/>
+      <w:r>
+        <w:t xml:space="preserve"> die onderbroken kan worden door een hogere prioriteit </w:t>
+      </w:r>
+      <w:proofErr w:type="spellStart"/>
+      <w:r>
+        <w:t>interrupt</w:t>
+      </w:r>
+      <w:proofErr w:type="spellEnd"/>
+      <w:r>
+        <w:t>. Dit is niet altijd maar soms wel wenselijk</w:t>
+      </w:r>
+    </w:p>
+    <w:p>
+      <w:pPr>
+        <w:pStyle w:val="Lijstalinea"/>
+        <w:numPr>
+          <w:ilvl w:val="0"/>
+          <w:numId w:val="2"/>
+        </w:numPr>
+      </w:pPr>
+      <w:r>
+        <w:t xml:space="preserve">Andere </w:t>
+      </w:r>
+      <w:proofErr w:type="spellStart"/>
+      <w:r>
+        <w:t>interrupts</w:t>
+      </w:r>
+      <w:proofErr w:type="spellEnd"/>
+      <w:r>
+        <w:t xml:space="preserve"> moeten wachten tot de </w:t>
+      </w:r>
+      <w:proofErr w:type="spellStart"/>
+      <w:r>
+        <w:t>isr</w:t>
+      </w:r>
+      <w:proofErr w:type="spellEnd"/>
+      <w:r>
+        <w:t xml:space="preserve"> klaar is dus als het sneller klaar is kunnen de volgende </w:t>
+      </w:r>
+      <w:proofErr w:type="spellStart"/>
+      <w:r>
+        <w:t>interrups</w:t>
+      </w:r>
+      <w:proofErr w:type="spellEnd"/>
+      <w:r>
+        <w:t xml:space="preserve"> uitgevoerd worden</w:t>
+      </w:r>
+    </w:p>
+    <w:p>
+      <w:pPr>
+        <w:pStyle w:val="Lijstalinea"/>
+        <w:numPr>
+          <w:ilvl w:val="0"/>
+          <w:numId w:val="2"/>
+        </w:numPr>
+      </w:pPr>
+      <w:r>
+        <w:t xml:space="preserve">Dat zijn geheugenadressen waar de microcontroller naar toe springt als </w:t>
+      </w:r>
+      <w:proofErr w:type="spellStart"/>
+      <w:r>
+        <w:t>interrupt</w:t>
+      </w:r>
+      <w:proofErr w:type="spellEnd"/>
+      <w:r>
+        <w:t xml:space="preserve"> </w:t>
+      </w:r>
+      <w:proofErr w:type="spellStart"/>
+      <w:r>
+        <w:t>getriggered</w:t>
+      </w:r>
+      <w:proofErr w:type="spellEnd"/>
+      <w:r>
+        <w:t xml:space="preserve"> word. Er zijn er 33</w:t>
+      </w:r>
+    </w:p>
+    <w:p>
+      <w:pPr>
+        <w:pStyle w:val="Lijstalinea"/>
+        <w:numPr>
+          <w:ilvl w:val="0"/>
+          <w:numId w:val="2"/>
+        </w:numPr>
+      </w:pPr>
+      <w:r>
+        <w:rPr>
+          <w:noProof/>
+        </w:rPr>
+        <mc:AlternateContent>
+          <mc:Choice Requires="wpi">
+            <w:drawing>
+              <wp:anchor distT="0" distB="0" distL="114300" distR="114300" simplePos="0" relativeHeight="251736064" behindDoc="0" locked="0" layoutInCell="1" allowOverlap="1" wp14:anchorId="280A0C91" wp14:editId="3FBAE592">
+                <wp:simplePos x="0" y="0"/>
+                <wp:positionH relativeFrom="column">
+                  <wp:posOffset>292735</wp:posOffset>
+                </wp:positionH>
+                <wp:positionV relativeFrom="paragraph">
+                  <wp:posOffset>476885</wp:posOffset>
+                </wp:positionV>
+                <wp:extent cx="3874770" cy="1101090"/>
+                <wp:effectExtent l="38100" t="38100" r="0" b="41910"/>
+                <wp:wrapNone/>
+                <wp:docPr id="2081485545" name="Inkt 13"/>
+                <wp:cNvGraphicFramePr/>
+                <a:graphic xmlns:a="http://schemas.openxmlformats.org/drawingml/2006/main">
+                  <a:graphicData uri="http://schemas.microsoft.com/office/word/2010/wordprocessingInk">
+                    <w14:contentPart bwMode="auto" r:id="rId24">
+                      <w14:nvContentPartPr>
+                        <w14:cNvContentPartPr/>
+                      </w14:nvContentPartPr>
+                      <w14:xfrm>
+                        <a:off x="0" y="0"/>
+                        <a:ext cx="3874770" cy="1101090"/>
+                      </w14:xfrm>
+                    </w14:contentPart>
+                  </a:graphicData>
+                </a:graphic>
+              </wp:anchor>
+            </w:drawing>
+          </mc:Choice>
+          <mc:Fallback>
+            <w:pict>
+              <v:shapetype w14:anchorId="6B7379F1" id="_x0000_t75" coordsize="21600,21600" o:spt="75" o:preferrelative="t" path="m@4@5l@4@11@9@11@9@5xe" filled="f" stroked="f">
+                <v:stroke joinstyle="miter"/>
+                <v:formulas>
+                  <v:f eqn="if lineDrawn pixelLineWidth 0"/>
+                  <v:f eqn="sum @0 1 0"/>
+                  <v:f eqn="sum 0 0 @1"/>
+                  <v:f eqn="prod @2 1 2"/>
+                  <v:f eqn="prod @3 21600 pixelWidth"/>
+                  <v:f eqn="prod @3 21600 pixelHeight"/>
+                  <v:f eqn="sum @0 0 1"/>
+                  <v:f eqn="prod @6 1 2"/>
+                  <v:f eqn="prod @7 21600 pixelWidth"/>
+                  <v:f eqn="sum @8 21600 0"/>
+                  <v:f eqn="prod @7 21600 pixelHeight"/>
+                  <v:f eqn="sum @10 21600 0"/>
+                </v:formulas>
+                <v:path o:extrusionok="f" gradientshapeok="t" o:connecttype="rect"/>
+                <o:lock v:ext="edit" aspectratio="t"/>
+              </v:shapetype>
+              <v:shape id="Inkt 13" o:spid="_x0000_s1026" type="#_x0000_t75" style="position:absolute;margin-left:22.55pt;margin-top:37.05pt;width:306.05pt;height:87.65pt;z-index:251736064;visibility:visible;mso-wrap-style:square;mso-wrap-distance-left:9pt;mso-wrap-distance-top:0;mso-wrap-distance-right:9pt;mso-wrap-distance-bottom:0;mso-position-horizontal:absolute;mso-position-horizontal-relative:text;mso-position-vertical:absolute;mso-position-vertical-relative:text" o:gfxdata="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">
+                <v:imagedata r:id="rId25" o:title=""/>
+              </v:shape>
+            </w:pict>
+          </mc:Fallback>
+        </mc:AlternateContent>
+      </w:r>
+      <w:proofErr w:type="spellStart"/>
+      <w:r>
+        <w:t>Rising</w:t>
+      </w:r>
+      <w:proofErr w:type="spellEnd"/>
+      <w:r>
+        <w:t xml:space="preserve"> is wanneer de trigger “</w:t>
+      </w:r>
+      <w:proofErr w:type="spellStart"/>
+      <w:r>
+        <w:t>ingedrukt”word</w:t>
+      </w:r>
+      <w:proofErr w:type="spellEnd"/>
+      <w:r>
+        <w:t xml:space="preserve"> </w:t>
+      </w:r>
+      <w:proofErr w:type="spellStart"/>
+      <w:r>
+        <w:t>falling</w:t>
+      </w:r>
+      <w:proofErr w:type="spellEnd"/>
+      <w:r>
+        <w:t xml:space="preserve"> is als hij “losgelaten” word</w:t>
+      </w:r>
+      <w:r>
+        <w:br/>
+      </w:r>
+      <w:r>
+        <w:br/>
+      </w:r>
+      <w:r>
+        <w:br/>
+      </w:r>
+      <w:r>
+        <w:br/>
+      </w:r>
+      <w:r>
+        <w:br/>
+      </w:r>
+      <w:r>
+        <w:br/>
+      </w:r>
+      <w:r>
+        <w:br/>
+      </w:r>
+    </w:p>
+    <w:p>
+      <w:pPr>
+        <w:pStyle w:val="Lijstalinea"/>
+        <w:numPr>
+          <w:ilvl w:val="0"/>
+          <w:numId w:val="2"/>
+        </w:numPr>
+        <w:rPr>
+          <w:lang w:val="en-US"/>
+        </w:rPr>
+      </w:pPr>
+      <w:r>
+        <w:rPr>
+          <w:lang w:val="en-US"/>
+        </w:rPr>
+        <w:t xml:space="preserve">Rising edge trigger </w:t>
+      </w:r>
+      <w:proofErr w:type="spellStart"/>
+      <w:r>
+        <w:rPr>
+          <w:lang w:val="en-US"/>
+        </w:rPr>
+        <w:t>aanzetten</w:t>
+      </w:r>
+      <w:proofErr w:type="spellEnd"/>
+      <w:r>
+        <w:rPr>
+          <w:lang w:val="en-US"/>
+        </w:rPr>
+        <w:t>, falling edge</w:t>
+      </w:r>
+      <w:r>
+        <w:rPr>
+          <w:lang w:val="en-US"/>
+        </w:rPr>
+        <w:t xml:space="preserve"> </w:t>
+      </w:r>
+      <w:proofErr w:type="spellStart"/>
+      <w:r>
+        <w:rPr>
+          <w:lang w:val="en-US"/>
+        </w:rPr>
+        <w:t>uitzetten</w:t>
+      </w:r>
+      <w:proofErr w:type="spellEnd"/>
+    </w:p>
+    <w:p>
+      <w:pPr>
+        <w:pStyle w:val="Lijstalinea"/>
+        <w:numPr>
+          <w:ilvl w:val="0"/>
+          <w:numId w:val="2"/>
+        </w:numPr>
+        <w:rPr>
+          <w:lang w:val="en-US"/>
+        </w:rPr>
+      </w:pPr>
+      <w:r>
+        <w:rPr>
+          <w:lang w:val="en-US"/>
+        </w:rPr>
+        <w:t xml:space="preserve"> </w:t>
+      </w:r>
+    </w:p>
+    <w:p>
+      <w:pPr>
+        <w:pStyle w:val="Lijstalinea"/>
+        <w:numPr>
+          <w:ilvl w:val="0"/>
+          <w:numId w:val="2"/>
+        </w:numPr>
+        <w:rPr>
+          <w:lang w:val="en-US"/>
+        </w:rPr>
+      </w:pPr>
+      <w:r>
+        <w:rPr>
+          <w:lang w:val="en-US"/>
+        </w:rPr>
+        <w:t>Idle, standby, power-down</w:t>
+      </w:r>
+    </w:p>
+    <w:p>
+      <w:pPr>
+        <w:pStyle w:val="Lijstalinea"/>
+        <w:numPr>
+          <w:ilvl w:val="0"/>
+          <w:numId w:val="2"/>
+        </w:numPr>
+      </w:pPr>
+      <w:r>
+        <w:t xml:space="preserve">Ja, anders stopt de </w:t>
+      </w:r>
+      <w:proofErr w:type="spellStart"/>
+      <w:r>
+        <w:t>microcontrooler</w:t>
+      </w:r>
+      <w:proofErr w:type="spellEnd"/>
+      <w:r>
+        <w:t xml:space="preserve"> m</w:t>
+      </w:r>
+      <w:r>
+        <w:t>et de code uitvoeren en crasht / reset hij</w:t>
+      </w:r>
+    </w:p>
+    <w:p>
+      <w:pPr>
+        <w:pStyle w:val="Lijstalinea"/>
+        <w:numPr>
+          <w:ilvl w:val="0"/>
+          <w:numId w:val="2"/>
+        </w:numPr>
+      </w:pPr>
+      <w:proofErr w:type="spellStart"/>
+      <w:r>
+        <w:t>Idle</w:t>
+      </w:r>
+      <w:proofErr w:type="spellEnd"/>
+    </w:p>
+    <w:p>
+      <w:pPr>
+        <w:pStyle w:val="Lijstalinea"/>
+        <w:numPr>
+          <w:ilvl w:val="0"/>
+          <w:numId w:val="2"/>
+        </w:numPr>
+      </w:pPr>
+      <w:r>
+        <w:lastRenderedPageBreak/>
+        <w:t xml:space="preserve">Pin change </w:t>
+      </w:r>
+      <w:proofErr w:type="spellStart"/>
+      <w:r>
+        <w:t>interrups</w:t>
+      </w:r>
+      <w:proofErr w:type="spellEnd"/>
+      <w:r>
+        <w:t xml:space="preserve">, </w:t>
+      </w:r>
+    </w:p>
+    <w:p>
+      <w:pPr>
+        <w:pStyle w:val="Lijstalinea"/>
+        <w:numPr>
+          <w:ilvl w:val="0"/>
+          <w:numId w:val="2"/>
+        </w:numPr>
+      </w:pPr>
+      <w:r>
+        <w:t>6</w:t>
+      </w:r>
+      <w:r>
+        <w:br/>
+      </w:r>
+      <w:r>
+        <w:br/>
+      </w:r>
+    </w:p>
+    <w:p>
+      <w:pPr>
+        <w:pStyle w:val="Kop3"/>
+      </w:pPr>
+      <w:bookmarkStart w:id="9" w:name="_Toc191487418"/>
+      <w:r>
+        <w:t>3.2 Practicum</w:t>
+      </w:r>
+      <w:bookmarkEnd w:id="9"/>
+    </w:p>
+    <w:p>
+      <w:pPr>
+        <w:pStyle w:val="Lijstalinea"/>
+        <w:numPr>
+          <w:ilvl w:val="0"/>
+          <w:numId w:val="2"/>
+        </w:numPr>
+      </w:pPr>
     </w:p>
     <w:sectPr>
       <w:pgSz w:w="11906" w:h="16838"/>
@@ -4174,10 +5645,11 @@
   <w:abstractNum w:abstractNumId="0" w15:restartNumberingAfterBreak="0">
     <w:nsid w:val="51B9728D"/>
     <w:multiLevelType w:val="hybridMultilevel"/>
-    <w:tmpl w:val="9D66FCEE"/>
-    <w:lvl w:ilvl="0" w:tplc="0409000F">
+    <w:tmpl w:val="65B0769C"/>
+    <w:lvl w:ilvl="0" w:tplc="BCDE0CD0">
       <w:start w:val="1"/>
       <w:numFmt w:val="decimal"/>
+      <w:suff w:val="space"/>
       <w:lvlText w:val="%1."/>
       <w:lvlJc w:val="left"/>
       <w:pPr>
@@ -4779,15 +6251,15 @@
     <w:lsdException w:name="Unresolved Mention" w:semiHidden="1" w:unhideWhenUsed="1"/>
     <w:lsdException w:name="Smart Link" w:semiHidden="1" w:unhideWhenUsed="1"/>
   </w:latentStyles>
-  <w:style w:type="paragraph" w:default="1" w:styleId="Normal">
+  <w:style w:type="paragraph" w:default="1" w:styleId="Standaard">
     <w:name w:val="Normal"/>
     <w:qFormat/>
   </w:style>
-  <w:style w:type="paragraph" w:styleId="Heading1">
+  <w:style w:type="paragraph" w:styleId="Kop1">
     <w:name w:val="heading 1"/>
-    <w:basedOn w:val="Normal"/>
-    <w:next w:val="Normal"/>
-    <w:link w:val="Heading1Char"/>
+    <w:basedOn w:val="Standaard"/>
+    <w:next w:val="Standaard"/>
+    <w:link w:val="Kop1Char"/>
     <w:uiPriority w:val="9"/>
     <w:qFormat/>
     <w:rsid w:val="005805C4"/>
@@ -4804,11 +6276,11 @@
       <w:szCs w:val="40"/>
     </w:rPr>
   </w:style>
-  <w:style w:type="paragraph" w:styleId="Heading2">
+  <w:style w:type="paragraph" w:styleId="Kop2">
     <w:name w:val="heading 2"/>
-    <w:basedOn w:val="Normal"/>
-    <w:next w:val="Normal"/>
-    <w:link w:val="Heading2Char"/>
+    <w:basedOn w:val="Standaard"/>
+    <w:next w:val="Standaard"/>
+    <w:link w:val="Kop2Char"/>
     <w:uiPriority w:val="9"/>
     <w:unhideWhenUsed/>
     <w:qFormat/>
@@ -4826,11 +6298,11 @@
       <w:szCs w:val="32"/>
     </w:rPr>
   </w:style>
-  <w:style w:type="paragraph" w:styleId="Heading3">
+  <w:style w:type="paragraph" w:styleId="Kop3">
     <w:name w:val="heading 3"/>
-    <w:basedOn w:val="Normal"/>
-    <w:next w:val="Normal"/>
-    <w:link w:val="Heading3Char"/>
+    <w:basedOn w:val="Standaard"/>
+    <w:next w:val="Standaard"/>
+    <w:link w:val="Kop3Char"/>
     <w:uiPriority w:val="9"/>
     <w:unhideWhenUsed/>
     <w:qFormat/>
@@ -4848,11 +6320,11 @@
       <w:szCs w:val="28"/>
     </w:rPr>
   </w:style>
-  <w:style w:type="paragraph" w:styleId="Heading4">
+  <w:style w:type="paragraph" w:styleId="Kop4">
     <w:name w:val="heading 4"/>
-    <w:basedOn w:val="Normal"/>
-    <w:next w:val="Normal"/>
-    <w:link w:val="Heading4Char"/>
+    <w:basedOn w:val="Standaard"/>
+    <w:next w:val="Standaard"/>
+    <w:link w:val="Kop4Char"/>
     <w:uiPriority w:val="9"/>
     <w:semiHidden/>
     <w:unhideWhenUsed/>
@@ -4871,11 +6343,11 @@
       <w:color w:val="0F4761" w:themeColor="accent1" w:themeShade="BF"/>
     </w:rPr>
   </w:style>
-  <w:style w:type="paragraph" w:styleId="Heading5">
+  <w:style w:type="paragraph" w:styleId="Kop5">
     <w:name w:val="heading 5"/>
-    <w:basedOn w:val="Normal"/>
-    <w:next w:val="Normal"/>
-    <w:link w:val="Heading5Char"/>
+    <w:basedOn w:val="Standaard"/>
+    <w:next w:val="Standaard"/>
+    <w:link w:val="Kop5Char"/>
     <w:uiPriority w:val="9"/>
     <w:semiHidden/>
     <w:unhideWhenUsed/>
@@ -4892,11 +6364,11 @@
       <w:color w:val="0F4761" w:themeColor="accent1" w:themeShade="BF"/>
     </w:rPr>
   </w:style>
-  <w:style w:type="paragraph" w:styleId="Heading6">
+  <w:style w:type="paragraph" w:styleId="Kop6">
     <w:name w:val="heading 6"/>
-    <w:basedOn w:val="Normal"/>
-    <w:next w:val="Normal"/>
-    <w:link w:val="Heading6Char"/>
+    <w:basedOn w:val="Standaard"/>
+    <w:next w:val="Standaard"/>
+    <w:link w:val="Kop6Char"/>
     <w:uiPriority w:val="9"/>
     <w:semiHidden/>
     <w:unhideWhenUsed/>
@@ -4915,11 +6387,11 @@
       <w:color w:val="595959" w:themeColor="text1" w:themeTint="A6"/>
     </w:rPr>
   </w:style>
-  <w:style w:type="paragraph" w:styleId="Heading7">
+  <w:style w:type="paragraph" w:styleId="Kop7">
     <w:name w:val="heading 7"/>
-    <w:basedOn w:val="Normal"/>
-    <w:next w:val="Normal"/>
-    <w:link w:val="Heading7Char"/>
+    <w:basedOn w:val="Standaard"/>
+    <w:next w:val="Standaard"/>
+    <w:link w:val="Kop7Char"/>
     <w:uiPriority w:val="9"/>
     <w:semiHidden/>
     <w:unhideWhenUsed/>
@@ -4936,11 +6408,11 @@
       <w:color w:val="595959" w:themeColor="text1" w:themeTint="A6"/>
     </w:rPr>
   </w:style>
-  <w:style w:type="paragraph" w:styleId="Heading8">
+  <w:style w:type="paragraph" w:styleId="Kop8">
     <w:name w:val="heading 8"/>
-    <w:basedOn w:val="Normal"/>
-    <w:next w:val="Normal"/>
-    <w:link w:val="Heading8Char"/>
+    <w:basedOn w:val="Standaard"/>
+    <w:next w:val="Standaard"/>
+    <w:link w:val="Kop8Char"/>
     <w:uiPriority w:val="9"/>
     <w:semiHidden/>
     <w:unhideWhenUsed/>
@@ -4959,11 +6431,11 @@
       <w:color w:val="272727" w:themeColor="text1" w:themeTint="D8"/>
     </w:rPr>
   </w:style>
-  <w:style w:type="paragraph" w:styleId="Heading9">
+  <w:style w:type="paragraph" w:styleId="Kop9">
     <w:name w:val="heading 9"/>
-    <w:basedOn w:val="Normal"/>
-    <w:next w:val="Normal"/>
-    <w:link w:val="Heading9Char"/>
+    <w:basedOn w:val="Standaard"/>
+    <w:next w:val="Standaard"/>
+    <w:link w:val="Kop9Char"/>
     <w:uiPriority w:val="9"/>
     <w:semiHidden/>
     <w:unhideWhenUsed/>
@@ -4980,12 +6452,13 @@
       <w:color w:val="272727" w:themeColor="text1" w:themeTint="D8"/>
     </w:rPr>
   </w:style>
-  <w:style w:type="character" w:default="1" w:styleId="DefaultParagraphFont">
+  <w:style w:type="character" w:default="1" w:styleId="Standaardalinea-lettertype">
     <w:name w:val="Default Paragraph Font"/>
     <w:uiPriority w:val="1"/>
+    <w:semiHidden/>
     <w:unhideWhenUsed/>
   </w:style>
-  <w:style w:type="table" w:default="1" w:styleId="TableNormal">
+  <w:style w:type="table" w:default="1" w:styleId="Standaardtabel">
     <w:name w:val="Normal Table"/>
     <w:uiPriority w:val="99"/>
     <w:semiHidden/>
@@ -5000,16 +6473,16 @@
       </w:tblCellMar>
     </w:tblPr>
   </w:style>
-  <w:style w:type="numbering" w:default="1" w:styleId="NoList">
+  <w:style w:type="numbering" w:default="1" w:styleId="Geenlijst">
     <w:name w:val="No List"/>
     <w:uiPriority w:val="99"/>
     <w:semiHidden/>
     <w:unhideWhenUsed/>
   </w:style>
-  <w:style w:type="character" w:customStyle="1" w:styleId="Heading1Char">
-    <w:name w:val="Heading 1 Char"/>
-    <w:basedOn w:val="DefaultParagraphFont"/>
-    <w:link w:val="Heading1"/>
+  <w:style w:type="character" w:customStyle="1" w:styleId="Kop1Char">
+    <w:name w:val="Kop 1 Char"/>
+    <w:basedOn w:val="Standaardalinea-lettertype"/>
+    <w:link w:val="Kop1"/>
     <w:uiPriority w:val="9"/>
     <w:rsid w:val="005805C4"/>
     <w:rPr>
@@ -5019,10 +6492,10 @@
       <w:szCs w:val="40"/>
     </w:rPr>
   </w:style>
-  <w:style w:type="character" w:customStyle="1" w:styleId="Heading2Char">
-    <w:name w:val="Heading 2 Char"/>
-    <w:basedOn w:val="DefaultParagraphFont"/>
-    <w:link w:val="Heading2"/>
+  <w:style w:type="character" w:customStyle="1" w:styleId="Kop2Char">
+    <w:name w:val="Kop 2 Char"/>
+    <w:basedOn w:val="Standaardalinea-lettertype"/>
+    <w:link w:val="Kop2"/>
     <w:uiPriority w:val="9"/>
     <w:rsid w:val="005805C4"/>
     <w:rPr>
@@ -5032,10 +6505,10 @@
       <w:szCs w:val="32"/>
     </w:rPr>
   </w:style>
-  <w:style w:type="character" w:customStyle="1" w:styleId="Heading3Char">
-    <w:name w:val="Heading 3 Char"/>
-    <w:basedOn w:val="DefaultParagraphFont"/>
-    <w:link w:val="Heading3"/>
+  <w:style w:type="character" w:customStyle="1" w:styleId="Kop3Char">
+    <w:name w:val="Kop 3 Char"/>
+    <w:basedOn w:val="Standaardalinea-lettertype"/>
+    <w:link w:val="Kop3"/>
     <w:uiPriority w:val="9"/>
     <w:rsid w:val="005805C4"/>
     <w:rPr>
@@ -5045,10 +6518,10 @@
       <w:szCs w:val="28"/>
     </w:rPr>
   </w:style>
-  <w:style w:type="character" w:customStyle="1" w:styleId="Heading4Char">
-    <w:name w:val="Heading 4 Char"/>
-    <w:basedOn w:val="DefaultParagraphFont"/>
-    <w:link w:val="Heading4"/>
+  <w:style w:type="character" w:customStyle="1" w:styleId="Kop4Char">
+    <w:name w:val="Kop 4 Char"/>
+    <w:basedOn w:val="Standaardalinea-lettertype"/>
+    <w:link w:val="Kop4"/>
     <w:uiPriority w:val="9"/>
     <w:semiHidden/>
     <w:rsid w:val="005805C4"/>
@@ -5059,10 +6532,10 @@
       <w:color w:val="0F4761" w:themeColor="accent1" w:themeShade="BF"/>
     </w:rPr>
   </w:style>
-  <w:style w:type="character" w:customStyle="1" w:styleId="Heading5Char">
-    <w:name w:val="Heading 5 Char"/>
-    <w:basedOn w:val="DefaultParagraphFont"/>
-    <w:link w:val="Heading5"/>
+  <w:style w:type="character" w:customStyle="1" w:styleId="Kop5Char">
+    <w:name w:val="Kop 5 Char"/>
+    <w:basedOn w:val="Standaardalinea-lettertype"/>
+    <w:link w:val="Kop5"/>
     <w:uiPriority w:val="9"/>
     <w:semiHidden/>
     <w:rsid w:val="005805C4"/>
@@ -5071,10 +6544,10 @@
       <w:color w:val="0F4761" w:themeColor="accent1" w:themeShade="BF"/>
     </w:rPr>
   </w:style>
-  <w:style w:type="character" w:customStyle="1" w:styleId="Heading6Char">
-    <w:name w:val="Heading 6 Char"/>
-    <w:basedOn w:val="DefaultParagraphFont"/>
-    <w:link w:val="Heading6"/>
+  <w:style w:type="character" w:customStyle="1" w:styleId="Kop6Char">
+    <w:name w:val="Kop 6 Char"/>
+    <w:basedOn w:val="Standaardalinea-lettertype"/>
+    <w:link w:val="Kop6"/>
     <w:uiPriority w:val="9"/>
     <w:semiHidden/>
     <w:rsid w:val="005805C4"/>
@@ -5085,10 +6558,10 @@
       <w:color w:val="595959" w:themeColor="text1" w:themeTint="A6"/>
     </w:rPr>
   </w:style>
-  <w:style w:type="character" w:customStyle="1" w:styleId="Heading7Char">
-    <w:name w:val="Heading 7 Char"/>
-    <w:basedOn w:val="DefaultParagraphFont"/>
-    <w:link w:val="Heading7"/>
+  <w:style w:type="character" w:customStyle="1" w:styleId="Kop7Char">
+    <w:name w:val="Kop 7 Char"/>
+    <w:basedOn w:val="Standaardalinea-lettertype"/>
+    <w:link w:val="Kop7"/>
     <w:uiPriority w:val="9"/>
     <w:semiHidden/>
     <w:rsid w:val="005805C4"/>
@@ -5097,10 +6570,10 @@
       <w:color w:val="595959" w:themeColor="text1" w:themeTint="A6"/>
     </w:rPr>
   </w:style>
-  <w:style w:type="character" w:customStyle="1" w:styleId="Heading8Char">
-    <w:name w:val="Heading 8 Char"/>
-    <w:basedOn w:val="DefaultParagraphFont"/>
-    <w:link w:val="Heading8"/>
+  <w:style w:type="character" w:customStyle="1" w:styleId="Kop8Char">
+    <w:name w:val="Kop 8 Char"/>
+    <w:basedOn w:val="Standaardalinea-lettertype"/>
+    <w:link w:val="Kop8"/>
     <w:uiPriority w:val="9"/>
     <w:semiHidden/>
     <w:rsid w:val="005805C4"/>
@@ -5111,10 +6584,10 @@
       <w:color w:val="272727" w:themeColor="text1" w:themeTint="D8"/>
     </w:rPr>
   </w:style>
-  <w:style w:type="character" w:customStyle="1" w:styleId="Heading9Char">
-    <w:name w:val="Heading 9 Char"/>
-    <w:basedOn w:val="DefaultParagraphFont"/>
-    <w:link w:val="Heading9"/>
+  <w:style w:type="character" w:customStyle="1" w:styleId="Kop9Char">
+    <w:name w:val="Kop 9 Char"/>
+    <w:basedOn w:val="Standaardalinea-lettertype"/>
+    <w:link w:val="Kop9"/>
     <w:uiPriority w:val="9"/>
     <w:semiHidden/>
     <w:rsid w:val="005805C4"/>
@@ -5123,11 +6596,11 @@
       <w:color w:val="272727" w:themeColor="text1" w:themeTint="D8"/>
     </w:rPr>
   </w:style>
-  <w:style w:type="paragraph" w:styleId="Title">
+  <w:style w:type="paragraph" w:styleId="Titel">
     <w:name w:val="Title"/>
-    <w:basedOn w:val="Normal"/>
-    <w:next w:val="Normal"/>
-    <w:link w:val="TitleChar"/>
+    <w:basedOn w:val="Standaard"/>
+    <w:next w:val="Standaard"/>
+    <w:link w:val="TitelChar"/>
     <w:uiPriority w:val="10"/>
     <w:qFormat/>
     <w:rsid w:val="005805C4"/>
@@ -5143,10 +6616,10 @@
       <w:szCs w:val="56"/>
     </w:rPr>
   </w:style>
-  <w:style w:type="character" w:customStyle="1" w:styleId="TitleChar">
-    <w:name w:val="Title Char"/>
-    <w:basedOn w:val="DefaultParagraphFont"/>
-    <w:link w:val="Title"/>
+  <w:style w:type="character" w:customStyle="1" w:styleId="TitelChar">
+    <w:name w:val="Titel Char"/>
+    <w:basedOn w:val="Standaardalinea-lettertype"/>
+    <w:link w:val="Titel"/>
     <w:uiPriority w:val="10"/>
     <w:rsid w:val="005805C4"/>
     <w:rPr>
@@ -5157,11 +6630,11 @@
       <w:szCs w:val="56"/>
     </w:rPr>
   </w:style>
-  <w:style w:type="paragraph" w:styleId="Subtitle">
+  <w:style w:type="paragraph" w:styleId="Ondertitel">
     <w:name w:val="Subtitle"/>
-    <w:basedOn w:val="Normal"/>
-    <w:next w:val="Normal"/>
-    <w:link w:val="SubtitleChar"/>
+    <w:basedOn w:val="Standaard"/>
+    <w:next w:val="Standaard"/>
+    <w:link w:val="OndertitelChar"/>
     <w:uiPriority w:val="11"/>
     <w:qFormat/>
     <w:rsid w:val="005805C4"/>
@@ -5178,10 +6651,10 @@
       <w:szCs w:val="28"/>
     </w:rPr>
   </w:style>
-  <w:style w:type="character" w:customStyle="1" w:styleId="SubtitleChar">
-    <w:name w:val="Subtitle Char"/>
-    <w:basedOn w:val="DefaultParagraphFont"/>
-    <w:link w:val="Subtitle"/>
+  <w:style w:type="character" w:customStyle="1" w:styleId="OndertitelChar">
+    <w:name w:val="Ondertitel Char"/>
+    <w:basedOn w:val="Standaardalinea-lettertype"/>
+    <w:link w:val="Ondertitel"/>
     <w:uiPriority w:val="11"/>
     <w:rsid w:val="005805C4"/>
     <w:rPr>
@@ -5192,11 +6665,11 @@
       <w:szCs w:val="28"/>
     </w:rPr>
   </w:style>
-  <w:style w:type="paragraph" w:styleId="Quote">
+  <w:style w:type="paragraph" w:styleId="Citaat">
     <w:name w:val="Quote"/>
-    <w:basedOn w:val="Normal"/>
-    <w:next w:val="Normal"/>
-    <w:link w:val="QuoteChar"/>
+    <w:basedOn w:val="Standaard"/>
+    <w:next w:val="Standaard"/>
+    <w:link w:val="CitaatChar"/>
     <w:uiPriority w:val="29"/>
     <w:qFormat/>
     <w:rsid w:val="005805C4"/>
@@ -5210,10 +6683,10 @@
       <w:color w:val="404040" w:themeColor="text1" w:themeTint="BF"/>
     </w:rPr>
   </w:style>
-  <w:style w:type="character" w:customStyle="1" w:styleId="QuoteChar">
-    <w:name w:val="Quote Char"/>
-    <w:basedOn w:val="DefaultParagraphFont"/>
-    <w:link w:val="Quote"/>
+  <w:style w:type="character" w:customStyle="1" w:styleId="CitaatChar">
+    <w:name w:val="Citaat Char"/>
+    <w:basedOn w:val="Standaardalinea-lettertype"/>
+    <w:link w:val="Citaat"/>
     <w:uiPriority w:val="29"/>
     <w:rsid w:val="005805C4"/>
     <w:rPr>
@@ -5222,9 +6695,9 @@
       <w:color w:val="404040" w:themeColor="text1" w:themeTint="BF"/>
     </w:rPr>
   </w:style>
-  <w:style w:type="paragraph" w:styleId="ListParagraph">
+  <w:style w:type="paragraph" w:styleId="Lijstalinea">
     <w:name w:val="List Paragraph"/>
-    <w:basedOn w:val="Normal"/>
+    <w:basedOn w:val="Standaard"/>
     <w:uiPriority w:val="34"/>
     <w:qFormat/>
     <w:rsid w:val="005805C4"/>
@@ -5233,9 +6706,9 @@
       <w:contextualSpacing/>
     </w:pPr>
   </w:style>
-  <w:style w:type="character" w:styleId="IntenseEmphasis">
+  <w:style w:type="character" w:styleId="Intensievebenadrukking">
     <w:name w:val="Intense Emphasis"/>
-    <w:basedOn w:val="DefaultParagraphFont"/>
+    <w:basedOn w:val="Standaardalinea-lettertype"/>
     <w:uiPriority w:val="21"/>
     <w:qFormat/>
     <w:rsid w:val="005805C4"/>
@@ -5245,11 +6718,11 @@
       <w:color w:val="0F4761" w:themeColor="accent1" w:themeShade="BF"/>
     </w:rPr>
   </w:style>
-  <w:style w:type="paragraph" w:styleId="IntenseQuote">
+  <w:style w:type="paragraph" w:styleId="Duidelijkcitaat">
     <w:name w:val="Intense Quote"/>
-    <w:basedOn w:val="Normal"/>
-    <w:next w:val="Normal"/>
-    <w:link w:val="IntenseQuoteChar"/>
+    <w:basedOn w:val="Standaard"/>
+    <w:next w:val="Standaard"/>
+    <w:link w:val="DuidelijkcitaatChar"/>
     <w:uiPriority w:val="30"/>
     <w:qFormat/>
     <w:rsid w:val="005805C4"/>
@@ -5268,10 +6741,10 @@
       <w:color w:val="0F4761" w:themeColor="accent1" w:themeShade="BF"/>
     </w:rPr>
   </w:style>
-  <w:style w:type="character" w:customStyle="1" w:styleId="IntenseQuoteChar">
-    <w:name w:val="Intense Quote Char"/>
-    <w:basedOn w:val="DefaultParagraphFont"/>
-    <w:link w:val="IntenseQuote"/>
+  <w:style w:type="character" w:customStyle="1" w:styleId="DuidelijkcitaatChar">
+    <w:name w:val="Duidelijk citaat Char"/>
+    <w:basedOn w:val="Standaardalinea-lettertype"/>
+    <w:link w:val="Duidelijkcitaat"/>
     <w:uiPriority w:val="30"/>
     <w:rsid w:val="005805C4"/>
     <w:rPr>
@@ -5280,9 +6753,9 @@
       <w:color w:val="0F4761" w:themeColor="accent1" w:themeShade="BF"/>
     </w:rPr>
   </w:style>
-  <w:style w:type="character" w:styleId="IntenseReference">
+  <w:style w:type="character" w:styleId="Intensieveverwijzing">
     <w:name w:val="Intense Reference"/>
-    <w:basedOn w:val="DefaultParagraphFont"/>
+    <w:basedOn w:val="Standaardalinea-lettertype"/>
     <w:uiPriority w:val="32"/>
     <w:qFormat/>
     <w:rsid w:val="005805C4"/>
@@ -5294,9 +6767,9 @@
       <w:spacing w:val="5"/>
     </w:rPr>
   </w:style>
-  <w:style w:type="table" w:styleId="TableGrid">
+  <w:style w:type="table" w:styleId="Tabelraster">
     <w:name w:val="Table Grid"/>
-    <w:basedOn w:val="TableNormal"/>
+    <w:basedOn w:val="Standaardtabel"/>
     <w:uiPriority w:val="39"/>
     <w:rsid w:val="00A62329"/>
     <w:pPr>
@@ -5313,10 +6786,10 @@
       </w:tblBorders>
     </w:tblPr>
   </w:style>
-  <w:style w:type="paragraph" w:styleId="TOCHeading">
+  <w:style w:type="paragraph" w:styleId="Kopvaninhoudsopgave">
     <w:name w:val="TOC Heading"/>
-    <w:basedOn w:val="Heading1"/>
-    <w:next w:val="Normal"/>
+    <w:basedOn w:val="Kop1"/>
+    <w:next w:val="Standaard"/>
     <w:uiPriority w:val="39"/>
     <w:unhideWhenUsed/>
     <w:qFormat/>
@@ -5333,10 +6806,10 @@
       <w14:ligatures w14:val="none"/>
     </w:rPr>
   </w:style>
-  <w:style w:type="paragraph" w:styleId="TOC1">
+  <w:style w:type="paragraph" w:styleId="Inhopg1">
     <w:name w:val="toc 1"/>
-    <w:basedOn w:val="Normal"/>
-    <w:next w:val="Normal"/>
+    <w:basedOn w:val="Standaard"/>
+    <w:next w:val="Standaard"/>
     <w:autoRedefine/>
     <w:uiPriority w:val="39"/>
     <w:unhideWhenUsed/>
@@ -5345,10 +6818,10 @@
       <w:spacing w:after="100"/>
     </w:pPr>
   </w:style>
-  <w:style w:type="paragraph" w:styleId="TOC2">
+  <w:style w:type="paragraph" w:styleId="Inhopg2">
     <w:name w:val="toc 2"/>
-    <w:basedOn w:val="Normal"/>
-    <w:next w:val="Normal"/>
+    <w:basedOn w:val="Standaard"/>
+    <w:next w:val="Standaard"/>
     <w:autoRedefine/>
     <w:uiPriority w:val="39"/>
     <w:unhideWhenUsed/>
@@ -5358,10 +6831,10 @@
       <w:ind w:left="240"/>
     </w:pPr>
   </w:style>
-  <w:style w:type="paragraph" w:styleId="TOC3">
+  <w:style w:type="paragraph" w:styleId="Inhopg3">
     <w:name w:val="toc 3"/>
-    <w:basedOn w:val="Normal"/>
-    <w:next w:val="Normal"/>
+    <w:basedOn w:val="Standaard"/>
+    <w:next w:val="Standaard"/>
     <w:autoRedefine/>
     <w:uiPriority w:val="39"/>
     <w:unhideWhenUsed/>
@@ -5373,13 +6846,25 @@
   </w:style>
   <w:style w:type="character" w:styleId="Hyperlink">
     <w:name w:val="Hyperlink"/>
-    <w:basedOn w:val="DefaultParagraphFont"/>
+    <w:basedOn w:val="Standaardalinea-lettertype"/>
     <w:uiPriority w:val="99"/>
     <w:unhideWhenUsed/>
     <w:rsid w:val="007B7E35"/>
     <w:rPr>
       <w:color w:val="467886" w:themeColor="hyperlink"/>
       <w:u w:val="single"/>
+    </w:rPr>
+  </w:style>
+  <w:style w:type="character" w:styleId="Onopgelostemelding">
+    <w:name w:val="Unresolved Mention"/>
+    <w:basedOn w:val="Standaardalinea-lettertype"/>
+    <w:uiPriority w:val="99"/>
+    <w:semiHidden/>
+    <w:unhideWhenUsed/>
+    <w:rsid w:val="00687024"/>
+    <w:rPr>
+      <w:color w:val="605E5C"/>
+      <w:shd w:val="clear" w:color="auto" w:fill="E1DFDD"/>
     </w:rPr>
   </w:style>
 </w:styles>
@@ -5611,7 +7096,7 @@
   <inkml:trace contextRef="#ctx0" brushRef="#br0" timeOffset="2076.56">2337 1225 24575,'1042'0'-1365,"-1019"0"-5461</inkml:trace>
   <inkml:trace contextRef="#ctx0" brushRef="#br0" timeOffset="5112.04">3436 1226 24575,'0'-382'0,"0"379"0,0 0 0,0 0 0,0 0 0,0 0 0,1 0 0,-1 0 0,1 0 0,0 0 0,0 0 0,0 0 0,0 0 0,0 0 0,1 1 0,3-5 0,-3 5 0,0 0 0,0 0 0,0 1 0,1-1 0,-1 1 0,1-1 0,-1 1 0,1 0 0,0 0 0,-1 0 0,1 1 0,0-1 0,0 1 0,0-1 0,-1 1 0,5 0 0,228 1 0,-84 2 0,-143-3 0,-1 1 0,0-1 0,0 0 0,0-1 0,0 1 0,0-1 0,0-1 0,0 1 0,0-1 0,0 0 0,11-6 0,-7 3 0,-1 1 0,1 0 0,-1 1 0,1 0 0,0 0 0,0 1 0,1 1 0,-1 0 0,17 1 0,-10 0 0,-1-1 0,34-7 0,65-12 0,-72 14 0,-41 5 0,0 0 0,1 1 0,-1-1 0,0 1 0,0 0 0,1 0 0,-1 0 0,0 1 0,0-1 0,1 1 0,-1 0 0,0 0 0,0 0 0,0 0 0,0 0 0,0 1 0,4 2 0,-4-1 0,-1-1 0,0 1 0,0 0 0,0 0 0,0 0 0,-1 0 0,1 0 0,-1 0 0,1 0 0,-1 1 0,0-1 0,0 0 0,-1 1 0,1-1 0,-1 1 0,0 5 0,-1 174 0,-2-68 0,3 296 0,0-409 0,0 1 0,0 0 0,0-1 0,-1 1 0,1-1 0,-1 1 0,0 0 0,1-1 0,-1 0 0,0 1 0,-1-1 0,1 1 0,0-1 0,-1 0 0,1 0 0,-1 0 0,0 0 0,1 0 0,-1 0 0,0 0 0,0-1 0,0 1 0,-1-1 0,1 1 0,0-1 0,-1 0 0,1 0 0,0 0 0,-1 0 0,1 0 0,-1-1 0,-3 2 0,-10 0 0,0-1 0,1 0 0,-1-1 0,-24-2 0,9 0 0,-401 0 0,266 2 0,160 0 0,0 0 0,0 0 0,0-1 0,0 0 0,0 0 0,0-1 0,0 1 0,0-1 0,1-1 0,-1 1 0,1-1 0,-6-4 0,3 1 0,0 0 0,1-1 0,0 0 0,1 0 0,-1-1 0,-8-13 0,-1-3 0,5 9 0,0-1 0,-8-20 0,15 29 0,1-1 0,1 1 0,0-1 0,0 0 0,0 1 0,1-1 0,0 0 0,1-10 0,3-108-1365,-3 108-5461</inkml:trace>
   <inkml:trace contextRef="#ctx0" brushRef="#br0" timeOffset="7618.07">4432 1122 24575,'1080'0'-1365,"-1060"0"-5461</inkml:trace>
-  <inkml:trace contextRef="#ctx0" brushRef="#br0" timeOffset="9407.36">5723 868 24575,'-4'2'0,"0"-1"0,-1 1 0,1 0 0,0 0 0,1 0 0,-1 0 0,0 1 0,1 0 0,-1-1 0,1 1 0,-5 6 0,-5 2 0,1-1 0,0 0 0,1 0 0,1 1 0,0 0 0,-14 21 0,19-25 0,1 0 0,0 1 0,1 0 0,0 0 0,0 0 0,1 0 0,0 0 0,0 1 0,0-1 0,2 1 0,-1 13 0,1-11 0,0 0 0,1 0 0,0 0 0,1 0 0,0 0 0,1 0 0,0-1 0,5 12 0,-6-18 0,0 0 0,1 0 0,-1 0 0,1-1 0,0 1 0,0-1 0,0 0 0,1 0 0,-1 0 0,1 0 0,-1-1 0,1 1 0,0-1 0,0 0 0,0 0 0,0 0 0,1-1 0,-1 1 0,0-1 0,1 0 0,-1 0 0,9 0 0,36 1 0,48-4 0,-14-1 0,-77 3 0,0-1 0,0 1 0,0-1 0,0-1 0,0 1 0,-1-1 0,1 0 0,0 0 0,-1 0 0,0-1 0,1 0 0,5-5 0,-2 2 0,-2-1 0,1 0 0,-1 0 0,0-1 0,-1 0 0,11-16 0,-9 11 0,-1-1 0,0 1 0,-1-1 0,-1-1 0,0 1 0,-1 0 0,-1-1 0,0 0 0,-1 0 0,0-17 0,-2 27 0,0 1 0,0-1 0,-1 1 0,1-1 0,-1 1 0,0-1 0,-1 1 0,1-1 0,-1 1 0,0 0 0,0 0 0,0 0 0,-1 0 0,1 0 0,-1 0 0,0 1 0,0-1 0,0 1 0,-1 0 0,1 0 0,-1 0 0,1 0 0,-1 1 0,0-1 0,0 1 0,0 0 0,-1 0 0,1 1 0,0-1 0,-1 1 0,-6-1 0,-14-2 0,0 0 0,0 2 0,0 2 0,-41 2 0,29 0 0,-10-1-1365,28-1-5461</inkml:trace>
+  <inkml:trace contextRef="#ctx0" brushRef="#br0" timeOffset="9407.35">5723 868 24575,'-4'2'0,"0"-1"0,-1 1 0,1 0 0,0 0 0,1 0 0,-1 0 0,0 1 0,1 0 0,-1-1 0,1 1 0,-5 6 0,-5 2 0,1-1 0,0 0 0,1 0 0,1 1 0,0 0 0,-14 21 0,19-25 0,1 0 0,0 1 0,1 0 0,0 0 0,0 0 0,1 0 0,0 0 0,0 1 0,0-1 0,2 1 0,-1 13 0,1-11 0,0 0 0,1 0 0,0 0 0,1 0 0,0 0 0,1 0 0,0-1 0,5 12 0,-6-18 0,0 0 0,1 0 0,-1 0 0,1-1 0,0 1 0,0-1 0,0 0 0,1 0 0,-1 0 0,1 0 0,-1-1 0,1 1 0,0-1 0,0 0 0,0 0 0,0 0 0,1-1 0,-1 1 0,0-1 0,1 0 0,-1 0 0,9 0 0,36 1 0,48-4 0,-14-1 0,-77 3 0,0-1 0,0 1 0,0-1 0,0-1 0,0 1 0,-1-1 0,1 0 0,0 0 0,-1 0 0,0-1 0,1 0 0,5-5 0,-2 2 0,-2-1 0,1 0 0,-1 0 0,0-1 0,-1 0 0,11-16 0,-9 11 0,-1-1 0,0 1 0,-1-1 0,-1-1 0,0 1 0,-1 0 0,-1-1 0,0 0 0,-1 0 0,0-17 0,-2 27 0,0 1 0,0-1 0,-1 1 0,1-1 0,-1 1 0,0-1 0,-1 1 0,1-1 0,-1 1 0,0 0 0,0 0 0,0 0 0,-1 0 0,1 0 0,-1 0 0,0 1 0,0-1 0,0 1 0,-1 0 0,1 0 0,-1 0 0,1 0 0,-1 1 0,0-1 0,0 1 0,0 0 0,-1 0 0,1 1 0,0-1 0,-1 1 0,-6-1 0,-14-2 0,0 0 0,0 2 0,0 2 0,-41 2 0,29 0 0,-10-1-1365,28-1-5461</inkml:trace>
   <inkml:trace contextRef="#ctx0" brushRef="#br0" timeOffset="14073.1">7945 1015 24575,'-1'-1'0,"0"0"0,0 0 0,0-1 0,0 1 0,0 0 0,0 0 0,0 0 0,0 1 0,-1-1 0,1 0 0,0 0 0,0 1 0,-1-1 0,1 1 0,-1-1 0,1 1 0,-1-1 0,-2 1 0,1-1 0,-32-9 0,0 3 0,-1 1 0,1 1 0,-1 2 0,0 2 0,-64 6 0,91-4 0,-1 1 0,1 0 0,0 1 0,0 0 0,0 0 0,1 1 0,-1 0 0,1 0 0,-12 9 0,-7 7 0,-32 31 0,26-21 0,29-27 0,1 1 0,0 0 0,-1 0 0,2 1 0,-1-1 0,0 1 0,1-1 0,0 1 0,0 0 0,0 0 0,0 0 0,1 0 0,0 0 0,0 0 0,0 7 0,0 11 0,0 1 0,4 27 0,0-7 0,-4-41 0,1 0 0,1 0 0,-1 1 0,0-1 0,1 0 0,0 0 0,0 0 0,0 0 0,0 0 0,0 0 0,0 0 0,1 0 0,0 0 0,-1 0 0,1-1 0,0 1 0,0-1 0,0 1 0,3 1 0,0-1 0,0 0 0,-1 0 0,1-1 0,0 0 0,0 0 0,1 0 0,-1 0 0,0-1 0,0 0 0,10 1 0,51 2 0,90-5 0,-49-2 0,-58 5 0,-32 0 0,-1-2 0,1 1 0,-1-2 0,1 0 0,26-6 0,-35 3 0,1 1 0,-1-2 0,-1 1 0,1-1 0,-1 0 0,0 0 0,0-1 0,0 0 0,-1-1 0,10-11 0,-9 9 0,0 0 0,0-1 0,-1 0 0,0 0 0,-1-1 0,0 0 0,6-18 0,-8 11 0,0-1 0,-1 0 0,-1 0 0,0-1 0,-2 1 0,0 0 0,-7-33 0,7 48 5,1 1 0,-1-1 0,-1 1 0,1 0 0,0 0 0,-1 0 0,0 0 0,1 0 0,-1 0 0,0 0 0,-1 0 0,1 1 0,0-1 0,-1 1 0,0-1 0,1 1 0,-1 0 0,0 0 0,0 0 0,0 1 0,0-1 0,0 1 0,-5-2 0,-3 1-253,0 0 1,-1 0-1,1 1 1,-1 0-1,-19 2 1,12 0-6579</inkml:trace>
   <inkml:trace contextRef="#ctx0" brushRef="#br0" timeOffset="15687.28">8179 1292 24575,'1462'0'-1365,"-1444"0"-5461</inkml:trace>
   <inkml:trace contextRef="#ctx0" brushRef="#br0" timeOffset="17231.84">9680 889 24575,'1'12'0,"0"0"0,1 0 0,0 0 0,8 24 0,0-3 0,9 50 0,-3 0 0,-4 2 0,-4-1 0,-3 107 0,-6-153-341,1-1 0,2 1-1,9 49 1,-8-68-6485</inkml:trace>
@@ -5625,6 +7110,39 @@
   <inkml:trace contextRef="#ctx0" brushRef="#br0" timeOffset="121711.84">180 973 24575,'0'722'0,"-4"-776"0,-2 1 0,-22-94 0,11 72 0,3 4 0,-52-229 0,59 270 0,2 0 0,1-1 0,1 1 0,2-1 0,1 0 0,5-48 0,44-180 0,-43 231 0,0-4 0,-4 21 0,0-1 0,1 1 0,0-1 0,1 1 0,5-12 0,-7 20 0,-1 1 0,1-1 0,0 0 0,0 0 0,0 1 0,1-1 0,-1 1 0,1 0 0,-1 0 0,1 0 0,0 0 0,0 0 0,0 0 0,0 1 0,0-1 0,0 1 0,0 0 0,0 0 0,1 0 0,-1 0 0,0 1 0,5-1 0,32-1 0,0 2 0,49 6 0,-83-6 0,0 1 0,-1 0 0,0 0 0,1 1 0,-1 0 0,0 0 0,0 0 0,0 1 0,0-1 0,0 1 0,0 0 0,-1 1 0,1-1 0,-1 1 0,0 0 0,0 0 0,-1 0 0,1 0 0,2 6 0,0-1 0,-2 0 0,1 0 0,-1 0 0,0 1 0,-1 0 0,0 0 0,-1 0 0,0 0 0,1 14 0,-1-8 0,1-1 0,0 0 0,7 18 0,-5-19 0,-1 0 0,-1 0 0,0 0 0,1 21 0,-3-18 0,0-7 0,-1 0 0,0 0 0,-1 0 0,0-1 0,-2 13 0,2-19 0,0 0 0,0-1 0,-1 1 0,1 0 0,-1 0 0,1-1 0,-1 1 0,0-1 0,0 0 0,0 1 0,0-1 0,0 0 0,0 0 0,-1 0 0,1 0 0,-1-1 0,1 1 0,-1-1 0,0 0 0,1 1 0,-5 0 0,-27 8 0,-50 8 0,57-13 0,0 0 0,1 2 0,-44 17 0,31-5-95,23-10-87,0-1 1,-1-1-1,0 0 1,0-1 0,-1-1-1,-19 3 1,15-6-6645</inkml:trace>
   <inkml:trace contextRef="#ctx0" brushRef="#br0" timeOffset="124410.88">707 698 24575,'11'207'0,"0"14"0,-10-194 0,2 0 0,1 0 0,11 39 0,2 13 0,-15-158 0,-3-646 0,1 720 0,1-1 0,-1 1 0,1-1 0,0 1 0,1 0 0,-1-1 0,1 1 0,0 0 0,0 0 0,1 0 0,0 0 0,0 0 0,0 1 0,0-1 0,6-4 0,4-5 0,2 1 0,-1 1 0,19-12 0,10-7 0,-24 14 0,-10 8 0,1 1 0,0 0 0,0 0 0,1 1 0,0 0 0,0 1 0,1 0 0,0 1 0,14-5 0,-22 10 0,0 0 0,-1 0 0,1 0 0,-1 1 0,1-1 0,0 1 0,-1 0 0,1 0 0,-1 0 0,0 0 0,1 1 0,-1-1 0,0 1 0,0 0 0,0 0 0,0 0 0,0 0 0,0 0 0,-1 1 0,1-1 0,-1 1 0,1 0 0,2 4 0,5 7 0,-1 1 0,0 0 0,10 23 0,-10-17 0,-2 0 0,0 1 0,-1 0 0,-2 0 0,4 37 0,-3 114 0,-5-167 0,0 10 0,0 3 0,0 1 0,-4 19 0,2-32 0,1 0 0,-1 0 0,-1 0 0,1 0 0,-1 0 0,0-1 0,-1 0 0,1 1 0,-6 5 0,-5 5 0,-1 0 0,-1-1 0,0-1 0,-27 20 0,43-35 0,0 0 0,0 0 0,-1 0 0,1 0 0,0 0 0,0 0 0,0 0 0,0 0 0,0 0 0,0 0 0,0 0 0,0 0 0,0 0 0,-1 0 0,1 0 0,0 1 0,0-1 0,0 0 0,0 0 0,0 0 0,0 0 0,0 0 0,0 0 0,0 0 0,0 0 0,0 1 0,0-1 0,0 0 0,0 0 0,0 0 0,0 0 0,0 0 0,0 0 0,0 0 0,0 1 0,0-1 0,0 0 0,0 0 0,0 0 0,0 0 0,0 0 0,0 0 0,0 0 0,0 0 0,0 1 0,0-1 0,0 0 0,0 0 0,1 0 0,-1 0 0,0 0 0,0 0 0,0 0 0,0 0 0,0 0 0,0 0 0,11 3 0,22-2 0,-25-1 0,-3-1 0,-1 1 0,1 1 0,0-1 0,-1 1 0,1-1 0,-1 1 0,1 1 0,-1-1 0,1 1 0,-1-1 0,0 1 0,0 1 0,0-1 0,0 0 0,0 1 0,0 0 0,-1 0 0,1 0 0,-1 0 0,0 1 0,0-1 0,0 1 0,0 0 0,-1 0 0,1 0 0,-1 0 0,0 0 0,-1 0 0,1 1 0,-1-1 0,1 1 0,-1-1 0,-1 1 0,1-1 0,0 10 0,0 31 0,-7 63 0,6-104 0,-1 0 0,0 0 0,0-1 0,0 1 0,0 0 0,-1 0 0,1-1 0,-1 1 0,0-1 0,0 1 0,0-1 0,-1 0 0,1 0 0,-6 6 0,2-4 0,-1 0 0,1-1 0,-1 1 0,0-1 0,1-1 0,-2 1 0,-8 2 0,-2 0 0,-1-1 0,1-1 0,-1-1 0,0 0 0,-30-1 0,-77-4-1365,107 2-5461</inkml:trace>
   <inkml:trace contextRef="#ctx0" brushRef="#br0" timeOffset="126284.64">1702 868 24575,'6'1'0,"0"0"0,0 0 0,0 0 0,0 1 0,0 0 0,-1 0 0,1 1 0,-1-1 0,1 1 0,-1 0 0,0 1 0,9 7 0,2 2 0,-1 2 0,19 22 0,-22-23 0,0 1 0,-2 1 0,0 0 0,0 0 0,-2 1 0,0 0 0,-1 0 0,8 31 0,-8-17 0,-2 1 0,-1-1 0,-2 1 0,-1 41 0,-2-24 0,-3 65 0,4-109 0,-1-1 0,-1 1 0,1-1 0,0 1 0,-1-1 0,0 0 0,0 0 0,-1 0 0,1 0 0,-1 0 0,1-1 0,-1 1 0,0-1 0,-1 1 0,1-1 0,-1 0 0,1 0 0,-1-1 0,-6 5 0,2-3 0,1 0 0,-1-1 0,0 0 0,0 0 0,0 0 0,0-1 0,0-1 0,-13 2 0,241-6-305,-172 3-755,-30 0-5766</inkml:trace>
+</inkml:ink>
+</file>
+
+<file path=word/ink/ink9.xml><?xml version="1.0" encoding="utf-8"?>
+<inkml:ink xmlns:inkml="http://www.w3.org/2003/InkML">
+  <inkml:definitions>
+    <inkml:context xml:id="ctx0">
+      <inkml:inkSource xml:id="inkSrc0">
+        <inkml:traceFormat>
+          <inkml:channel name="X" type="integer" min="-2.14748E9" max="2.14748E9" units="cm"/>
+          <inkml:channel name="Y" type="integer" min="-2.14748E9" max="2.14748E9" units="cm"/>
+          <inkml:channel name="F" type="integer" max="32767" units="dev"/>
+        </inkml:traceFormat>
+        <inkml:channelProperties>
+          <inkml:channelProperty channel="X" name="resolution" value="1000" units="1/cm"/>
+          <inkml:channelProperty channel="Y" name="resolution" value="1000" units="1/cm"/>
+          <inkml:channelProperty channel="F" name="resolution" value="0" units="1/dev"/>
+        </inkml:channelProperties>
+      </inkml:inkSource>
+      <inkml:timestamp xml:id="ts0" timeString="2025-02-26T17:29:15.047"/>
+    </inkml:context>
+    <inkml:brush xml:id="br0">
+      <inkml:brushProperty name="width" value="0.035" units="cm"/>
+      <inkml:brushProperty name="height" value="0.035" units="cm"/>
+    </inkml:brush>
+  </inkml:definitions>
+  <inkml:trace contextRef="#ctx0" brushRef="#br0">1 1643 24575,'1940'0'0,"-1919"1"0,-13 0 0,0-1 0,0 0 0,0-1 0,0 1 0,0-2 0,9-1 0,-16 2 0,1 1 0,0-1 0,-1 0 0,1 0 0,-1 0 0,1 0 0,-1 0 0,0 0 0,1-1 0,-1 1 0,0 0 0,0 0 0,0-1 0,0 1 0,0-1 0,0 1 0,0-1 0,0 0 0,-1 1 0,1-1 0,-1 0 0,1 1 0,-1-1 0,0 0 0,1 0 0,-1 1 0,0-1 0,0 0 0,0 0 0,-1 0 0,1-3 0,-7-61 0,3-1 0,7-109 0,9-361 0,-15 331 0,3-237 0,0 440 0,0 0 0,0-1 0,0 1 0,1-1 0,-1 1 0,1 0 0,0-1 0,0 1 0,0 0 0,0 0 0,0-1 0,1 1 0,-1 0 0,1 0 0,0 1 0,4-6 0,-3 6 0,1-1 0,0 0 0,0 1 0,0 0 0,0 0 0,0 0 0,0 0 0,0 1 0,1 0 0,-1-1 0,1 2 0,6-2 0,68-5 0,0 3 0,81 7 0,-47-1 0,119 1 0,267 37 0,-405-26 0,76 12 0,298 8 0,1228-38 0,-1022 5 0,-670-1 0,0 0 0,0 0 0,0 0 0,0 1 0,0 0 0,0-1 0,0 2 0,0-1 0,0 0 0,0 1 0,-1-1 0,1 1 0,-1 0 0,1 1 0,-1-1 0,1 0 0,3 5 0,-2-1 0,-1 0 0,1 1 0,-1 0 0,0 0 0,-1 0 0,0 0 0,0 0 0,3 10 0,56 237 0,-4-14 0,188 469 0,-233-672 0,-2-1 0,-2 2 0,-1-1 0,5 73 0,1-4 0,-14-101 0,1 1 0,1 0 0,-1-1 0,1 1 0,0-1 0,0 1 0,1-1 0,-1 0 0,1 0 0,0 0 0,1 0 0,-1-1 0,1 1 0,0-1 0,6 6 0,0-3 0,1 0 0,0-1 0,-1 0 0,2-1 0,-1 0 0,16 4 0,10 1 0,0 0 0,1-3 0,0-1 0,41 1 0,160-6 0,-138-3 0,1745-2 0,-1109 5 0,-488-13 341,2 1-2047,-218 11-5120</inkml:trace>
+  <inkml:trace contextRef="#ctx0" brushRef="#br0" timeOffset="2413.5">2120 2438 24575,'1'-105'0,"-3"-115"0,2 215 0,0 1 0,0-1 0,-1 1 0,0-1 0,0 1 0,0 0 0,-1 0 0,1-1 0,-1 1 0,0 0 0,0 0 0,-4-5 0,4 7 0,0 0 0,0 1 0,0-1 0,0 0 0,0 1 0,0-1 0,0 1 0,0 0 0,-1 0 0,1 0 0,-1 0 0,1 0 0,-1 0 0,1 1 0,-1-1 0,1 1 0,-1 0 0,1 0 0,-1-1 0,1 2 0,-6-1 0,97 8 0,-50-7 0,1 1 0,46-5 0,-85 3 0,-1 1 0,1-1 0,-1 0 0,1 0 0,0 0 0,-1 0 0,1 0 0,-1 0 0,1 0 0,-1 0 0,1 0 0,-1-1 0,1 1 0,-1 0 0,1 0 0,-1 0 0,1-1 0,-1 1 0,0 0 0,1 0 0,-1-1 0,1 1 0,-1 0 0,0-1 0,1 1 0,-1 0 0,1-1 0,-1 1 0,0-1 0,0 1 0,1-1 0,-1 1 0,0-1 0,0 1 0,0-1 0,1 1 0,-1-1 0,0 1 0,0-1 0,0 1 0,0-1 0,0 1 0,0-1 0,0 1 0,0-1 0,0 1 0,0-1 0,0 1 0,-1-1 0,1 1 0,0-1 0,0 1 0,0-1 0,-1 1 0,1-1 0,0 1 0,0 0 0,-1-1 0,1 1 0,-1-1 0,0 0 0,-31-31 0,19 20 0,-3-8 0,1 0 0,1 0 0,-12-25 0,13 21 0,-1 2 0,-20-26 0,33 46 0,1 1 0,-1 0 0,0 0 0,0 0 0,0-1 0,0 1 0,0 0 0,0 0 0,-1 1 0,1-1 0,0 0 0,0 0 0,-1 0 0,1 1 0,0-1 0,-1 1 0,1-1 0,-1 1 0,1 0 0,-1-1 0,1 1 0,-1 0 0,1 0 0,-1 0 0,-1 0 0,1 1 0,0 0 0,1 0 0,-1 0 0,1 0 0,-1 1 0,1-1 0,-1 0 0,1 1 0,0-1 0,-1 1 0,1-1 0,0 1 0,0 0 0,0-1 0,0 1 0,0 3 0,-4 8 0,1 1 0,0-1 0,1 1 0,-1 15 0,0 78-1365,5-87-5461</inkml:trace>
+  <inkml:trace contextRef="#ctx0" brushRef="#br0" timeOffset="4383.72">2119 2747 24575,'-1'0'0,"0"1"0,0-1 0,0 0 0,0 1 0,0 0 0,0-1 0,0 1 0,0-1 0,1 1 0,-1 0 0,0 0 0,0-1 0,1 1 0,-1 0 0,0 0 0,1 0 0,-1 0 0,1 0 0,-1 0 0,1 0 0,-1 0 0,1 1 0,-10 28 0,8-25 0,-3 17 0,1 0 0,1 1 0,1 0 0,1 41 0,-1 18 0,-2-60 0,4-22 0,-1 0 0,1 1 0,0-1 0,0 0 0,0 0 0,0 0 0,-1 0 0,1 0 0,0 0 0,0 0 0,0 0 0,-1 0 0,1 0 0,0 0 0,0 0 0,0 0 0,0 0 0,-1 0 0,1 0 0,0 0 0,0 0 0,0 0 0,-1 0 0,1-1 0,0 1 0,0 0 0,0 0 0,0 0 0,0 0 0,-1 0 0,1 0 0,0-1 0,0 1 0,0 0 0,0 0 0,0 0 0,0 0 0,0 0 0,-1-1 0,1 1 0,0 0 0,0 0 0,0 0 0,0-1 0,0 1 0,0 0 0,0 0 0,0 0 0,-9-40 0,7-76 0,3 103 0,0-1 0,1 1 0,0-1 0,1 1 0,1 0 0,7-18 0,-10 29 0,0 0 0,0 0 0,0 0 0,0 0 0,0 0 0,1 0 0,-1 1 0,1-1 0,-1 1 0,1-1 0,-1 1 0,1-1 0,0 1 0,0 0 0,0 0 0,0 0 0,0 0 0,0 0 0,0 0 0,0 1 0,0-1 0,0 1 0,1 0 0,1-1 0,0 1 0,0 0 0,-1 1 0,1-1 0,0 1 0,-1 0 0,1 0 0,-1 0 0,1 0 0,-1 0 0,1 1 0,-1 0 0,0 0 0,5 3 0,-6-3 0,1 0 0,0 0 0,-1 0 0,0 1 0,1-1 0,-1 1 0,0 0 0,0 0 0,-1-1 0,1 1 0,0 0 0,-1 0 0,0 1 0,2 4 0,-3-5 0,1-1 0,-1 0 0,0 0 0,0 1 0,-1-1 0,1 0 0,0 0 0,-1 0 0,1 1 0,-1-1 0,0 0 0,1 0 0,-1 0 0,0 0 0,0 0 0,-1 0 0,1 0 0,0 0 0,-1-1 0,1 1 0,-1 0 0,1-1 0,-1 1 0,-2 1 0,2-2 0,1-1 0,0 1 0,0 0 0,0 0 0,0 0 0,0 0 0,0 0 0,0 1 0,0-1 0,0 0 0,0 0 0,1 1 0,-1-1 0,0 0 0,1 1 0,-1-1 0,1 1 0,0-1 0,-1 1 0,1-1 0,0 0 0,0 1 0,0-1 0,0 1 0,0-1 0,0 1 0,1-1 0,0 3 0,0 0 0,1-1 0,0 1 0,0-1 0,1 0 0,-1 1 0,1-1 0,-1 0 0,1 0 0,0-1 0,6 5 0,9 5 0,0 0 0,39 17 0,-26-15-1365,-3-4-5461</inkml:trace>
+  <inkml:trace contextRef="#ctx0" brushRef="#br0" timeOffset="7025.82">6692 2703 24575,'1'-1'0,"0"1"0,0 0 0,0-1 0,0 1 0,0-1 0,0 1 0,0-1 0,-1 0 0,1 1 0,0-1 0,0 0 0,-1 0 0,1 1 0,0-1 0,-1 0 0,1 0 0,-1 0 0,1 0 0,-1 0 0,1 0 0,-1 0 0,0 0 0,1 0 0,-1 0 0,0 0 0,0 0 0,0-2 0,4-33 0,-4 32 0,3-50 0,-3 28 0,1-1 0,1 0 0,2 0 0,0 1 0,2 0 0,18-51 0,-20 72 0,-1 0 0,1 0 0,0 0 0,1 1 0,-1-1 0,1 1 0,0 0 0,0 1 0,9-6 0,-60 13 0,26-2 0,1 0 0,0-1 0,-1-1 0,1-1 0,-37-6 0,54 7 0,0-1 0,1 1 0,-1-1 0,1 0 0,-1 1 0,1-1 0,-1 0 0,1 0 0,-1 0 0,1 0 0,0 0 0,-1 0 0,1-1 0,0 1 0,0 0 0,0-1 0,0 1 0,0-1 0,0 1 0,0-1 0,1 1 0,-1-1 0,0 1 0,1-1 0,-1-2 0,1 0 0,-1-1 0,1 1 0,1 0 0,-1 0 0,1 0 0,-1-1 0,1 1 0,0 0 0,1 0 0,2-5 0,0 0 0,0 0 0,0 1 0,1 0 0,1 0 0,-1 0 0,1 0 0,1 1 0,-1 0 0,8-6 0,-5 8 0,-1 0 0,1 1 0,0 0 0,0 0 0,0 1 0,1 1 0,-1-1 0,1 1 0,0 1 0,-1 0 0,1 0 0,0 1 0,0 0 0,-1 1 0,1 0 0,10 2 0,-14-2 0,0 1 0,0 0 0,0 0 0,0 0 0,0 0 0,0 1 0,-1 0 0,1 0 0,-1 1 0,0 0 0,0 0 0,0 0 0,0 0 0,-1 1 0,0 0 0,0-1 0,0 2 0,0-1 0,-1 0 0,0 1 0,0 0 0,-1-1 0,1 1 0,-1 0 0,1 7 0,3 12 0,-3-14 0,0 0 0,0 1 0,-1-1 0,-1 1 0,0 0 0,-1 0 0,0-1 0,0 1 0,-3 12 0,2-22 10,0-1 0,1 1 1,-1 0-1,0 0 0,-1-1 0,1 1 0,0-1 0,0 1 0,-1-1 0,1 1 0,-1-1 1,1 0-1,-1 0 0,1 0 0,-1 0 0,0 0 0,0 0 0,1 0 0,-1 0 0,0-1 1,0 1-1,0-1 0,0 0 0,0 1 0,0-1 0,0 0 0,0 0 0,0 0 0,-3-1 0,-8 0-121,0-1-1,-1 0 0,-18-6 0,3 1-1109,10 4-5605</inkml:trace>
+  <inkml:trace contextRef="#ctx0" brushRef="#br0" timeOffset="8384.28">6780 2901 24575,'1'41'0,"0"-25"0,0-1 0,-1 1 0,-1-1 0,-5 28 0,6-43 0,0-1 0,0 1 0,0 0 0,0 0 0,0 0 0,0 0 0,0 0 0,0-1 0,0 1 0,0 0 0,-1 0 0,1 0 0,0 0 0,0 0 0,0 0 0,0-1 0,0 1 0,0 0 0,0 0 0,0 0 0,-1 0 0,1 0 0,0 0 0,0 0 0,0 0 0,0 0 0,0 0 0,0-1 0,-1 1 0,1 0 0,0 0 0,0 0 0,0 0 0,0 0 0,0 0 0,-1 0 0,1 0 0,0 0 0,0 0 0,0 0 0,0 0 0,-1 0 0,1 1 0,0-1 0,0 0 0,0 0 0,0 0 0,0 0 0,0 0 0,-1 0 0,1 0 0,0 0 0,0 0 0,0 0 0,0 1 0,0-1 0,0 0 0,0 0 0,0 0 0,-1 0 0,1 0 0,0 0 0,0 1 0,0-1 0,0 0 0,0 0 0,0 0 0,0 1 0,-10-22 0,-4-26 0,9 16 0,1 0 0,2-1 0,3-59 0,-1 89 11,0 0-1,1-1 0,-1 1 1,1 0-1,-1-1 0,1 1 1,0 0-1,0 0 0,0 0 1,0 0-1,0 0 0,0 0 1,1 0-1,-1 0 0,1 0 1,-1 0-1,1 1 0,0-1 1,0 1-1,0-1 0,0 1 1,0 0-1,0 0 0,0-1 1,0 2-1,0-1 1,0 0-1,1 0 0,-1 1 1,3-1-1,7-1-153,0 1-1,0 1 1,0 0 0,22 3-1,-9-1-825,-5-1-5857</inkml:trace>
+  <inkml:trace contextRef="#ctx0" brushRef="#br0" timeOffset="9194.86">6824 2902 24575,'4'0'0</inkml:trace>
+  <inkml:trace contextRef="#ctx0" brushRef="#br0" timeOffset="10988.75">6802 2946 24575,'4'-4'0,"5"-1"0,1 0-8191</inkml:trace>
 </inkml:ink>
 </file>
 

</xml_diff>